<commit_message>
Graphical edits in section 3.1
</commit_message>
<xml_diff>
--- a/Documents/Sequence Diagram-Design Class  Diagram/Sequence Diagram-Design Class Diagram 2.0.docx
+++ b/Documents/Sequence Diagram-Design Class  Diagram/Sequence Diagram-Design Class Diagram 2.0.docx
@@ -1,6 +1,6 @@
 
 <file path=word/document.xml><?xml version="1.0" encoding="utf-8"?>
-<w:document xmlns:wpc="http://schemas.microsoft.com/office/word/2010/wordprocessingCanvas" xmlns:mo="http://schemas.microsoft.com/office/mac/office/2008/main" xmlns:mc="http://schemas.openxmlformats.org/markup-compatibility/2006" xmlns:mv="urn:schemas-microsoft-com:mac:vml" xmlns:o="urn:schemas-microsoft-com:office:office" xmlns:r="http://schemas.openxmlformats.org/officeDocument/2006/relationships" xmlns:m="http://schemas.openxmlformats.org/officeDocument/2006/math" xmlns:v="urn:schemas-microsoft-com:vml" xmlns:wp14="http://schemas.microsoft.com/office/word/2010/wordprocessingDrawing" xmlns:wp="http://schemas.openxmlformats.org/drawingml/2006/wordprocessingDrawing" xmlns:w10="urn:schemas-microsoft-com:office:word" xmlns:w="http://schemas.openxmlformats.org/wordprocessingml/2006/main" xmlns:w14="http://schemas.microsoft.com/office/word/2010/wordml" xmlns:wpg="http://schemas.microsoft.com/office/word/2010/wordprocessingGroup" xmlns:wpi="http://schemas.microsoft.com/office/word/2010/wordprocessingInk" xmlns:wne="http://schemas.microsoft.com/office/word/2006/wordml" xmlns:wps="http://schemas.microsoft.com/office/word/2010/wordprocessingShape" mc:Ignorable="w14 wp14">
+<w:document xmlns:wpc="http://schemas.microsoft.com/office/word/2010/wordprocessingCanvas" xmlns:mc="http://schemas.openxmlformats.org/markup-compatibility/2006" xmlns:o="urn:schemas-microsoft-com:office:office" xmlns:r="http://schemas.openxmlformats.org/officeDocument/2006/relationships" xmlns:m="http://schemas.openxmlformats.org/officeDocument/2006/math" xmlns:v="urn:schemas-microsoft-com:vml" xmlns:wp14="http://schemas.microsoft.com/office/word/2010/wordprocessingDrawing" xmlns:wp="http://schemas.openxmlformats.org/drawingml/2006/wordprocessingDrawing" xmlns:w10="urn:schemas-microsoft-com:office:word" xmlns:w="http://schemas.openxmlformats.org/wordprocessingml/2006/main" xmlns:w14="http://schemas.microsoft.com/office/word/2010/wordml" xmlns:wpg="http://schemas.microsoft.com/office/word/2010/wordprocessingGroup" xmlns:wpi="http://schemas.microsoft.com/office/word/2010/wordprocessingInk" xmlns:wne="http://schemas.microsoft.com/office/word/2006/wordml" xmlns:wps="http://schemas.microsoft.com/office/word/2010/wordprocessingShape" mc:Ignorable="w14 wp14">
   <w:background w:color="FFFFFF"/>
   <w:body>
     <w:p>
@@ -169,6 +169,7 @@
         <w:rPr>
           <w:rFonts w:ascii="Times New Roman" w:hAnsi="Times New Roman" w:cs="Times New Roman"/>
           <w:noProof/>
+          <w:lang w:eastAsia="zh-CN"/>
         </w:rPr>
         <w:drawing>
           <wp:anchor distT="0" distB="0" distL="114300" distR="114300" simplePos="0" relativeHeight="251592704" behindDoc="0" locked="0" layoutInCell="1" hidden="0" allowOverlap="1" wp14:anchorId="56654B22" wp14:editId="07002D86">
@@ -1928,7 +1929,14 @@
                 <w:rFonts w:ascii="Times New Roman" w:hAnsi="Times New Roman" w:cs="Times New Roman"/>
                 <w:color w:val="FF0000"/>
               </w:rPr>
-              <w:t>Made Dr. Tan’s edits.</w:t>
+              <w:t>Made Dr. Tan’s</w:t>
+            </w:r>
+            <w:r>
+              <w:rPr>
+                <w:rFonts w:ascii="Times New Roman" w:hAnsi="Times New Roman" w:cs="Times New Roman"/>
+                <w:color w:val="FF0000"/>
+              </w:rPr>
+              <w:t xml:space="preserve"> edits in sections 1.0 - 3.2.</w:t>
             </w:r>
           </w:p>
         </w:tc>
@@ -1940,6 +1948,93 @@
             <w:pPr>
               <w:jc w:val="center"/>
               <w:cnfStyle w:val="000000000000" w:firstRow="0" w:lastRow="0" w:firstColumn="0" w:lastColumn="0" w:oddVBand="0" w:evenVBand="0" w:oddHBand="0" w:evenHBand="0" w:firstRowFirstColumn="0" w:firstRowLastColumn="0" w:lastRowFirstColumn="0" w:lastRowLastColumn="0"/>
+              <w:rPr>
+                <w:rFonts w:ascii="Times New Roman" w:hAnsi="Times New Roman" w:cs="Times New Roman"/>
+                <w:color w:val="FF0000"/>
+              </w:rPr>
+            </w:pPr>
+            <w:r>
+              <w:rPr>
+                <w:rFonts w:ascii="Times New Roman" w:hAnsi="Times New Roman" w:cs="Times New Roman"/>
+                <w:color w:val="FF0000"/>
+              </w:rPr>
+              <w:t>03/25/16</w:t>
+            </w:r>
+          </w:p>
+        </w:tc>
+      </w:tr>
+      <w:tr>
+        <w:trPr>
+          <w:cnfStyle w:val="000000100000" w:firstRow="0" w:lastRow="0" w:firstColumn="0" w:lastColumn="0" w:oddVBand="0" w:evenVBand="0" w:oddHBand="1" w:evenHBand="0" w:firstRowFirstColumn="0" w:firstRowLastColumn="0" w:lastRowFirstColumn="0" w:lastRowLastColumn="0"/>
+          <w:trHeight w:val="324"/>
+        </w:trPr>
+        <w:tc>
+          <w:tcPr>
+            <w:cnfStyle w:val="001000000000" w:firstRow="0" w:lastRow="0" w:firstColumn="1" w:lastColumn="0" w:oddVBand="0" w:evenVBand="0" w:oddHBand="0" w:evenHBand="0" w:firstRowFirstColumn="0" w:firstRowLastColumn="0" w:lastRowFirstColumn="0" w:lastRowLastColumn="0"/>
+            <w:tcW w:w="954" w:type="pct"/>
+          </w:tcPr>
+          <w:p>
+            <w:pPr>
+              <w:jc w:val="center"/>
+              <w:rPr>
+                <w:rFonts w:ascii="Times New Roman" w:hAnsi="Times New Roman" w:cs="Times New Roman"/>
+                <w:color w:val="FF0000"/>
+              </w:rPr>
+            </w:pPr>
+          </w:p>
+        </w:tc>
+        <w:tc>
+          <w:tcPr>
+            <w:tcW w:w="1228" w:type="pct"/>
+          </w:tcPr>
+          <w:p>
+            <w:pPr>
+              <w:jc w:val="center"/>
+              <w:cnfStyle w:val="000000100000" w:firstRow="0" w:lastRow="0" w:firstColumn="0" w:lastColumn="0" w:oddVBand="0" w:evenVBand="0" w:oddHBand="1" w:evenHBand="0" w:firstRowFirstColumn="0" w:firstRowLastColumn="0" w:lastRowFirstColumn="0" w:lastRowLastColumn="0"/>
+              <w:rPr>
+                <w:rFonts w:ascii="Times New Roman" w:hAnsi="Times New Roman" w:cs="Times New Roman"/>
+                <w:color w:val="FF0000"/>
+              </w:rPr>
+            </w:pPr>
+            <w:r>
+              <w:rPr>
+                <w:rFonts w:ascii="Times New Roman" w:hAnsi="Times New Roman" w:cs="Times New Roman"/>
+                <w:color w:val="FF0000"/>
+              </w:rPr>
+              <w:t xml:space="preserve">Jennifer Li </w:t>
+            </w:r>
+          </w:p>
+        </w:tc>
+        <w:tc>
+          <w:tcPr>
+            <w:tcW w:w="1446" w:type="pct"/>
+          </w:tcPr>
+          <w:p>
+            <w:pPr>
+              <w:jc w:val="center"/>
+              <w:cnfStyle w:val="000000100000" w:firstRow="0" w:lastRow="0" w:firstColumn="0" w:lastColumn="0" w:oddVBand="0" w:evenVBand="0" w:oddHBand="1" w:evenHBand="0" w:firstRowFirstColumn="0" w:firstRowLastColumn="0" w:lastRowFirstColumn="0" w:lastRowLastColumn="0"/>
+              <w:rPr>
+                <w:rFonts w:ascii="Times New Roman" w:hAnsi="Times New Roman" w:cs="Times New Roman"/>
+                <w:color w:val="FF0000"/>
+              </w:rPr>
+            </w:pPr>
+            <w:r>
+              <w:rPr>
+                <w:rFonts w:ascii="Times New Roman" w:hAnsi="Times New Roman" w:cs="Times New Roman"/>
+                <w:color w:val="FF0000"/>
+              </w:rPr>
+              <w:t>Made graphical edits  in section 3.1</w:t>
+            </w:r>
+          </w:p>
+        </w:tc>
+        <w:tc>
+          <w:tcPr>
+            <w:tcW w:w="1372" w:type="pct"/>
+          </w:tcPr>
+          <w:p>
+            <w:pPr>
+              <w:jc w:val="center"/>
+              <w:cnfStyle w:val="000000100000" w:firstRow="0" w:lastRow="0" w:firstColumn="0" w:lastColumn="0" w:oddVBand="0" w:evenVBand="0" w:oddHBand="1" w:evenHBand="0" w:firstRowFirstColumn="0" w:firstRowLastColumn="0" w:lastRowFirstColumn="0" w:lastRowLastColumn="0"/>
               <w:rPr>
                 <w:rFonts w:ascii="Times New Roman" w:hAnsi="Times New Roman" w:cs="Times New Roman"/>
                 <w:color w:val="FF0000"/>
@@ -2948,6 +3043,7 @@
                 <w:noProof/>
                 <w:sz w:val="32"/>
                 <w:szCs w:val="32"/>
+                <w:lang w:eastAsia="zh-CN"/>
               </w:rPr>
               <w:drawing>
                 <wp:inline distT="0" distB="0" distL="0" distR="0" wp14:anchorId="2CDF1CD0" wp14:editId="066114B5">
@@ -3088,10 +3184,10 @@
                   <v:path o:extrusionok="f" gradientshapeok="t" o:connecttype="rect"/>
                   <o:lock v:ext="edit" aspectratio="t"/>
                 </v:shapetype>
-                <v:shape id="_x0000_i1025" type="#_x0000_t75" style="width:72.9pt;height:34.65pt" o:ole="">
+                <v:shape id="_x0000_i1025" type="#_x0000_t75" style="width:72.7pt;height:34.65pt" o:ole="">
                   <v:imagedata r:id="rId19" o:title=""/>
                 </v:shape>
-                <o:OLEObject Type="Embed" ProgID="PBrush" ShapeID="_x0000_i1025" DrawAspect="Content" ObjectID="_1394273052" r:id="rId20"/>
+                <o:OLEObject Type="Embed" ProgID="PBrush" ShapeID="_x0000_i1025" DrawAspect="Content" ObjectID="_1520428001" r:id="rId20"/>
               </w:object>
             </w:r>
           </w:p>
@@ -3148,10 +3244,10 @@
                 <w:bCs w:val="0"/>
               </w:rPr>
               <w:object w:dxaOrig="1020" w:dyaOrig="795" w14:anchorId="7D1DF59E">
-                <v:shape id="_x0000_i1026" type="#_x0000_t75" style="width:51.05pt;height:40.1pt" o:ole="">
+                <v:shape id="_x0000_i1026" type="#_x0000_t75" style="width:50.95pt;height:40.1pt" o:ole="">
                   <v:imagedata r:id="rId21" o:title=""/>
                 </v:shape>
-                <o:OLEObject Type="Embed" ProgID="PBrush" ShapeID="_x0000_i1026" DrawAspect="Content" ObjectID="_1394273053" r:id="rId22"/>
+                <o:OLEObject Type="Embed" ProgID="PBrush" ShapeID="_x0000_i1026" DrawAspect="Content" ObjectID="_1520428002" r:id="rId22"/>
               </w:object>
             </w:r>
           </w:p>
@@ -3204,10 +3300,10 @@
                 <w:bCs w:val="0"/>
               </w:rPr>
               <w:object w:dxaOrig="2985" w:dyaOrig="825" w14:anchorId="0164ACF5">
-                <v:shape id="_x0000_i1027" type="#_x0000_t75" style="width:149.45pt;height:41pt" o:ole="">
+                <v:shape id="_x0000_i1027" type="#_x0000_t75" style="width:149.45pt;height:40.75pt" o:ole="">
                   <v:imagedata r:id="rId23" o:title=""/>
                 </v:shape>
-                <o:OLEObject Type="Embed" ProgID="PBrush" ShapeID="_x0000_i1027" DrawAspect="Content" ObjectID="_1394273054" r:id="rId24"/>
+                <o:OLEObject Type="Embed" ProgID="PBrush" ShapeID="_x0000_i1027" DrawAspect="Content" ObjectID="_1520428003" r:id="rId24"/>
               </w:object>
             </w:r>
           </w:p>
@@ -3264,6 +3360,7 @@
                 <w:noProof/>
                 <w:sz w:val="32"/>
                 <w:szCs w:val="32"/>
+                <w:lang w:eastAsia="zh-CN"/>
               </w:rPr>
               <w:drawing>
                 <wp:inline distT="0" distB="0" distL="0" distR="0" wp14:anchorId="0E4BDE8A" wp14:editId="0FA51C12">
@@ -3364,10 +3461,10 @@
                 <w:bCs w:val="0"/>
               </w:rPr>
               <w:object w:dxaOrig="3360" w:dyaOrig="795" w14:anchorId="4C32858A">
-                <v:shape id="_x0000_i1028" type="#_x0000_t75" style="width:149.45pt;height:17.3pt" o:ole="">
+                <v:shape id="_x0000_i1028" type="#_x0000_t75" style="width:149.45pt;height:17pt" o:ole="">
                   <v:imagedata r:id="rId26" o:title=""/>
                 </v:shape>
-                <o:OLEObject Type="Embed" ProgID="PBrush" ShapeID="_x0000_i1028" DrawAspect="Content" ObjectID="_1394273055" r:id="rId27"/>
+                <o:OLEObject Type="Embed" ProgID="PBrush" ShapeID="_x0000_i1028" DrawAspect="Content" ObjectID="_1520428004" r:id="rId27"/>
               </w:object>
             </w:r>
           </w:p>
@@ -3424,10 +3521,10 @@
                 <w:bCs w:val="0"/>
               </w:rPr>
               <w:object w:dxaOrig="465" w:dyaOrig="2025" w14:anchorId="4939DAA8">
-                <v:shape id="_x0000_i1029" type="#_x0000_t75" style="width:30.1pt;height:102.1pt" o:ole="">
+                <v:shape id="_x0000_i1029" type="#_x0000_t75" style="width:29.9pt;height:101.9pt" o:ole="">
                   <v:imagedata r:id="rId28" o:title=""/>
                 </v:shape>
-                <o:OLEObject Type="Embed" ProgID="PBrush" ShapeID="_x0000_i1029" DrawAspect="Content" ObjectID="_1394273056" r:id="rId29"/>
+                <o:OLEObject Type="Embed" ProgID="PBrush" ShapeID="_x0000_i1029" DrawAspect="Content" ObjectID="_1520428005" r:id="rId29"/>
               </w:object>
             </w:r>
           </w:p>
@@ -3483,10 +3580,10 @@
                 <w:bCs w:val="0"/>
               </w:rPr>
               <w:object w:dxaOrig="510" w:dyaOrig="2115" w14:anchorId="4B86472E">
-                <v:shape id="_x0000_i1030" type="#_x0000_t75" style="width:33.7pt;height:115.75pt" o:ole="">
+                <v:shape id="_x0000_i1030" type="#_x0000_t75" style="width:33.95pt;height:115.45pt" o:ole="">
                   <v:imagedata r:id="rId30" o:title=""/>
                 </v:shape>
-                <o:OLEObject Type="Embed" ProgID="PBrush" ShapeID="_x0000_i1030" DrawAspect="Content" ObjectID="_1394273057" r:id="rId31"/>
+                <o:OLEObject Type="Embed" ProgID="PBrush" ShapeID="_x0000_i1030" DrawAspect="Content" ObjectID="_1520428006" r:id="rId31"/>
               </w:object>
             </w:r>
           </w:p>
@@ -3635,6 +3732,7 @@
         <w:rPr>
           <w:rFonts w:ascii="Times New Roman" w:hAnsi="Times New Roman" w:cs="Times New Roman"/>
           <w:noProof/>
+          <w:lang w:eastAsia="zh-CN"/>
         </w:rPr>
         <w:drawing>
           <wp:inline distT="0" distB="0" distL="0" distR="0" wp14:anchorId="79659BFB" wp14:editId="4A1DD814">
@@ -4007,6 +4105,7 @@
         <w:rPr>
           <w:rFonts w:ascii="Times New Roman" w:hAnsi="Times New Roman" w:cs="Times New Roman"/>
           <w:noProof/>
+          <w:lang w:eastAsia="zh-CN"/>
         </w:rPr>
         <w:drawing>
           <wp:inline distT="0" distB="0" distL="0" distR="0" wp14:anchorId="75F766AE" wp14:editId="7BACE8CE">
@@ -4131,13 +4230,7 @@
         <w:rPr>
           <w:rFonts w:ascii="Times New Roman" w:hAnsi="Times New Roman" w:cs="Times New Roman"/>
         </w:rPr>
-        <w:t xml:space="preserve"> </w:t>
-      </w:r>
-      <w:r>
-        <w:rPr>
-          <w:rFonts w:ascii="Times New Roman" w:hAnsi="Times New Roman" w:cs="Times New Roman"/>
-        </w:rPr>
-        <w:t>using attribute notation.</w:t>
+        <w:t xml:space="preserve"> using attribute notation.</w:t>
       </w:r>
     </w:p>
     <w:p>
@@ -4879,8 +4972,6 @@
         </w:rPr>
         <w:t>one</w:t>
       </w:r>
-      <w:bookmarkStart w:id="0" w:name="_GoBack"/>
-      <w:bookmarkEnd w:id="0"/>
       <w:r>
         <w:rPr>
           <w:rFonts w:ascii="Times New Roman" w:hAnsi="Times New Roman" w:cs="Times New Roman"/>
@@ -5099,7 +5190,7 @@
       <w:tr>
         <w:trPr>
           <w:cnfStyle w:val="000000100000" w:firstRow="0" w:lastRow="0" w:firstColumn="0" w:lastColumn="0" w:oddVBand="0" w:evenVBand="0" w:oddHBand="1" w:evenHBand="0" w:firstRowFirstColumn="0" w:firstRowLastColumn="0" w:lastRowFirstColumn="0" w:lastRowLastColumn="0"/>
-          <w:trHeight w:val="2320"/>
+          <w:trHeight w:val="2491"/>
         </w:trPr>
         <w:tc>
           <w:tcPr>
@@ -5108,25 +5199,139 @@
           </w:tcPr>
           <w:p>
             <w:pPr>
-              <w:jc w:val="center"/>
-              <w:rPr>
-                <w:rFonts w:ascii="Times New Roman" w:hAnsi="Times New Roman" w:cs="Times New Roman"/>
+              <w:rPr>
                 <w:b w:val="0"/>
                 <w:bCs w:val="0"/>
               </w:rPr>
             </w:pPr>
-            <w:r>
-              <w:rPr>
+          </w:p>
+          <w:tbl>
+            <w:tblPr>
+              <w:tblStyle w:val="LightList-Accent1"/>
+              <w:tblW w:w="0" w:type="auto"/>
+              <w:jc w:val="center"/>
+              <w:tblLook w:val="04A0" w:firstRow="1" w:lastRow="0" w:firstColumn="1" w:lastColumn="0" w:noHBand="0" w:noVBand="1"/>
+            </w:tblPr>
+            <w:tblGrid>
+              <w:gridCol w:w="3040"/>
+            </w:tblGrid>
+            <w:tr>
+              <w:trPr>
+                <w:cnfStyle w:val="100000000000" w:firstRow="1" w:lastRow="0" w:firstColumn="0" w:lastColumn="0" w:oddVBand="0" w:evenVBand="0" w:oddHBand="0" w:evenHBand="0" w:firstRowFirstColumn="0" w:firstRowLastColumn="0" w:lastRowFirstColumn="0" w:lastRowLastColumn="0"/>
+                <w:trHeight w:val="370"/>
+                <w:jc w:val="center"/>
+              </w:trPr>
+              <w:tc>
+                <w:tcPr>
+                  <w:cnfStyle w:val="001000000000" w:firstRow="0" w:lastRow="0" w:firstColumn="1" w:lastColumn="0" w:oddVBand="0" w:evenVBand="0" w:oddHBand="0" w:evenHBand="0" w:firstRowFirstColumn="0" w:firstRowLastColumn="0" w:lastRowFirstColumn="0" w:lastRowLastColumn="0"/>
+                  <w:tcW w:w="3040" w:type="dxa"/>
+                </w:tcPr>
+                <w:p>
+                  <w:pPr>
+                    <w:jc w:val="center"/>
+                    <w:rPr>
+                      <w:bCs w:val="0"/>
+                    </w:rPr>
+                  </w:pPr>
+                  <w:r>
+                    <w:rPr>
+                      <w:bCs w:val="0"/>
+                    </w:rPr>
+                    <w:t xml:space="preserve">Class Naming </w:t>
+                  </w:r>
+                </w:p>
+              </w:tc>
+            </w:tr>
+            <w:tr>
+              <w:trPr>
+                <w:cnfStyle w:val="000000100000" w:firstRow="0" w:lastRow="0" w:firstColumn="0" w:lastColumn="0" w:oddVBand="0" w:evenVBand="0" w:oddHBand="1" w:evenHBand="0" w:firstRowFirstColumn="0" w:firstRowLastColumn="0" w:lastRowFirstColumn="0" w:lastRowLastColumn="0"/>
+                <w:trHeight w:val="777"/>
+                <w:jc w:val="center"/>
+              </w:trPr>
+              <w:tc>
+                <w:tcPr>
+                  <w:cnfStyle w:val="001000000000" w:firstRow="0" w:lastRow="0" w:firstColumn="1" w:lastColumn="0" w:oddVBand="0" w:evenVBand="0" w:oddHBand="0" w:evenHBand="0" w:firstRowFirstColumn="0" w:firstRowLastColumn="0" w:lastRowFirstColumn="0" w:lastRowLastColumn="0"/>
+                  <w:tcW w:w="3040" w:type="dxa"/>
+                </w:tcPr>
+                <w:p>
+                  <w:pPr>
+                    <w:tabs>
+                      <w:tab w:val="left" w:pos="1864"/>
+                    </w:tabs>
+                    <w:jc w:val="center"/>
+                    <w:rPr>
+                      <w:b w:val="0"/>
+                      <w:bCs w:val="0"/>
+                    </w:rPr>
+                  </w:pPr>
+                </w:p>
+                <w:p>
+                  <w:pPr>
+                    <w:tabs>
+                      <w:tab w:val="left" w:pos="1864"/>
+                    </w:tabs>
+                    <w:jc w:val="center"/>
+                    <w:rPr>
+                      <w:b w:val="0"/>
+                      <w:bCs w:val="0"/>
+                    </w:rPr>
+                  </w:pPr>
+                  <w:r>
+                    <w:rPr>
+                      <w:b w:val="0"/>
+                      <w:bCs w:val="0"/>
+                    </w:rPr>
+                    <w:t xml:space="preserve">Attribute Listing </w:t>
+                  </w:r>
+                </w:p>
+              </w:tc>
+            </w:tr>
+            <w:tr>
+              <w:trPr>
+                <w:trHeight w:val="799"/>
+                <w:jc w:val="center"/>
+              </w:trPr>
+              <w:tc>
+                <w:tcPr>
+                  <w:cnfStyle w:val="001000000000" w:firstRow="0" w:lastRow="0" w:firstColumn="1" w:lastColumn="0" w:oddVBand="0" w:evenVBand="0" w:oddHBand="0" w:evenHBand="0" w:firstRowFirstColumn="0" w:firstRowLastColumn="0" w:lastRowFirstColumn="0" w:lastRowLastColumn="0"/>
+                  <w:tcW w:w="3040" w:type="dxa"/>
+                </w:tcPr>
+                <w:p>
+                  <w:pPr>
+                    <w:jc w:val="center"/>
+                    <w:rPr>
+                      <w:b w:val="0"/>
+                      <w:bCs w:val="0"/>
+                    </w:rPr>
+                  </w:pPr>
+                </w:p>
+                <w:p>
+                  <w:pPr>
+                    <w:jc w:val="center"/>
+                    <w:rPr>
+                      <w:b w:val="0"/>
+                      <w:bCs w:val="0"/>
+                    </w:rPr>
+                  </w:pPr>
+                  <w:r>
+                    <w:rPr>
+                      <w:b w:val="0"/>
+                      <w:bCs w:val="0"/>
+                    </w:rPr>
+                    <w:t xml:space="preserve">Method Listing </w:t>
+                  </w:r>
+                </w:p>
+              </w:tc>
+            </w:tr>
+          </w:tbl>
+          <w:p>
+            <w:pPr>
+              <w:rPr>
+                <w:rFonts w:ascii="Times New Roman" w:hAnsi="Times New Roman" w:cs="Times New Roman"/>
                 <w:b w:val="0"/>
                 <w:bCs w:val="0"/>
               </w:rPr>
-              <w:object w:dxaOrig="2910" w:dyaOrig="3000" w14:anchorId="25404ABC">
-                <v:shape id="_x0000_i1031" type="#_x0000_t75" style="width:109.35pt;height:113pt" o:ole="">
-                  <v:imagedata r:id="rId34" o:title=""/>
-                </v:shape>
-                <o:OLEObject Type="Embed" ProgID="PBrush" ShapeID="_x0000_i1031" DrawAspect="Content" ObjectID="_1394273058" r:id="rId35"/>
-              </w:object>
-            </w:r>
+            </w:pPr>
           </w:p>
         </w:tc>
         <w:tc>
@@ -5179,6 +5384,7 @@
                 <w:noProof/>
                 <w:sz w:val="32"/>
                 <w:szCs w:val="32"/>
+                <w:lang w:eastAsia="zh-CN"/>
               </w:rPr>
               <w:drawing>
                 <wp:inline distT="0" distB="0" distL="0" distR="0" wp14:anchorId="2E7FE344" wp14:editId="7B3E80CA">
@@ -5750,23 +5956,302 @@
           </w:tcPr>
           <w:p>
             <w:pPr>
+              <w:rPr>
+                <w:b w:val="0"/>
+                <w:bCs w:val="0"/>
+              </w:rPr>
+            </w:pPr>
+          </w:p>
+          <w:tbl>
+            <w:tblPr>
+              <w:tblStyle w:val="LightList-Accent1"/>
+              <w:tblW w:w="0" w:type="auto"/>
               <w:jc w:val="center"/>
-              <w:rPr>
-                <w:rFonts w:ascii="Times New Roman" w:hAnsi="Times New Roman" w:cs="Times New Roman"/>
+              <w:tblLook w:val="04A0" w:firstRow="1" w:lastRow="0" w:firstColumn="1" w:lastColumn="0" w:noHBand="0" w:noVBand="1"/>
+            </w:tblPr>
+            <w:tblGrid>
+              <w:gridCol w:w="3573"/>
+            </w:tblGrid>
+            <w:tr>
+              <w:trPr>
+                <w:cnfStyle w:val="100000000000" w:firstRow="1" w:lastRow="0" w:firstColumn="0" w:lastColumn="0" w:oddVBand="0" w:evenVBand="0" w:oddHBand="0" w:evenHBand="0" w:firstRowFirstColumn="0" w:firstRowLastColumn="0" w:lastRowFirstColumn="0" w:lastRowLastColumn="0"/>
+                <w:trHeight w:val="307"/>
+                <w:jc w:val="center"/>
+              </w:trPr>
+              <w:tc>
+                <w:tcPr>
+                  <w:cnfStyle w:val="001000000000" w:firstRow="0" w:lastRow="0" w:firstColumn="1" w:lastColumn="0" w:oddVBand="0" w:evenVBand="0" w:oddHBand="0" w:evenHBand="0" w:firstRowFirstColumn="0" w:firstRowLastColumn="0" w:lastRowFirstColumn="0" w:lastRowLastColumn="0"/>
+                  <w:tcW w:w="3573" w:type="dxa"/>
+                </w:tcPr>
+                <w:p>
+                  <w:pPr>
+                    <w:jc w:val="center"/>
+                    <w:rPr>
+                      <w:bCs w:val="0"/>
+                    </w:rPr>
+                  </w:pPr>
+                  <w:r>
+                    <w:rPr>
+                      <w:bCs w:val="0"/>
+                    </w:rPr>
+                    <w:t>Class 1</w:t>
+                  </w:r>
+                </w:p>
+              </w:tc>
+            </w:tr>
+            <w:tr>
+              <w:trPr>
+                <w:cnfStyle w:val="000000100000" w:firstRow="0" w:lastRow="0" w:firstColumn="0" w:lastColumn="0" w:oddVBand="0" w:evenVBand="0" w:oddHBand="1" w:evenHBand="0" w:firstRowFirstColumn="0" w:firstRowLastColumn="0" w:lastRowFirstColumn="0" w:lastRowLastColumn="0"/>
+                <w:trHeight w:val="295"/>
+                <w:jc w:val="center"/>
+              </w:trPr>
+              <w:tc>
+                <w:tcPr>
+                  <w:cnfStyle w:val="001000000000" w:firstRow="0" w:lastRow="0" w:firstColumn="1" w:lastColumn="0" w:oddVBand="0" w:evenVBand="0" w:oddHBand="0" w:evenHBand="0" w:firstRowFirstColumn="0" w:firstRowLastColumn="0" w:lastRowFirstColumn="0" w:lastRowLastColumn="0"/>
+                  <w:tcW w:w="3573" w:type="dxa"/>
+                </w:tcPr>
+                <w:p>
+                  <w:pPr>
+                    <w:jc w:val="center"/>
+                    <w:rPr>
+                      <w:b w:val="0"/>
+                    </w:rPr>
+                  </w:pPr>
+                  <w:r>
+                    <w:rPr>
+                      <w:b w:val="0"/>
+                    </w:rPr>
+                    <w:t>- Leader: string [1]</w:t>
+                  </w:r>
+                </w:p>
+              </w:tc>
+            </w:tr>
+            <w:tr>
+              <w:trPr>
+                <w:trHeight w:val="295"/>
+                <w:jc w:val="center"/>
+              </w:trPr>
+              <w:tc>
+                <w:tcPr>
+                  <w:cnfStyle w:val="001000000000" w:firstRow="0" w:lastRow="0" w:firstColumn="1" w:lastColumn="0" w:oddVBand="0" w:evenVBand="0" w:oddHBand="0" w:evenHBand="0" w:firstRowFirstColumn="0" w:firstRowLastColumn="0" w:lastRowFirstColumn="0" w:lastRowLastColumn="0"/>
+                  <w:tcW w:w="3573" w:type="dxa"/>
+                </w:tcPr>
+                <w:p>
+                  <w:pPr>
+                    <w:jc w:val="center"/>
+                    <w:rPr>
+                      <w:b w:val="0"/>
+                      <w:bCs w:val="0"/>
+                    </w:rPr>
+                  </w:pPr>
+                  <w:r>
+                    <w:rPr>
+                      <w:b w:val="0"/>
+                      <w:bCs w:val="0"/>
+                    </w:rPr>
+                    <w:t>+ GetLeader(): user</w:t>
+                  </w:r>
+                </w:p>
+              </w:tc>
+            </w:tr>
+          </w:tbl>
+          <w:p>
+            <w:pPr>
+              <w:jc w:val="center"/>
+              <w:rPr>
+                <w:b w:val="0"/>
+                <w:bCs w:val="0"/>
               </w:rPr>
             </w:pPr>
             <w:r>
               <w:rPr>
+                <w:noProof/>
+                <w:lang w:eastAsia="zh-CN"/>
+              </w:rPr>
+              <mc:AlternateContent>
+                <mc:Choice Requires="wps">
+                  <w:drawing>
+                    <wp:anchor distT="0" distB="0" distL="114300" distR="114300" simplePos="0" relativeHeight="251659264" behindDoc="0" locked="0" layoutInCell="1" allowOverlap="1" wp14:anchorId="0A95BABE" wp14:editId="24EE5488">
+                      <wp:simplePos x="0" y="0"/>
+                      <wp:positionH relativeFrom="column">
+                        <wp:posOffset>3001645</wp:posOffset>
+                      </wp:positionH>
+                      <wp:positionV relativeFrom="paragraph">
+                        <wp:posOffset>12700</wp:posOffset>
+                      </wp:positionV>
+                      <wp:extent cx="0" cy="379095"/>
+                      <wp:effectExtent l="95250" t="19050" r="133350" b="97155"/>
+                      <wp:wrapNone/>
+                      <wp:docPr id="7" name="Straight Arrow Connector 7"/>
+                      <wp:cNvGraphicFramePr/>
+                      <a:graphic xmlns:a="http://schemas.openxmlformats.org/drawingml/2006/main">
+                        <a:graphicData uri="http://schemas.microsoft.com/office/word/2010/wordprocessingShape">
+                          <wps:wsp>
+                            <wps:cNvCnPr/>
+                            <wps:spPr>
+                              <a:xfrm>
+                                <a:off x="0" y="0"/>
+                                <a:ext cx="0" cy="379095"/>
+                              </a:xfrm>
+                              <a:prstGeom prst="straightConnector1">
+                                <a:avLst/>
+                              </a:prstGeom>
+                              <a:ln>
+                                <a:tailEnd type="arrow"/>
+                              </a:ln>
+                            </wps:spPr>
+                            <wps:style>
+                              <a:lnRef idx="2">
+                                <a:schemeClr val="accent1"/>
+                              </a:lnRef>
+                              <a:fillRef idx="0">
+                                <a:schemeClr val="accent1"/>
+                              </a:fillRef>
+                              <a:effectRef idx="1">
+                                <a:schemeClr val="accent1"/>
+                              </a:effectRef>
+                              <a:fontRef idx="minor">
+                                <a:schemeClr val="tx1"/>
+                              </a:fontRef>
+                            </wps:style>
+                            <wps:bodyPr/>
+                          </wps:wsp>
+                        </a:graphicData>
+                      </a:graphic>
+                      <wp14:sizeRelV relativeFrom="margin">
+                        <wp14:pctHeight>0</wp14:pctHeight>
+                      </wp14:sizeRelV>
+                    </wp:anchor>
+                  </w:drawing>
+                </mc:Choice>
+                <mc:Fallback>
+                  <w:pict>
+                    <v:shapetype id="_x0000_t32" coordsize="21600,21600" o:spt="32" o:oned="t" path="m,l21600,21600e" filled="f">
+                      <v:path arrowok="t" fillok="f" o:connecttype="none"/>
+                      <o:lock v:ext="edit" shapetype="t"/>
+                    </v:shapetype>
+                    <v:shape id="Straight Arrow Connector 7" o:spid="_x0000_s1026" type="#_x0000_t32" style="position:absolute;margin-left:236.35pt;margin-top:1pt;width:0;height:29.85pt;z-index:251659264;visibility:visible;mso-wrap-style:square;mso-height-percent:0;mso-wrap-distance-left:9pt;mso-wrap-distance-top:0;mso-wrap-distance-right:9pt;mso-wrap-distance-bottom:0;mso-position-horizontal:absolute;mso-position-horizontal-relative:text;mso-position-vertical:absolute;mso-position-vertical-relative:text;mso-height-percent:0;mso-height-relative:margin" o:gfxdata="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" strokecolor="#0f6fc6 [3204]" strokeweight="2pt">
+                      <v:stroke endarrow="open"/>
+                      <v:shadow on="t" color="black" opacity="24903f" origin=",.5" offset="0,.55556mm"/>
+                    </v:shape>
+                  </w:pict>
+                </mc:Fallback>
+              </mc:AlternateContent>
+            </w:r>
+          </w:p>
+          <w:p>
+            <w:pPr>
+              <w:jc w:val="center"/>
+              <w:rPr>
                 <w:b w:val="0"/>
                 <w:bCs w:val="0"/>
               </w:rPr>
-              <w:object w:dxaOrig="2670" w:dyaOrig="2445" w14:anchorId="27DFC477">
-                <v:shape id="_x0000_i1032" type="#_x0000_t75" style="width:133.95pt;height:122.15pt" o:ole="">
-                  <v:imagedata r:id="rId36" o:title=""/>
-                </v:shape>
-                <o:OLEObject Type="Embed" ProgID="PBrush" ShapeID="_x0000_i1032" DrawAspect="Content" ObjectID="_1394273059" r:id="rId37"/>
-              </w:object>
-            </w:r>
+            </w:pPr>
+          </w:p>
+          <w:tbl>
+            <w:tblPr>
+              <w:tblStyle w:val="LightList-Accent1"/>
+              <w:tblW w:w="0" w:type="auto"/>
+              <w:jc w:val="center"/>
+              <w:tblLook w:val="04A0" w:firstRow="1" w:lastRow="0" w:firstColumn="1" w:lastColumn="0" w:noHBand="0" w:noVBand="1"/>
+            </w:tblPr>
+            <w:tblGrid>
+              <w:gridCol w:w="3650"/>
+            </w:tblGrid>
+            <w:tr>
+              <w:trPr>
+                <w:cnfStyle w:val="100000000000" w:firstRow="1" w:lastRow="0" w:firstColumn="0" w:lastColumn="0" w:oddVBand="0" w:evenVBand="0" w:oddHBand="0" w:evenHBand="0" w:firstRowFirstColumn="0" w:firstRowLastColumn="0" w:lastRowFirstColumn="0" w:lastRowLastColumn="0"/>
+                <w:trHeight w:val="316"/>
+                <w:jc w:val="center"/>
+              </w:trPr>
+              <w:tc>
+                <w:tcPr>
+                  <w:cnfStyle w:val="001000000000" w:firstRow="0" w:lastRow="0" w:firstColumn="1" w:lastColumn="0" w:oddVBand="0" w:evenVBand="0" w:oddHBand="0" w:evenHBand="0" w:firstRowFirstColumn="0" w:firstRowLastColumn="0" w:lastRowFirstColumn="0" w:lastRowLastColumn="0"/>
+                  <w:tcW w:w="3650" w:type="dxa"/>
+                </w:tcPr>
+                <w:p>
+                  <w:pPr>
+                    <w:ind w:left="720" w:hanging="720"/>
+                    <w:jc w:val="center"/>
+                    <w:rPr>
+                      <w:bCs w:val="0"/>
+                    </w:rPr>
+                  </w:pPr>
+                  <w:r>
+                    <w:rPr>
+                      <w:bCs w:val="0"/>
+                    </w:rPr>
+                    <w:t>Class 2</w:t>
+                  </w:r>
+                </w:p>
+              </w:tc>
+            </w:tr>
+            <w:tr>
+              <w:trPr>
+                <w:cnfStyle w:val="000000100000" w:firstRow="0" w:lastRow="0" w:firstColumn="0" w:lastColumn="0" w:oddVBand="0" w:evenVBand="0" w:oddHBand="1" w:evenHBand="0" w:firstRowFirstColumn="0" w:firstRowLastColumn="0" w:lastRowFirstColumn="0" w:lastRowLastColumn="0"/>
+                <w:trHeight w:val="316"/>
+                <w:jc w:val="center"/>
+              </w:trPr>
+              <w:tc>
+                <w:tcPr>
+                  <w:cnfStyle w:val="001000000000" w:firstRow="0" w:lastRow="0" w:firstColumn="1" w:lastColumn="0" w:oddVBand="0" w:evenVBand="0" w:oddHBand="0" w:evenHBand="0" w:firstRowFirstColumn="0" w:firstRowLastColumn="0" w:lastRowFirstColumn="0" w:lastRowLastColumn="0"/>
+                  <w:tcW w:w="3650" w:type="dxa"/>
+                </w:tcPr>
+                <w:p>
+                  <w:pPr>
+                    <w:jc w:val="center"/>
+                    <w:rPr>
+                      <w:b w:val="0"/>
+                      <w:bCs w:val="0"/>
+                    </w:rPr>
+                  </w:pPr>
+                  <w:r>
+                    <w:rPr>
+                      <w:b w:val="0"/>
+                      <w:bCs w:val="0"/>
+                    </w:rPr>
+                    <w:t>-  TaskName: string[1]</w:t>
+                  </w:r>
+                </w:p>
+              </w:tc>
+            </w:tr>
+            <w:tr>
+              <w:trPr>
+                <w:trHeight w:val="330"/>
+                <w:jc w:val="center"/>
+              </w:trPr>
+              <w:tc>
+                <w:tcPr>
+                  <w:cnfStyle w:val="001000000000" w:firstRow="0" w:lastRow="0" w:firstColumn="1" w:lastColumn="0" w:oddVBand="0" w:evenVBand="0" w:oddHBand="0" w:evenHBand="0" w:firstRowFirstColumn="0" w:firstRowLastColumn="0" w:lastRowFirstColumn="0" w:lastRowLastColumn="0"/>
+                  <w:tcW w:w="3650" w:type="dxa"/>
+                </w:tcPr>
+                <w:p>
+                  <w:pPr>
+                    <w:jc w:val="center"/>
+                    <w:rPr>
+                      <w:b w:val="0"/>
+                      <w:bCs w:val="0"/>
+                    </w:rPr>
+                  </w:pPr>
+                  <w:r>
+                    <w:rPr>
+                      <w:b w:val="0"/>
+                      <w:bCs w:val="0"/>
+                    </w:rPr>
+                    <w:t xml:space="preserve">+ GetTask() : name </w:t>
+                  </w:r>
+                </w:p>
+              </w:tc>
+            </w:tr>
+          </w:tbl>
+          <w:p>
+            <w:pPr>
+              <w:rPr>
+                <w:rFonts w:ascii="Times New Roman" w:hAnsi="Times New Roman" w:cs="Times New Roman"/>
+              </w:rPr>
+            </w:pPr>
+            <w:bookmarkStart w:id="0" w:name="_GoBack"/>
+            <w:bookmarkEnd w:id="0"/>
           </w:p>
         </w:tc>
       </w:tr>
@@ -5821,10 +6306,10 @@
                 <w:bCs w:val="0"/>
               </w:rPr>
               <w:object w:dxaOrig="5775" w:dyaOrig="900" w14:anchorId="4E80BF1A">
-                <v:shape id="_x0000_i1033" type="#_x0000_t75" style="width:288.9pt;height:44.65pt" o:ole="">
-                  <v:imagedata r:id="rId38" o:title=""/>
+                <v:shape id="_x0000_i1031" type="#_x0000_t75" style="width:289.35pt;height:44.85pt" o:ole="">
+                  <v:imagedata r:id="rId34" o:title=""/>
                 </v:shape>
-                <o:OLEObject Type="Embed" ProgID="PBrush" ShapeID="_x0000_i1033" DrawAspect="Content" ObjectID="_1394273060" r:id="rId39"/>
+                <o:OLEObject Type="Embed" ProgID="PBrush" ShapeID="_x0000_i1031" DrawAspect="Content" ObjectID="_1520428007" r:id="rId35"/>
               </w:object>
             </w:r>
           </w:p>
@@ -5888,17 +6373,15 @@
           <w:szCs w:val="32"/>
         </w:rPr>
       </w:pPr>
-    </w:p>
-    <w:p>
-      <w:pPr>
-        <w:spacing w:after="240"/>
+      <w:r>
         <w:rPr>
           <w:rFonts w:ascii="Times New Roman" w:hAnsi="Times New Roman" w:cs="Times New Roman"/>
           <w:b/>
           <w:sz w:val="32"/>
           <w:szCs w:val="32"/>
         </w:rPr>
-      </w:pPr>
+        <w:t>3.2</w:t>
+      </w:r>
       <w:r>
         <w:rPr>
           <w:rFonts w:ascii="Times New Roman" w:hAnsi="Times New Roman" w:cs="Times New Roman"/>
@@ -5906,8 +6389,7 @@
           <w:sz w:val="32"/>
           <w:szCs w:val="32"/>
         </w:rPr>
-        <w:lastRenderedPageBreak/>
-        <w:t>3.2</w:t>
+        <w:t xml:space="preserve"> </w:t>
       </w:r>
       <w:r>
         <w:rPr>
@@ -5916,15 +6398,6 @@
           <w:sz w:val="32"/>
           <w:szCs w:val="32"/>
         </w:rPr>
-        <w:t xml:space="preserve"> </w:t>
-      </w:r>
-      <w:r>
-        <w:rPr>
-          <w:rFonts w:ascii="Times New Roman" w:hAnsi="Times New Roman" w:cs="Times New Roman"/>
-          <w:b/>
-          <w:sz w:val="32"/>
-          <w:szCs w:val="32"/>
-        </w:rPr>
         <w:t xml:space="preserve">Diagram Drawings  </w:t>
       </w:r>
     </w:p>
@@ -5967,6 +6440,7 @@
         <w:rPr>
           <w:rFonts w:ascii="Times New Roman" w:hAnsi="Times New Roman" w:cs="Times New Roman"/>
           <w:noProof/>
+          <w:lang w:eastAsia="zh-CN"/>
         </w:rPr>
         <w:drawing>
           <wp:inline distT="0" distB="0" distL="0" distR="0" wp14:anchorId="3C30394A" wp14:editId="2112947E">
@@ -5984,7 +6458,7 @@
                     <pic:cNvPicPr/>
                   </pic:nvPicPr>
                   <pic:blipFill>
-                    <a:blip r:embed="rId40" cstate="print">
+                    <a:blip r:embed="rId36" cstate="print">
                       <a:extLst>
                         <a:ext uri="{28A0092B-C50C-407E-A947-70E740481C1C}">
                           <a14:useLocalDpi xmlns:a14="http://schemas.microsoft.com/office/drawing/2010/main" val="0"/>
@@ -6167,7 +6641,6 @@
         <w:rPr>
           <w:rFonts w:ascii="Times New Roman" w:hAnsi="Times New Roman" w:cs="Times New Roman"/>
         </w:rPr>
-        <w:lastRenderedPageBreak/>
         <w:t>The design class diagram displayed below illustrates the relationships of how the Task class, with its attributes and methods connect to other classes, using a</w:t>
       </w:r>
       <w:r>
@@ -6224,6 +6697,7 @@
         <w:rPr>
           <w:rFonts w:ascii="Times New Roman" w:hAnsi="Times New Roman" w:cs="Times New Roman"/>
           <w:noProof/>
+          <w:lang w:eastAsia="zh-CN"/>
         </w:rPr>
         <w:drawing>
           <wp:inline distT="0" distB="0" distL="0" distR="0" wp14:anchorId="60D7599F" wp14:editId="40961D47">
@@ -6241,7 +6715,7 @@
                     <pic:cNvPicPr/>
                   </pic:nvPicPr>
                   <pic:blipFill>
-                    <a:blip r:embed="rId41" cstate="print">
+                    <a:blip r:embed="rId37" cstate="print">
                       <a:extLst>
                         <a:ext uri="{28A0092B-C50C-407E-A947-70E740481C1C}">
                           <a14:useLocalDpi xmlns:a14="http://schemas.microsoft.com/office/drawing/2010/main" val="0"/>
@@ -6313,7 +6787,7 @@
 </file>
 
 <file path=word/endnotes.xml><?xml version="1.0" encoding="utf-8"?>
-<w:endnotes xmlns:wpc="http://schemas.microsoft.com/office/word/2010/wordprocessingCanvas" xmlns:mo="http://schemas.microsoft.com/office/mac/office/2008/main" xmlns:mc="http://schemas.openxmlformats.org/markup-compatibility/2006" xmlns:mv="urn:schemas-microsoft-com:mac:vml" xmlns:o="urn:schemas-microsoft-com:office:office" xmlns:r="http://schemas.openxmlformats.org/officeDocument/2006/relationships" xmlns:m="http://schemas.openxmlformats.org/officeDocument/2006/math" xmlns:v="urn:schemas-microsoft-com:vml" xmlns:wp14="http://schemas.microsoft.com/office/word/2010/wordprocessingDrawing" xmlns:wp="http://schemas.openxmlformats.org/drawingml/2006/wordprocessingDrawing" xmlns:w10="urn:schemas-microsoft-com:office:word" xmlns:w="http://schemas.openxmlformats.org/wordprocessingml/2006/main" xmlns:w14="http://schemas.microsoft.com/office/word/2010/wordml" xmlns:wpg="http://schemas.microsoft.com/office/word/2010/wordprocessingGroup" xmlns:wpi="http://schemas.microsoft.com/office/word/2010/wordprocessingInk" xmlns:wne="http://schemas.microsoft.com/office/word/2006/wordml" xmlns:wps="http://schemas.microsoft.com/office/word/2010/wordprocessingShape" mc:Ignorable="w14 wp14">
+<w:endnotes xmlns:wpc="http://schemas.microsoft.com/office/word/2010/wordprocessingCanvas" xmlns:mc="http://schemas.openxmlformats.org/markup-compatibility/2006" xmlns:o="urn:schemas-microsoft-com:office:office" xmlns:r="http://schemas.openxmlformats.org/officeDocument/2006/relationships" xmlns:m="http://schemas.openxmlformats.org/officeDocument/2006/math" xmlns:v="urn:schemas-microsoft-com:vml" xmlns:wp14="http://schemas.microsoft.com/office/word/2010/wordprocessingDrawing" xmlns:wp="http://schemas.openxmlformats.org/drawingml/2006/wordprocessingDrawing" xmlns:w10="urn:schemas-microsoft-com:office:word" xmlns:w="http://schemas.openxmlformats.org/wordprocessingml/2006/main" xmlns:w14="http://schemas.microsoft.com/office/word/2010/wordml" xmlns:wpg="http://schemas.microsoft.com/office/word/2010/wordprocessingGroup" xmlns:wpi="http://schemas.microsoft.com/office/word/2010/wordprocessingInk" xmlns:wne="http://schemas.microsoft.com/office/word/2006/wordml" xmlns:wps="http://schemas.microsoft.com/office/word/2010/wordprocessingShape" mc:Ignorable="w14 wp14">
   <w:endnote w:type="separator" w:id="-1">
     <w:p>
       <w:r>
@@ -6332,7 +6806,7 @@
 </file>
 
 <file path=word/footer1.xml><?xml version="1.0" encoding="utf-8"?>
-<w:ftr xmlns:wpc="http://schemas.microsoft.com/office/word/2010/wordprocessingCanvas" xmlns:mo="http://schemas.microsoft.com/office/mac/office/2008/main" xmlns:mc="http://schemas.openxmlformats.org/markup-compatibility/2006" xmlns:mv="urn:schemas-microsoft-com:mac:vml" xmlns:o="urn:schemas-microsoft-com:office:office" xmlns:r="http://schemas.openxmlformats.org/officeDocument/2006/relationships" xmlns:m="http://schemas.openxmlformats.org/officeDocument/2006/math" xmlns:v="urn:schemas-microsoft-com:vml" xmlns:wp14="http://schemas.microsoft.com/office/word/2010/wordprocessingDrawing" xmlns:wp="http://schemas.openxmlformats.org/drawingml/2006/wordprocessingDrawing" xmlns:w10="urn:schemas-microsoft-com:office:word" xmlns:w="http://schemas.openxmlformats.org/wordprocessingml/2006/main" xmlns:w14="http://schemas.microsoft.com/office/word/2010/wordml" xmlns:wpg="http://schemas.microsoft.com/office/word/2010/wordprocessingGroup" xmlns:wpi="http://schemas.microsoft.com/office/word/2010/wordprocessingInk" xmlns:wne="http://schemas.microsoft.com/office/word/2006/wordml" xmlns:wps="http://schemas.microsoft.com/office/word/2010/wordprocessingShape" mc:Ignorable="w14 wp14">
+<w:ftr xmlns:wpc="http://schemas.microsoft.com/office/word/2010/wordprocessingCanvas" xmlns:mc="http://schemas.openxmlformats.org/markup-compatibility/2006" xmlns:o="urn:schemas-microsoft-com:office:office" xmlns:r="http://schemas.openxmlformats.org/officeDocument/2006/relationships" xmlns:m="http://schemas.openxmlformats.org/officeDocument/2006/math" xmlns:v="urn:schemas-microsoft-com:vml" xmlns:wp14="http://schemas.microsoft.com/office/word/2010/wordprocessingDrawing" xmlns:wp="http://schemas.openxmlformats.org/drawingml/2006/wordprocessingDrawing" xmlns:w10="urn:schemas-microsoft-com:office:word" xmlns:w="http://schemas.openxmlformats.org/wordprocessingml/2006/main" xmlns:w14="http://schemas.microsoft.com/office/word/2010/wordml" xmlns:wpg="http://schemas.microsoft.com/office/word/2010/wordprocessingGroup" xmlns:wpi="http://schemas.microsoft.com/office/word/2010/wordprocessingInk" xmlns:wne="http://schemas.microsoft.com/office/word/2006/wordml" xmlns:wps="http://schemas.microsoft.com/office/word/2010/wordprocessingShape" mc:Ignorable="w14 wp14">
   <w:p>
     <w:pPr>
       <w:pStyle w:val="Footer"/>
@@ -6348,7 +6822,7 @@
 </file>
 
 <file path=word/footer2.xml><?xml version="1.0" encoding="utf-8"?>
-<w:ftr xmlns:wpc="http://schemas.microsoft.com/office/word/2010/wordprocessingCanvas" xmlns:mo="http://schemas.microsoft.com/office/mac/office/2008/main" xmlns:mc="http://schemas.openxmlformats.org/markup-compatibility/2006" xmlns:mv="urn:schemas-microsoft-com:mac:vml" xmlns:o="urn:schemas-microsoft-com:office:office" xmlns:r="http://schemas.openxmlformats.org/officeDocument/2006/relationships" xmlns:m="http://schemas.openxmlformats.org/officeDocument/2006/math" xmlns:v="urn:schemas-microsoft-com:vml" xmlns:wp14="http://schemas.microsoft.com/office/word/2010/wordprocessingDrawing" xmlns:wp="http://schemas.openxmlformats.org/drawingml/2006/wordprocessingDrawing" xmlns:w10="urn:schemas-microsoft-com:office:word" xmlns:w="http://schemas.openxmlformats.org/wordprocessingml/2006/main" xmlns:w14="http://schemas.microsoft.com/office/word/2010/wordml" xmlns:wpg="http://schemas.microsoft.com/office/word/2010/wordprocessingGroup" xmlns:wpi="http://schemas.microsoft.com/office/word/2010/wordprocessingInk" xmlns:wne="http://schemas.microsoft.com/office/word/2006/wordml" xmlns:wps="http://schemas.microsoft.com/office/word/2010/wordprocessingShape" mc:Ignorable="w14 wp14">
+<w:ftr xmlns:wpc="http://schemas.microsoft.com/office/word/2010/wordprocessingCanvas" xmlns:mc="http://schemas.openxmlformats.org/markup-compatibility/2006" xmlns:o="urn:schemas-microsoft-com:office:office" xmlns:r="http://schemas.openxmlformats.org/officeDocument/2006/relationships" xmlns:m="http://schemas.openxmlformats.org/officeDocument/2006/math" xmlns:v="urn:schemas-microsoft-com:vml" xmlns:wp14="http://schemas.microsoft.com/office/word/2010/wordprocessingDrawing" xmlns:wp="http://schemas.openxmlformats.org/drawingml/2006/wordprocessingDrawing" xmlns:w10="urn:schemas-microsoft-com:office:word" xmlns:w="http://schemas.openxmlformats.org/wordprocessingml/2006/main" xmlns:w14="http://schemas.microsoft.com/office/word/2010/wordml" xmlns:wpg="http://schemas.microsoft.com/office/word/2010/wordprocessingGroup" xmlns:wpi="http://schemas.microsoft.com/office/word/2010/wordprocessingInk" xmlns:wne="http://schemas.microsoft.com/office/word/2006/wordml" xmlns:wps="http://schemas.microsoft.com/office/word/2010/wordprocessingShape" mc:Ignorable="w14 wp14">
   <w:sdt>
     <w:sdtPr>
       <w:id w:val="1119186468"/>
@@ -6401,7 +6875,7 @@
 </file>
 
 <file path=word/footer3.xml><?xml version="1.0" encoding="utf-8"?>
-<w:ftr xmlns:wpc="http://schemas.microsoft.com/office/word/2010/wordprocessingCanvas" xmlns:mo="http://schemas.microsoft.com/office/mac/office/2008/main" xmlns:mc="http://schemas.openxmlformats.org/markup-compatibility/2006" xmlns:mv="urn:schemas-microsoft-com:mac:vml" xmlns:o="urn:schemas-microsoft-com:office:office" xmlns:r="http://schemas.openxmlformats.org/officeDocument/2006/relationships" xmlns:m="http://schemas.openxmlformats.org/officeDocument/2006/math" xmlns:v="urn:schemas-microsoft-com:vml" xmlns:wp14="http://schemas.microsoft.com/office/word/2010/wordprocessingDrawing" xmlns:wp="http://schemas.openxmlformats.org/drawingml/2006/wordprocessingDrawing" xmlns:w10="urn:schemas-microsoft-com:office:word" xmlns:w="http://schemas.openxmlformats.org/wordprocessingml/2006/main" xmlns:w14="http://schemas.microsoft.com/office/word/2010/wordml" xmlns:wpg="http://schemas.microsoft.com/office/word/2010/wordprocessingGroup" xmlns:wpi="http://schemas.microsoft.com/office/word/2010/wordprocessingInk" xmlns:wne="http://schemas.microsoft.com/office/word/2006/wordml" xmlns:wps="http://schemas.microsoft.com/office/word/2010/wordprocessingShape" mc:Ignorable="w14 wp14">
+<w:ftr xmlns:wpc="http://schemas.microsoft.com/office/word/2010/wordprocessingCanvas" xmlns:mc="http://schemas.openxmlformats.org/markup-compatibility/2006" xmlns:o="urn:schemas-microsoft-com:office:office" xmlns:r="http://schemas.openxmlformats.org/officeDocument/2006/relationships" xmlns:m="http://schemas.openxmlformats.org/officeDocument/2006/math" xmlns:v="urn:schemas-microsoft-com:vml" xmlns:wp14="http://schemas.microsoft.com/office/word/2010/wordprocessingDrawing" xmlns:wp="http://schemas.openxmlformats.org/drawingml/2006/wordprocessingDrawing" xmlns:w10="urn:schemas-microsoft-com:office:word" xmlns:w="http://schemas.openxmlformats.org/wordprocessingml/2006/main" xmlns:w14="http://schemas.microsoft.com/office/word/2010/wordml" xmlns:wpg="http://schemas.microsoft.com/office/word/2010/wordprocessingGroup" xmlns:wpi="http://schemas.microsoft.com/office/word/2010/wordprocessingInk" xmlns:wne="http://schemas.microsoft.com/office/word/2006/wordml" xmlns:wps="http://schemas.microsoft.com/office/word/2010/wordprocessingShape" mc:Ignorable="w14 wp14">
   <w:p>
     <w:pPr>
       <w:pStyle w:val="Footer"/>
@@ -6424,7 +6898,7 @@
 </file>
 
 <file path=word/footer4.xml><?xml version="1.0" encoding="utf-8"?>
-<w:ftr xmlns:wpc="http://schemas.microsoft.com/office/word/2010/wordprocessingCanvas" xmlns:mo="http://schemas.microsoft.com/office/mac/office/2008/main" xmlns:mc="http://schemas.openxmlformats.org/markup-compatibility/2006" xmlns:mv="urn:schemas-microsoft-com:mac:vml" xmlns:o="urn:schemas-microsoft-com:office:office" xmlns:r="http://schemas.openxmlformats.org/officeDocument/2006/relationships" xmlns:m="http://schemas.openxmlformats.org/officeDocument/2006/math" xmlns:v="urn:schemas-microsoft-com:vml" xmlns:wp14="http://schemas.microsoft.com/office/word/2010/wordprocessingDrawing" xmlns:wp="http://schemas.openxmlformats.org/drawingml/2006/wordprocessingDrawing" xmlns:w10="urn:schemas-microsoft-com:office:word" xmlns:w="http://schemas.openxmlformats.org/wordprocessingml/2006/main" xmlns:w14="http://schemas.microsoft.com/office/word/2010/wordml" xmlns:wpg="http://schemas.microsoft.com/office/word/2010/wordprocessingGroup" xmlns:wpi="http://schemas.microsoft.com/office/word/2010/wordprocessingInk" xmlns:wne="http://schemas.microsoft.com/office/word/2006/wordml" xmlns:wps="http://schemas.microsoft.com/office/word/2010/wordprocessingShape" mc:Ignorable="w14 wp14">
+<w:ftr xmlns:wpc="http://schemas.microsoft.com/office/word/2010/wordprocessingCanvas" xmlns:mc="http://schemas.openxmlformats.org/markup-compatibility/2006" xmlns:o="urn:schemas-microsoft-com:office:office" xmlns:r="http://schemas.openxmlformats.org/officeDocument/2006/relationships" xmlns:m="http://schemas.openxmlformats.org/officeDocument/2006/math" xmlns:v="urn:schemas-microsoft-com:vml" xmlns:wp14="http://schemas.microsoft.com/office/word/2010/wordprocessingDrawing" xmlns:wp="http://schemas.openxmlformats.org/drawingml/2006/wordprocessingDrawing" xmlns:w10="urn:schemas-microsoft-com:office:word" xmlns:w="http://schemas.openxmlformats.org/wordprocessingml/2006/main" xmlns:w14="http://schemas.microsoft.com/office/word/2010/wordml" xmlns:wpg="http://schemas.microsoft.com/office/word/2010/wordprocessingGroup" xmlns:wpi="http://schemas.microsoft.com/office/word/2010/wordprocessingInk" xmlns:wne="http://schemas.microsoft.com/office/word/2006/wordml" xmlns:wps="http://schemas.microsoft.com/office/word/2010/wordprocessingShape" mc:Ignorable="w14 wp14">
   <w:sdt>
     <w:sdtPr>
       <w:id w:val="-1687353201"/>
@@ -6457,7 +6931,7 @@
           <w:rPr>
             <w:noProof/>
           </w:rPr>
-          <w:t>5</w:t>
+          <w:t>7</w:t>
         </w:r>
         <w:r>
           <w:rPr>
@@ -6477,7 +6951,7 @@
 </file>
 
 <file path=word/footer5.xml><?xml version="1.0" encoding="utf-8"?>
-<w:ftr xmlns:wpc="http://schemas.microsoft.com/office/word/2010/wordprocessingCanvas" xmlns:mo="http://schemas.microsoft.com/office/mac/office/2008/main" xmlns:mc="http://schemas.openxmlformats.org/markup-compatibility/2006" xmlns:mv="urn:schemas-microsoft-com:mac:vml" xmlns:o="urn:schemas-microsoft-com:office:office" xmlns:r="http://schemas.openxmlformats.org/officeDocument/2006/relationships" xmlns:m="http://schemas.openxmlformats.org/officeDocument/2006/math" xmlns:v="urn:schemas-microsoft-com:vml" xmlns:wp14="http://schemas.microsoft.com/office/word/2010/wordprocessingDrawing" xmlns:wp="http://schemas.openxmlformats.org/drawingml/2006/wordprocessingDrawing" xmlns:w10="urn:schemas-microsoft-com:office:word" xmlns:w="http://schemas.openxmlformats.org/wordprocessingml/2006/main" xmlns:w14="http://schemas.microsoft.com/office/word/2010/wordml" xmlns:wpg="http://schemas.microsoft.com/office/word/2010/wordprocessingGroup" xmlns:wpi="http://schemas.microsoft.com/office/word/2010/wordprocessingInk" xmlns:wne="http://schemas.microsoft.com/office/word/2006/wordml" xmlns:wps="http://schemas.microsoft.com/office/word/2010/wordprocessingShape" mc:Ignorable="w14 wp14">
+<w:ftr xmlns:wpc="http://schemas.microsoft.com/office/word/2010/wordprocessingCanvas" xmlns:mc="http://schemas.openxmlformats.org/markup-compatibility/2006" xmlns:o="urn:schemas-microsoft-com:office:office" xmlns:r="http://schemas.openxmlformats.org/officeDocument/2006/relationships" xmlns:m="http://schemas.openxmlformats.org/officeDocument/2006/math" xmlns:v="urn:schemas-microsoft-com:vml" xmlns:wp14="http://schemas.microsoft.com/office/word/2010/wordprocessingDrawing" xmlns:wp="http://schemas.openxmlformats.org/drawingml/2006/wordprocessingDrawing" xmlns:w10="urn:schemas-microsoft-com:office:word" xmlns:w="http://schemas.openxmlformats.org/wordprocessingml/2006/main" xmlns:w14="http://schemas.microsoft.com/office/word/2010/wordml" xmlns:wpg="http://schemas.microsoft.com/office/word/2010/wordprocessingGroup" xmlns:wpi="http://schemas.microsoft.com/office/word/2010/wordprocessingInk" xmlns:wne="http://schemas.microsoft.com/office/word/2006/wordml" xmlns:wps="http://schemas.microsoft.com/office/word/2010/wordprocessingShape" mc:Ignorable="w14 wp14">
   <w:p>
     <w:pPr>
       <w:pStyle w:val="Footer"/>
@@ -6493,7 +6967,7 @@
 </file>
 
 <file path=word/footnotes.xml><?xml version="1.0" encoding="utf-8"?>
-<w:footnotes xmlns:wpc="http://schemas.microsoft.com/office/word/2010/wordprocessingCanvas" xmlns:mo="http://schemas.microsoft.com/office/mac/office/2008/main" xmlns:mc="http://schemas.openxmlformats.org/markup-compatibility/2006" xmlns:mv="urn:schemas-microsoft-com:mac:vml" xmlns:o="urn:schemas-microsoft-com:office:office" xmlns:r="http://schemas.openxmlformats.org/officeDocument/2006/relationships" xmlns:m="http://schemas.openxmlformats.org/officeDocument/2006/math" xmlns:v="urn:schemas-microsoft-com:vml" xmlns:wp14="http://schemas.microsoft.com/office/word/2010/wordprocessingDrawing" xmlns:wp="http://schemas.openxmlformats.org/drawingml/2006/wordprocessingDrawing" xmlns:w10="urn:schemas-microsoft-com:office:word" xmlns:w="http://schemas.openxmlformats.org/wordprocessingml/2006/main" xmlns:w14="http://schemas.microsoft.com/office/word/2010/wordml" xmlns:wpg="http://schemas.microsoft.com/office/word/2010/wordprocessingGroup" xmlns:wpi="http://schemas.microsoft.com/office/word/2010/wordprocessingInk" xmlns:wne="http://schemas.microsoft.com/office/word/2006/wordml" xmlns:wps="http://schemas.microsoft.com/office/word/2010/wordprocessingShape" mc:Ignorable="w14 wp14">
+<w:footnotes xmlns:wpc="http://schemas.microsoft.com/office/word/2010/wordprocessingCanvas" xmlns:mc="http://schemas.openxmlformats.org/markup-compatibility/2006" xmlns:o="urn:schemas-microsoft-com:office:office" xmlns:r="http://schemas.openxmlformats.org/officeDocument/2006/relationships" xmlns:m="http://schemas.openxmlformats.org/officeDocument/2006/math" xmlns:v="urn:schemas-microsoft-com:vml" xmlns:wp14="http://schemas.microsoft.com/office/word/2010/wordprocessingDrawing" xmlns:wp="http://schemas.openxmlformats.org/drawingml/2006/wordprocessingDrawing" xmlns:w10="urn:schemas-microsoft-com:office:word" xmlns:w="http://schemas.openxmlformats.org/wordprocessingml/2006/main" xmlns:w14="http://schemas.microsoft.com/office/word/2010/wordml" xmlns:wpg="http://schemas.microsoft.com/office/word/2010/wordprocessingGroup" xmlns:wpi="http://schemas.microsoft.com/office/word/2010/wordprocessingInk" xmlns:wne="http://schemas.microsoft.com/office/word/2006/wordml" xmlns:wps="http://schemas.microsoft.com/office/word/2010/wordprocessingShape" mc:Ignorable="w14 wp14">
   <w:footnote w:type="separator" w:id="-1">
     <w:p>
       <w:r>
@@ -6512,7 +6986,7 @@
 </file>
 
 <file path=word/header1.xml><?xml version="1.0" encoding="utf-8"?>
-<w:hdr xmlns:wpc="http://schemas.microsoft.com/office/word/2010/wordprocessingCanvas" xmlns:mo="http://schemas.microsoft.com/office/mac/office/2008/main" xmlns:mc="http://schemas.openxmlformats.org/markup-compatibility/2006" xmlns:mv="urn:schemas-microsoft-com:mac:vml" xmlns:o="urn:schemas-microsoft-com:office:office" xmlns:r="http://schemas.openxmlformats.org/officeDocument/2006/relationships" xmlns:m="http://schemas.openxmlformats.org/officeDocument/2006/math" xmlns:v="urn:schemas-microsoft-com:vml" xmlns:wp14="http://schemas.microsoft.com/office/word/2010/wordprocessingDrawing" xmlns:wp="http://schemas.openxmlformats.org/drawingml/2006/wordprocessingDrawing" xmlns:w10="urn:schemas-microsoft-com:office:word" xmlns:w="http://schemas.openxmlformats.org/wordprocessingml/2006/main" xmlns:w14="http://schemas.microsoft.com/office/word/2010/wordml" xmlns:wpg="http://schemas.microsoft.com/office/word/2010/wordprocessingGroup" xmlns:wpi="http://schemas.microsoft.com/office/word/2010/wordprocessingInk" xmlns:wne="http://schemas.microsoft.com/office/word/2006/wordml" xmlns:wps="http://schemas.microsoft.com/office/word/2010/wordprocessingShape" mc:Ignorable="w14 wp14">
+<w:hdr xmlns:wpc="http://schemas.microsoft.com/office/word/2010/wordprocessingCanvas" xmlns:mc="http://schemas.openxmlformats.org/markup-compatibility/2006" xmlns:o="urn:schemas-microsoft-com:office:office" xmlns:r="http://schemas.openxmlformats.org/officeDocument/2006/relationships" xmlns:m="http://schemas.openxmlformats.org/officeDocument/2006/math" xmlns:v="urn:schemas-microsoft-com:vml" xmlns:wp14="http://schemas.microsoft.com/office/word/2010/wordprocessingDrawing" xmlns:wp="http://schemas.openxmlformats.org/drawingml/2006/wordprocessingDrawing" xmlns:w10="urn:schemas-microsoft-com:office:word" xmlns:w="http://schemas.openxmlformats.org/wordprocessingml/2006/main" xmlns:w14="http://schemas.microsoft.com/office/word/2010/wordml" xmlns:wpg="http://schemas.microsoft.com/office/word/2010/wordprocessingGroup" xmlns:wpi="http://schemas.microsoft.com/office/word/2010/wordprocessingInk" xmlns:wne="http://schemas.microsoft.com/office/word/2006/wordml" xmlns:wps="http://schemas.microsoft.com/office/word/2010/wordprocessingShape" mc:Ignorable="w14 wp14">
   <w:p>
     <w:pPr>
       <w:pStyle w:val="Header"/>
@@ -6528,7 +7002,7 @@
 </file>
 
 <file path=word/header2.xml><?xml version="1.0" encoding="utf-8"?>
-<w:hdr xmlns:wpc="http://schemas.microsoft.com/office/word/2010/wordprocessingCanvas" xmlns:mo="http://schemas.microsoft.com/office/mac/office/2008/main" xmlns:mc="http://schemas.openxmlformats.org/markup-compatibility/2006" xmlns:mv="urn:schemas-microsoft-com:mac:vml" xmlns:o="urn:schemas-microsoft-com:office:office" xmlns:r="http://schemas.openxmlformats.org/officeDocument/2006/relationships" xmlns:m="http://schemas.openxmlformats.org/officeDocument/2006/math" xmlns:v="urn:schemas-microsoft-com:vml" xmlns:wp14="http://schemas.microsoft.com/office/word/2010/wordprocessingDrawing" xmlns:wp="http://schemas.openxmlformats.org/drawingml/2006/wordprocessingDrawing" xmlns:w10="urn:schemas-microsoft-com:office:word" xmlns:w="http://schemas.openxmlformats.org/wordprocessingml/2006/main" xmlns:w14="http://schemas.microsoft.com/office/word/2010/wordml" xmlns:wpg="http://schemas.microsoft.com/office/word/2010/wordprocessingGroup" xmlns:wpi="http://schemas.microsoft.com/office/word/2010/wordprocessingInk" xmlns:wne="http://schemas.microsoft.com/office/word/2006/wordml" xmlns:wps="http://schemas.microsoft.com/office/word/2010/wordprocessingShape" mc:Ignorable="w14 wp14">
+<w:hdr xmlns:wpc="http://schemas.microsoft.com/office/word/2010/wordprocessingCanvas" xmlns:mc="http://schemas.openxmlformats.org/markup-compatibility/2006" xmlns:o="urn:schemas-microsoft-com:office:office" xmlns:r="http://schemas.openxmlformats.org/officeDocument/2006/relationships" xmlns:m="http://schemas.openxmlformats.org/officeDocument/2006/math" xmlns:v="urn:schemas-microsoft-com:vml" xmlns:wp14="http://schemas.microsoft.com/office/word/2010/wordprocessingDrawing" xmlns:wp="http://schemas.openxmlformats.org/drawingml/2006/wordprocessingDrawing" xmlns:w10="urn:schemas-microsoft-com:office:word" xmlns:w="http://schemas.openxmlformats.org/wordprocessingml/2006/main" xmlns:w14="http://schemas.microsoft.com/office/word/2010/wordml" xmlns:wpg="http://schemas.microsoft.com/office/word/2010/wordprocessingGroup" xmlns:wpi="http://schemas.microsoft.com/office/word/2010/wordprocessingInk" xmlns:wne="http://schemas.microsoft.com/office/word/2006/wordml" xmlns:wps="http://schemas.microsoft.com/office/word/2010/wordprocessingShape" mc:Ignorable="w14 wp14">
   <w:p>
     <w:pPr>
       <w:pStyle w:val="Header"/>
@@ -6543,7 +7017,7 @@
 </file>
 
 <file path=word/header3.xml><?xml version="1.0" encoding="utf-8"?>
-<w:hdr xmlns:wpc="http://schemas.microsoft.com/office/word/2010/wordprocessingCanvas" xmlns:mo="http://schemas.microsoft.com/office/mac/office/2008/main" xmlns:mc="http://schemas.openxmlformats.org/markup-compatibility/2006" xmlns:mv="urn:schemas-microsoft-com:mac:vml" xmlns:o="urn:schemas-microsoft-com:office:office" xmlns:r="http://schemas.openxmlformats.org/officeDocument/2006/relationships" xmlns:m="http://schemas.openxmlformats.org/officeDocument/2006/math" xmlns:v="urn:schemas-microsoft-com:vml" xmlns:wp14="http://schemas.microsoft.com/office/word/2010/wordprocessingDrawing" xmlns:wp="http://schemas.openxmlformats.org/drawingml/2006/wordprocessingDrawing" xmlns:w10="urn:schemas-microsoft-com:office:word" xmlns:w="http://schemas.openxmlformats.org/wordprocessingml/2006/main" xmlns:w14="http://schemas.microsoft.com/office/word/2010/wordml" xmlns:wpg="http://schemas.microsoft.com/office/word/2010/wordprocessingGroup" xmlns:wpi="http://schemas.microsoft.com/office/word/2010/wordprocessingInk" xmlns:wne="http://schemas.microsoft.com/office/word/2006/wordml" xmlns:wps="http://schemas.microsoft.com/office/word/2010/wordprocessingShape" mc:Ignorable="w14 wp14">
+<w:hdr xmlns:wpc="http://schemas.microsoft.com/office/word/2010/wordprocessingCanvas" xmlns:mc="http://schemas.openxmlformats.org/markup-compatibility/2006" xmlns:o="urn:schemas-microsoft-com:office:office" xmlns:r="http://schemas.openxmlformats.org/officeDocument/2006/relationships" xmlns:m="http://schemas.openxmlformats.org/officeDocument/2006/math" xmlns:v="urn:schemas-microsoft-com:vml" xmlns:wp14="http://schemas.microsoft.com/office/word/2010/wordprocessingDrawing" xmlns:wp="http://schemas.openxmlformats.org/drawingml/2006/wordprocessingDrawing" xmlns:w10="urn:schemas-microsoft-com:office:word" xmlns:w="http://schemas.openxmlformats.org/wordprocessingml/2006/main" xmlns:w14="http://schemas.microsoft.com/office/word/2010/wordml" xmlns:wpg="http://schemas.microsoft.com/office/word/2010/wordprocessingGroup" xmlns:wpi="http://schemas.microsoft.com/office/word/2010/wordprocessingInk" xmlns:wne="http://schemas.microsoft.com/office/word/2006/wordml" xmlns:wps="http://schemas.microsoft.com/office/word/2010/wordprocessingShape" mc:Ignorable="w14 wp14">
   <w:p>
     <w:pPr>
       <w:pStyle w:val="Header"/>
@@ -6559,7 +7033,7 @@
 </file>
 
 <file path=word/numbering.xml><?xml version="1.0" encoding="utf-8"?>
-<w:numbering xmlns:wpc="http://schemas.microsoft.com/office/word/2010/wordprocessingCanvas" xmlns:mo="http://schemas.microsoft.com/office/mac/office/2008/main" xmlns:mc="http://schemas.openxmlformats.org/markup-compatibility/2006" xmlns:mv="urn:schemas-microsoft-com:mac:vml" xmlns:o="urn:schemas-microsoft-com:office:office" xmlns:r="http://schemas.openxmlformats.org/officeDocument/2006/relationships" xmlns:m="http://schemas.openxmlformats.org/officeDocument/2006/math" xmlns:v="urn:schemas-microsoft-com:vml" xmlns:wp14="http://schemas.microsoft.com/office/word/2010/wordprocessingDrawing" xmlns:wp="http://schemas.openxmlformats.org/drawingml/2006/wordprocessingDrawing" xmlns:w10="urn:schemas-microsoft-com:office:word" xmlns:w="http://schemas.openxmlformats.org/wordprocessingml/2006/main" xmlns:w14="http://schemas.microsoft.com/office/word/2010/wordml" xmlns:wpg="http://schemas.microsoft.com/office/word/2010/wordprocessingGroup" xmlns:wpi="http://schemas.microsoft.com/office/word/2010/wordprocessingInk" xmlns:wne="http://schemas.microsoft.com/office/word/2006/wordml" xmlns:wps="http://schemas.microsoft.com/office/word/2010/wordprocessingShape" mc:Ignorable="w14 wp14">
+<w:numbering xmlns:wpc="http://schemas.microsoft.com/office/word/2010/wordprocessingCanvas" xmlns:mc="http://schemas.openxmlformats.org/markup-compatibility/2006" xmlns:o="urn:schemas-microsoft-com:office:office" xmlns:r="http://schemas.openxmlformats.org/officeDocument/2006/relationships" xmlns:m="http://schemas.openxmlformats.org/officeDocument/2006/math" xmlns:v="urn:schemas-microsoft-com:vml" xmlns:wp14="http://schemas.microsoft.com/office/word/2010/wordprocessingDrawing" xmlns:wp="http://schemas.openxmlformats.org/drawingml/2006/wordprocessingDrawing" xmlns:w10="urn:schemas-microsoft-com:office:word" xmlns:w="http://schemas.openxmlformats.org/wordprocessingml/2006/main" xmlns:w14="http://schemas.microsoft.com/office/word/2010/wordml" xmlns:wpg="http://schemas.microsoft.com/office/word/2010/wordprocessingGroup" xmlns:wpi="http://schemas.microsoft.com/office/word/2010/wordprocessingInk" xmlns:wne="http://schemas.microsoft.com/office/word/2006/wordml" xmlns:wps="http://schemas.microsoft.com/office/word/2010/wordprocessingShape" mc:Ignorable="w14 wp14">
   <w:abstractNum w:abstractNumId="0">
     <w:nsid w:val="02337F83"/>
     <w:multiLevelType w:val="hybridMultilevel"/>
@@ -6900,6 +7374,118 @@
     </w:lvl>
   </w:abstractNum>
   <w:abstractNum w:abstractNumId="3">
+    <w:nsid w:val="137642AD"/>
+    <w:multiLevelType w:val="hybridMultilevel"/>
+    <w:tmpl w:val="E17CDED6"/>
+    <w:lvl w:ilvl="0" w:tplc="023034AA">
+      <w:numFmt w:val="bullet"/>
+      <w:lvlText w:val="-"/>
+      <w:lvlJc w:val="left"/>
+      <w:pPr>
+        <w:ind w:left="720" w:hanging="360"/>
+      </w:pPr>
+      <w:rPr>
+        <w:rFonts w:ascii="Constantia" w:eastAsiaTheme="minorEastAsia" w:hAnsi="Constantia" w:cstheme="minorBidi" w:hint="default"/>
+      </w:rPr>
+    </w:lvl>
+    <w:lvl w:ilvl="1" w:tplc="04090003" w:tentative="1">
+      <w:start w:val="1"/>
+      <w:numFmt w:val="bullet"/>
+      <w:lvlText w:val="o"/>
+      <w:lvlJc w:val="left"/>
+      <w:pPr>
+        <w:ind w:left="1440" w:hanging="360"/>
+      </w:pPr>
+      <w:rPr>
+        <w:rFonts w:ascii="Courier New" w:hAnsi="Courier New" w:cs="Courier New" w:hint="default"/>
+      </w:rPr>
+    </w:lvl>
+    <w:lvl w:ilvl="2" w:tplc="04090005" w:tentative="1">
+      <w:start w:val="1"/>
+      <w:numFmt w:val="bullet"/>
+      <w:lvlText w:val=""/>
+      <w:lvlJc w:val="left"/>
+      <w:pPr>
+        <w:ind w:left="2160" w:hanging="360"/>
+      </w:pPr>
+      <w:rPr>
+        <w:rFonts w:ascii="Wingdings" w:hAnsi="Wingdings" w:hint="default"/>
+      </w:rPr>
+    </w:lvl>
+    <w:lvl w:ilvl="3" w:tplc="04090001" w:tentative="1">
+      <w:start w:val="1"/>
+      <w:numFmt w:val="bullet"/>
+      <w:lvlText w:val=""/>
+      <w:lvlJc w:val="left"/>
+      <w:pPr>
+        <w:ind w:left="2880" w:hanging="360"/>
+      </w:pPr>
+      <w:rPr>
+        <w:rFonts w:ascii="Symbol" w:hAnsi="Symbol" w:hint="default"/>
+      </w:rPr>
+    </w:lvl>
+    <w:lvl w:ilvl="4" w:tplc="04090003" w:tentative="1">
+      <w:start w:val="1"/>
+      <w:numFmt w:val="bullet"/>
+      <w:lvlText w:val="o"/>
+      <w:lvlJc w:val="left"/>
+      <w:pPr>
+        <w:ind w:left="3600" w:hanging="360"/>
+      </w:pPr>
+      <w:rPr>
+        <w:rFonts w:ascii="Courier New" w:hAnsi="Courier New" w:cs="Courier New" w:hint="default"/>
+      </w:rPr>
+    </w:lvl>
+    <w:lvl w:ilvl="5" w:tplc="04090005" w:tentative="1">
+      <w:start w:val="1"/>
+      <w:numFmt w:val="bullet"/>
+      <w:lvlText w:val=""/>
+      <w:lvlJc w:val="left"/>
+      <w:pPr>
+        <w:ind w:left="4320" w:hanging="360"/>
+      </w:pPr>
+      <w:rPr>
+        <w:rFonts w:ascii="Wingdings" w:hAnsi="Wingdings" w:hint="default"/>
+      </w:rPr>
+    </w:lvl>
+    <w:lvl w:ilvl="6" w:tplc="04090001" w:tentative="1">
+      <w:start w:val="1"/>
+      <w:numFmt w:val="bullet"/>
+      <w:lvlText w:val=""/>
+      <w:lvlJc w:val="left"/>
+      <w:pPr>
+        <w:ind w:left="5040" w:hanging="360"/>
+      </w:pPr>
+      <w:rPr>
+        <w:rFonts w:ascii="Symbol" w:hAnsi="Symbol" w:hint="default"/>
+      </w:rPr>
+    </w:lvl>
+    <w:lvl w:ilvl="7" w:tplc="04090003" w:tentative="1">
+      <w:start w:val="1"/>
+      <w:numFmt w:val="bullet"/>
+      <w:lvlText w:val="o"/>
+      <w:lvlJc w:val="left"/>
+      <w:pPr>
+        <w:ind w:left="5760" w:hanging="360"/>
+      </w:pPr>
+      <w:rPr>
+        <w:rFonts w:ascii="Courier New" w:hAnsi="Courier New" w:cs="Courier New" w:hint="default"/>
+      </w:rPr>
+    </w:lvl>
+    <w:lvl w:ilvl="8" w:tplc="04090005" w:tentative="1">
+      <w:start w:val="1"/>
+      <w:numFmt w:val="bullet"/>
+      <w:lvlText w:val=""/>
+      <w:lvlJc w:val="left"/>
+      <w:pPr>
+        <w:ind w:left="6480" w:hanging="360"/>
+      </w:pPr>
+      <w:rPr>
+        <w:rFonts w:ascii="Wingdings" w:hAnsi="Wingdings" w:hint="default"/>
+      </w:rPr>
+    </w:lvl>
+  </w:abstractNum>
+  <w:abstractNum w:abstractNumId="4">
     <w:nsid w:val="272F77BA"/>
     <w:multiLevelType w:val="multilevel"/>
     <w:tmpl w:val="182A8626"/>
@@ -7014,7 +7600,7 @@
       </w:rPr>
     </w:lvl>
   </w:abstractNum>
-  <w:abstractNum w:abstractNumId="4">
+  <w:abstractNum w:abstractNumId="5">
     <w:nsid w:val="3AFA396B"/>
     <w:multiLevelType w:val="hybridMultilevel"/>
     <w:tmpl w:val="3A3C989C"/>
@@ -7127,7 +7713,7 @@
       </w:rPr>
     </w:lvl>
   </w:abstractNum>
-  <w:abstractNum w:abstractNumId="5">
+  <w:abstractNum w:abstractNumId="6">
     <w:nsid w:val="53ED614C"/>
     <w:multiLevelType w:val="multilevel"/>
     <w:tmpl w:val="F04AF7A8"/>
@@ -7240,7 +7826,7 @@
       </w:rPr>
     </w:lvl>
   </w:abstractNum>
-  <w:abstractNum w:abstractNumId="6">
+  <w:abstractNum w:abstractNumId="7">
     <w:nsid w:val="72A20EAE"/>
     <w:multiLevelType w:val="multilevel"/>
     <w:tmpl w:val="D7EAD05C"/>
@@ -7353,7 +7939,7 @@
       </w:rPr>
     </w:lvl>
   </w:abstractNum>
-  <w:abstractNum w:abstractNumId="7">
+  <w:abstractNum w:abstractNumId="8">
     <w:nsid w:val="7AA97154"/>
     <w:multiLevelType w:val="hybridMultilevel"/>
     <w:tmpl w:val="DB7CC46A"/>
@@ -7473,22 +8059,25 @@
     <w:abstractNumId w:val="0"/>
   </w:num>
   <w:num w:numId="3">
+    <w:abstractNumId w:val="5"/>
+  </w:num>
+  <w:num w:numId="4">
+    <w:abstractNumId w:val="8"/>
+  </w:num>
+  <w:num w:numId="5">
     <w:abstractNumId w:val="4"/>
   </w:num>
-  <w:num w:numId="4">
-    <w:abstractNumId w:val="7"/>
-  </w:num>
-  <w:num w:numId="5">
-    <w:abstractNumId w:val="3"/>
-  </w:num>
   <w:num w:numId="6">
-    <w:abstractNumId w:val="5"/>
+    <w:abstractNumId w:val="6"/>
   </w:num>
   <w:num w:numId="7">
     <w:abstractNumId w:val="1"/>
   </w:num>
   <w:num w:numId="8">
-    <w:abstractNumId w:val="6"/>
+    <w:abstractNumId w:val="7"/>
+  </w:num>
+  <w:num w:numId="9">
+    <w:abstractNumId w:val="3"/>
   </w:num>
 </w:numbering>
 </file>
@@ -7506,7 +8095,7 @@
     </w:rPrDefault>
     <w:pPrDefault/>
   </w:docDefaults>
-  <w:latentStyles w:defLockedState="0" w:defUIPriority="99" w:defSemiHidden="1" w:defUnhideWhenUsed="1" w:defQFormat="0" w:count="276">
+  <w:latentStyles w:defLockedState="0" w:defUIPriority="99" w:defSemiHidden="1" w:defUnhideWhenUsed="1" w:defQFormat="0" w:count="267">
     <w:lsdException w:name="Normal" w:semiHidden="0" w:uiPriority="0" w:unhideWhenUsed="0" w:qFormat="1"/>
     <w:lsdException w:name="heading 1" w:semiHidden="0" w:uiPriority="9" w:unhideWhenUsed="0" w:qFormat="1"/>
     <w:lsdException w:name="heading 2" w:uiPriority="9" w:qFormat="1"/>
@@ -7683,19 +8272,12 @@
     <w:tblPr>
       <w:tblStyleRowBandSize w:val="1"/>
       <w:tblStyleColBandSize w:val="1"/>
-      <w:tblInd w:w="0" w:type="dxa"/>
       <w:tblBorders>
         <w:top w:val="single" w:sz="8" w:space="0" w:color="0F6FC6"/>
         <w:left w:val="single" w:sz="8" w:space="0" w:color="0F6FC6"/>
         <w:bottom w:val="single" w:sz="8" w:space="0" w:color="0F6FC6"/>
         <w:right w:val="single" w:sz="8" w:space="0" w:color="0F6FC6"/>
       </w:tblBorders>
-      <w:tblCellMar>
-        <w:top w:w="0" w:type="dxa"/>
-        <w:left w:w="108" w:type="dxa"/>
-        <w:bottom w:w="0" w:type="dxa"/>
-        <w:right w:w="108" w:type="dxa"/>
-      </w:tblCellMar>
     </w:tblPr>
     <w:tblStylePr w:type="firstRow">
       <w:pPr>
@@ -7832,7 +8414,6 @@
     <w:uiPriority w:val="59"/>
     <w:rsid w:val="005734C7"/>
     <w:tblPr>
-      <w:tblInd w:w="0" w:type="dxa"/>
       <w:tblBorders>
         <w:top w:val="single" w:sz="4" w:space="0" w:color="auto"/>
         <w:left w:val="single" w:sz="4" w:space="0" w:color="auto"/>
@@ -7841,12 +8422,6 @@
         <w:insideH w:val="single" w:sz="4" w:space="0" w:color="auto"/>
         <w:insideV w:val="single" w:sz="4" w:space="0" w:color="auto"/>
       </w:tblBorders>
-      <w:tblCellMar>
-        <w:top w:w="0" w:type="dxa"/>
-        <w:left w:w="108" w:type="dxa"/>
-        <w:bottom w:w="0" w:type="dxa"/>
-        <w:right w:w="108" w:type="dxa"/>
-      </w:tblCellMar>
     </w:tblPr>
   </w:style>
   <w:style w:type="table" w:styleId="LightList-Accent2">
@@ -7857,19 +8432,12 @@
     <w:tblPr>
       <w:tblStyleRowBandSize w:val="1"/>
       <w:tblStyleColBandSize w:val="1"/>
-      <w:tblInd w:w="0" w:type="dxa"/>
       <w:tblBorders>
         <w:top w:val="single" w:sz="8" w:space="0" w:color="009DD9" w:themeColor="accent2"/>
         <w:left w:val="single" w:sz="8" w:space="0" w:color="009DD9" w:themeColor="accent2"/>
         <w:bottom w:val="single" w:sz="8" w:space="0" w:color="009DD9" w:themeColor="accent2"/>
         <w:right w:val="single" w:sz="8" w:space="0" w:color="009DD9" w:themeColor="accent2"/>
       </w:tblBorders>
-      <w:tblCellMar>
-        <w:top w:w="0" w:type="dxa"/>
-        <w:left w:w="108" w:type="dxa"/>
-        <w:bottom w:w="0" w:type="dxa"/>
-        <w:right w:w="108" w:type="dxa"/>
-      </w:tblCellMar>
     </w:tblPr>
     <w:tblStylePr w:type="firstRow">
       <w:pPr>
@@ -8041,7 +8609,7 @@
 </file>
 
 <file path=word/stylesWithEffects.xml><?xml version="1.0" encoding="utf-8"?>
-<w:styles xmlns:wpc="http://schemas.microsoft.com/office/word/2010/wordprocessingCanvas" xmlns:mo="http://schemas.microsoft.com/office/mac/office/2008/main" xmlns:mc="http://schemas.openxmlformats.org/markup-compatibility/2006" xmlns:mv="urn:schemas-microsoft-com:mac:vml" xmlns:o="urn:schemas-microsoft-com:office:office" xmlns:r="http://schemas.openxmlformats.org/officeDocument/2006/relationships" xmlns:m="http://schemas.openxmlformats.org/officeDocument/2006/math" xmlns:v="urn:schemas-microsoft-com:vml" xmlns:wp14="http://schemas.microsoft.com/office/word/2010/wordprocessingDrawing" xmlns:wp="http://schemas.openxmlformats.org/drawingml/2006/wordprocessingDrawing" xmlns:w10="urn:schemas-microsoft-com:office:word" xmlns:w="http://schemas.openxmlformats.org/wordprocessingml/2006/main" xmlns:w14="http://schemas.microsoft.com/office/word/2010/wordml" xmlns:wpg="http://schemas.microsoft.com/office/word/2010/wordprocessingGroup" xmlns:wpi="http://schemas.microsoft.com/office/word/2010/wordprocessingInk" xmlns:wne="http://schemas.microsoft.com/office/word/2006/wordml" xmlns:wps="http://schemas.microsoft.com/office/word/2010/wordprocessingShape" mc:Ignorable="w14 wp14">
+<w:styles xmlns:wpc="http://schemas.microsoft.com/office/word/2010/wordprocessingCanvas" xmlns:mc="http://schemas.openxmlformats.org/markup-compatibility/2006" xmlns:o="urn:schemas-microsoft-com:office:office" xmlns:r="http://schemas.openxmlformats.org/officeDocument/2006/relationships" xmlns:m="http://schemas.openxmlformats.org/officeDocument/2006/math" xmlns:v="urn:schemas-microsoft-com:vml" xmlns:wp14="http://schemas.microsoft.com/office/word/2010/wordprocessingDrawing" xmlns:wp="http://schemas.openxmlformats.org/drawingml/2006/wordprocessingDrawing" xmlns:w10="urn:schemas-microsoft-com:office:word" xmlns:w="http://schemas.openxmlformats.org/wordprocessingml/2006/main" xmlns:w14="http://schemas.microsoft.com/office/word/2010/wordml" xmlns:wpg="http://schemas.microsoft.com/office/word/2010/wordprocessingGroup" xmlns:wpi="http://schemas.microsoft.com/office/word/2010/wordprocessingInk" xmlns:wne="http://schemas.microsoft.com/office/word/2006/wordml" xmlns:wps="http://schemas.microsoft.com/office/word/2010/wordprocessingShape" mc:Ignorable="w14 wp14">
   <w:docDefaults>
     <w:rPrDefault>
       <w:rPr>
@@ -8053,7 +8621,7 @@
     </w:rPrDefault>
     <w:pPrDefault/>
   </w:docDefaults>
-  <w:latentStyles w:defLockedState="0" w:defUIPriority="99" w:defSemiHidden="1" w:defUnhideWhenUsed="1" w:defQFormat="0" w:count="276">
+  <w:latentStyles w:defLockedState="0" w:defUIPriority="99" w:defSemiHidden="1" w:defUnhideWhenUsed="1" w:defQFormat="0" w:count="267">
     <w:lsdException w:name="Normal" w:semiHidden="0" w:uiPriority="0" w:unhideWhenUsed="0" w:qFormat="1"/>
     <w:lsdException w:name="heading 1" w:semiHidden="0" w:uiPriority="9" w:unhideWhenUsed="0" w:qFormat="1"/>
     <w:lsdException w:name="heading 2" w:uiPriority="9" w:qFormat="1"/>
@@ -8230,19 +8798,12 @@
     <w:tblPr>
       <w:tblStyleRowBandSize w:val="1"/>
       <w:tblStyleColBandSize w:val="1"/>
-      <w:tblInd w:w="0" w:type="dxa"/>
       <w:tblBorders>
         <w:top w:val="single" w:sz="8" w:space="0" w:color="0F6FC6"/>
         <w:left w:val="single" w:sz="8" w:space="0" w:color="0F6FC6"/>
         <w:bottom w:val="single" w:sz="8" w:space="0" w:color="0F6FC6"/>
         <w:right w:val="single" w:sz="8" w:space="0" w:color="0F6FC6"/>
       </w:tblBorders>
-      <w:tblCellMar>
-        <w:top w:w="0" w:type="dxa"/>
-        <w:left w:w="108" w:type="dxa"/>
-        <w:bottom w:w="0" w:type="dxa"/>
-        <w:right w:w="108" w:type="dxa"/>
-      </w:tblCellMar>
     </w:tblPr>
     <w:tblStylePr w:type="firstRow">
       <w:pPr>
@@ -8379,7 +8940,6 @@
     <w:uiPriority w:val="59"/>
     <w:rsid w:val="005734C7"/>
     <w:tblPr>
-      <w:tblInd w:w="0" w:type="dxa"/>
       <w:tblBorders>
         <w:top w:val="single" w:sz="4" w:space="0" w:color="auto"/>
         <w:left w:val="single" w:sz="4" w:space="0" w:color="auto"/>
@@ -8388,12 +8948,6 @@
         <w:insideH w:val="single" w:sz="4" w:space="0" w:color="auto"/>
         <w:insideV w:val="single" w:sz="4" w:space="0" w:color="auto"/>
       </w:tblBorders>
-      <w:tblCellMar>
-        <w:top w:w="0" w:type="dxa"/>
-        <w:left w:w="108" w:type="dxa"/>
-        <w:bottom w:w="0" w:type="dxa"/>
-        <w:right w:w="108" w:type="dxa"/>
-      </w:tblCellMar>
     </w:tblPr>
   </w:style>
   <w:style w:type="table" w:styleId="LightList-Accent2">
@@ -8404,19 +8958,12 @@
     <w:tblPr>
       <w:tblStyleRowBandSize w:val="1"/>
       <w:tblStyleColBandSize w:val="1"/>
-      <w:tblInd w:w="0" w:type="dxa"/>
       <w:tblBorders>
         <w:top w:val="single" w:sz="8" w:space="0" w:color="009DD9" w:themeColor="accent2"/>
         <w:left w:val="single" w:sz="8" w:space="0" w:color="009DD9" w:themeColor="accent2"/>
         <w:bottom w:val="single" w:sz="8" w:space="0" w:color="009DD9" w:themeColor="accent2"/>
         <w:right w:val="single" w:sz="8" w:space="0" w:color="009DD9" w:themeColor="accent2"/>
       </w:tblBorders>
-      <w:tblCellMar>
-        <w:top w:w="0" w:type="dxa"/>
-        <w:left w:w="108" w:type="dxa"/>
-        <w:bottom w:w="0" w:type="dxa"/>
-        <w:right w:w="108" w:type="dxa"/>
-      </w:tblCellMar>
     </w:tblPr>
     <w:tblStylePr w:type="firstRow">
       <w:pPr>
@@ -8874,7 +9421,7 @@
 </file>
 
 <file path=customXml/itemProps1.xml><?xml version="1.0" encoding="utf-8"?>
-<ds:datastoreItem xmlns:ds="http://schemas.openxmlformats.org/officeDocument/2006/customXml" ds:itemID="{5CF6F228-C3BB-F142-AC1D-CBB3FEC840D9}">
+<ds:datastoreItem xmlns:ds="http://schemas.openxmlformats.org/officeDocument/2006/customXml" ds:itemID="{4EE3C23C-A78F-4558-906A-8BAB000C8165}">
   <ds:schemaRefs>
     <ds:schemaRef ds:uri="http://schemas.openxmlformats.org/officeDocument/2006/bibliography"/>
   </ds:schemaRefs>

</xml_diff>

<commit_message>
ADDED 4 new diagrams to the Sequence Diagram Paper (Document Ready For Review)
</commit_message>
<xml_diff>
--- a/Documents/Sequence Diagram-Design Class  Diagram/Sequence Diagram-Design Class Diagram 2.0.docx
+++ b/Documents/Sequence Diagram-Design Class  Diagram/Sequence Diagram-Design Class Diagram 2.0.docx
@@ -169,7 +169,6 @@
         <w:rPr>
           <w:rFonts w:ascii="Times New Roman" w:hAnsi="Times New Roman" w:cs="Times New Roman"/>
           <w:noProof/>
-          <w:lang w:eastAsia="zh-CN"/>
         </w:rPr>
         <w:drawing>
           <wp:anchor distT="0" distB="0" distL="114300" distR="114300" simplePos="0" relativeHeight="251592704" behindDoc="0" locked="0" layoutInCell="1" hidden="0" allowOverlap="1" wp14:anchorId="56654B22" wp14:editId="07002D86">
@@ -2050,6 +2049,129 @@
           </w:p>
         </w:tc>
       </w:tr>
+      <w:tr>
+        <w:trPr>
+          <w:trHeight w:val="324"/>
+        </w:trPr>
+        <w:tc>
+          <w:tcPr>
+            <w:cnfStyle w:val="001000000000" w:firstRow="0" w:lastRow="0" w:firstColumn="1" w:lastColumn="0" w:oddVBand="0" w:evenVBand="0" w:oddHBand="0" w:evenHBand="0" w:firstRowFirstColumn="0" w:firstRowLastColumn="0" w:lastRowFirstColumn="0" w:lastRowLastColumn="0"/>
+            <w:tcW w:w="954" w:type="pct"/>
+          </w:tcPr>
+          <w:p>
+            <w:pPr>
+              <w:jc w:val="center"/>
+              <w:rPr>
+                <w:rFonts w:ascii="Times New Roman" w:hAnsi="Times New Roman" w:cs="Times New Roman"/>
+                <w:color w:val="FF0000"/>
+              </w:rPr>
+            </w:pPr>
+          </w:p>
+        </w:tc>
+        <w:tc>
+          <w:tcPr>
+            <w:tcW w:w="1228" w:type="pct"/>
+          </w:tcPr>
+          <w:p>
+            <w:pPr>
+              <w:jc w:val="center"/>
+              <w:cnfStyle w:val="000000000000" w:firstRow="0" w:lastRow="0" w:firstColumn="0" w:lastColumn="0" w:oddVBand="0" w:evenVBand="0" w:oddHBand="0" w:evenHBand="0" w:firstRowFirstColumn="0" w:firstRowLastColumn="0" w:lastRowFirstColumn="0" w:lastRowLastColumn="0"/>
+              <w:rPr>
+                <w:rFonts w:ascii="Times New Roman" w:hAnsi="Times New Roman" w:cs="Times New Roman"/>
+                <w:color w:val="FF0000"/>
+              </w:rPr>
+            </w:pPr>
+            <w:r>
+              <w:rPr>
+                <w:rFonts w:ascii="Times New Roman" w:hAnsi="Times New Roman" w:cs="Times New Roman"/>
+                <w:color w:val="FF0000"/>
+              </w:rPr>
+              <w:t>Tyler Mariano</w:t>
+            </w:r>
+          </w:p>
+        </w:tc>
+        <w:tc>
+          <w:tcPr>
+            <w:tcW w:w="1446" w:type="pct"/>
+          </w:tcPr>
+          <w:p>
+            <w:pPr>
+              <w:jc w:val="center"/>
+              <w:cnfStyle w:val="000000000000" w:firstRow="0" w:lastRow="0" w:firstColumn="0" w:lastColumn="0" w:oddVBand="0" w:evenVBand="0" w:oddHBand="0" w:evenHBand="0" w:firstRowFirstColumn="0" w:firstRowLastColumn="0" w:lastRowFirstColumn="0" w:lastRowLastColumn="0"/>
+              <w:rPr>
+                <w:rFonts w:ascii="Times New Roman" w:hAnsi="Times New Roman" w:cs="Times New Roman"/>
+                <w:color w:val="FF0000"/>
+              </w:rPr>
+            </w:pPr>
+            <w:r>
+              <w:rPr>
+                <w:rFonts w:ascii="Times New Roman" w:hAnsi="Times New Roman" w:cs="Times New Roman"/>
+                <w:color w:val="FF0000"/>
+              </w:rPr>
+              <w:t>A</w:t>
+            </w:r>
+            <w:r>
+              <w:rPr>
+                <w:rFonts w:ascii="Times New Roman" w:hAnsi="Times New Roman" w:cs="Times New Roman"/>
+                <w:color w:val="FF0000"/>
+              </w:rPr>
+              <w:t>dded 4 new diagrams and descriptions for</w:t>
+            </w:r>
+            <w:r>
+              <w:rPr>
+                <w:rFonts w:ascii="Times New Roman" w:hAnsi="Times New Roman" w:cs="Times New Roman"/>
+                <w:color w:val="FF0000"/>
+              </w:rPr>
+              <w:t xml:space="preserve"> Figures 2.4, 2.5, 3.4, and 3.5</w:t>
+            </w:r>
+            <w:r>
+              <w:rPr>
+                <w:rFonts w:ascii="Times New Roman" w:hAnsi="Times New Roman" w:cs="Times New Roman"/>
+                <w:color w:val="FF0000"/>
+              </w:rPr>
+              <w:t>.</w:t>
+            </w:r>
+            <w:bookmarkStart w:id="0" w:name="_GoBack"/>
+            <w:bookmarkEnd w:id="0"/>
+          </w:p>
+        </w:tc>
+        <w:tc>
+          <w:tcPr>
+            <w:tcW w:w="1372" w:type="pct"/>
+          </w:tcPr>
+          <w:p>
+            <w:pPr>
+              <w:jc w:val="center"/>
+              <w:cnfStyle w:val="000000000000" w:firstRow="0" w:lastRow="0" w:firstColumn="0" w:lastColumn="0" w:oddVBand="0" w:evenVBand="0" w:oddHBand="0" w:evenHBand="0" w:firstRowFirstColumn="0" w:firstRowLastColumn="0" w:lastRowFirstColumn="0" w:lastRowLastColumn="0"/>
+              <w:rPr>
+                <w:rFonts w:ascii="Times New Roman" w:hAnsi="Times New Roman" w:cs="Times New Roman"/>
+                <w:color w:val="FF0000"/>
+              </w:rPr>
+            </w:pPr>
+            <w:r>
+              <w:rPr>
+                <w:rFonts w:ascii="Times New Roman" w:hAnsi="Times New Roman" w:cs="Times New Roman"/>
+                <w:color w:val="FF0000"/>
+              </w:rPr>
+              <w:t>03/2</w:t>
+            </w:r>
+            <w:r>
+              <w:rPr>
+                <w:rFonts w:ascii="Times New Roman" w:hAnsi="Times New Roman" w:cs="Times New Roman"/>
+                <w:color w:val="FF0000"/>
+              </w:rPr>
+              <w:t>7</w:t>
+            </w:r>
+            <w:r>
+              <w:rPr>
+                <w:rFonts w:ascii="Times New Roman" w:hAnsi="Times New Roman" w:cs="Times New Roman"/>
+                <w:color w:val="FF0000"/>
+              </w:rPr>
+              <w:t>/16</w:t>
+            </w:r>
+          </w:p>
+        </w:tc>
+      </w:tr>
     </w:tbl>
     <w:p>
       <w:pPr>
@@ -3043,7 +3165,6 @@
                 <w:noProof/>
                 <w:sz w:val="32"/>
                 <w:szCs w:val="32"/>
-                <w:lang w:eastAsia="zh-CN"/>
               </w:rPr>
               <w:drawing>
                 <wp:inline distT="0" distB="0" distL="0" distR="0" wp14:anchorId="2CDF1CD0" wp14:editId="066114B5">
@@ -3184,10 +3305,10 @@
                   <v:path o:extrusionok="f" gradientshapeok="t" o:connecttype="rect"/>
                   <o:lock v:ext="edit" aspectratio="t"/>
                 </v:shapetype>
-                <v:shape id="_x0000_i1025" type="#_x0000_t75" style="width:72.7pt;height:34.65pt" o:ole="">
+                <v:shape id="_x0000_i1025" type="#_x0000_t75" style="width:72.85pt;height:34.35pt" o:ole="">
                   <v:imagedata r:id="rId19" o:title=""/>
                 </v:shape>
-                <o:OLEObject Type="Embed" ProgID="PBrush" ShapeID="_x0000_i1025" DrawAspect="Content" ObjectID="_1520428001" r:id="rId20"/>
+                <o:OLEObject Type="Embed" ProgID="PBrush" ShapeID="_x0000_i1025" DrawAspect="Content" ObjectID="_1520545944" r:id="rId20"/>
               </w:object>
             </w:r>
           </w:p>
@@ -3244,10 +3365,10 @@
                 <w:bCs w:val="0"/>
               </w:rPr>
               <w:object w:dxaOrig="1020" w:dyaOrig="795" w14:anchorId="7D1DF59E">
-                <v:shape id="_x0000_i1026" type="#_x0000_t75" style="width:50.95pt;height:40.1pt" o:ole="">
+                <v:shape id="_x0000_i1026" type="#_x0000_t75" style="width:51.05pt;height:40.2pt" o:ole="">
                   <v:imagedata r:id="rId21" o:title=""/>
                 </v:shape>
-                <o:OLEObject Type="Embed" ProgID="PBrush" ShapeID="_x0000_i1026" DrawAspect="Content" ObjectID="_1520428002" r:id="rId22"/>
+                <o:OLEObject Type="Embed" ProgID="PBrush" ShapeID="_x0000_i1026" DrawAspect="Content" ObjectID="_1520545945" r:id="rId22"/>
               </w:object>
             </w:r>
           </w:p>
@@ -3300,10 +3421,10 @@
                 <w:bCs w:val="0"/>
               </w:rPr>
               <w:object w:dxaOrig="2985" w:dyaOrig="825" w14:anchorId="0164ACF5">
-                <v:shape id="_x0000_i1027" type="#_x0000_t75" style="width:149.45pt;height:40.75pt" o:ole="">
+                <v:shape id="_x0000_i1027" type="#_x0000_t75" style="width:149pt;height:41pt" o:ole="">
                   <v:imagedata r:id="rId23" o:title=""/>
                 </v:shape>
-                <o:OLEObject Type="Embed" ProgID="PBrush" ShapeID="_x0000_i1027" DrawAspect="Content" ObjectID="_1520428003" r:id="rId24"/>
+                <o:OLEObject Type="Embed" ProgID="PBrush" ShapeID="_x0000_i1027" DrawAspect="Content" ObjectID="_1520545946" r:id="rId24"/>
               </w:object>
             </w:r>
           </w:p>
@@ -3360,7 +3481,6 @@
                 <w:noProof/>
                 <w:sz w:val="32"/>
                 <w:szCs w:val="32"/>
-                <w:lang w:eastAsia="zh-CN"/>
               </w:rPr>
               <w:drawing>
                 <wp:inline distT="0" distB="0" distL="0" distR="0" wp14:anchorId="0E4BDE8A" wp14:editId="0FA51C12">
@@ -3461,10 +3581,10 @@
                 <w:bCs w:val="0"/>
               </w:rPr>
               <w:object w:dxaOrig="3360" w:dyaOrig="795" w14:anchorId="4C32858A">
-                <v:shape id="_x0000_i1028" type="#_x0000_t75" style="width:149.45pt;height:17pt" o:ole="">
+                <v:shape id="_x0000_i1028" type="#_x0000_t75" style="width:149.85pt;height:16.75pt" o:ole="">
                   <v:imagedata r:id="rId26" o:title=""/>
                 </v:shape>
-                <o:OLEObject Type="Embed" ProgID="PBrush" ShapeID="_x0000_i1028" DrawAspect="Content" ObjectID="_1520428004" r:id="rId27"/>
+                <o:OLEObject Type="Embed" ProgID="PBrush" ShapeID="_x0000_i1028" DrawAspect="Content" ObjectID="_1520545947" r:id="rId27"/>
               </w:object>
             </w:r>
           </w:p>
@@ -3521,10 +3641,10 @@
                 <w:bCs w:val="0"/>
               </w:rPr>
               <w:object w:dxaOrig="465" w:dyaOrig="2025" w14:anchorId="4939DAA8">
-                <v:shape id="_x0000_i1029" type="#_x0000_t75" style="width:29.9pt;height:101.9pt" o:ole="">
+                <v:shape id="_x0000_i1029" type="#_x0000_t75" style="width:30.15pt;height:102.15pt" o:ole="">
                   <v:imagedata r:id="rId28" o:title=""/>
                 </v:shape>
-                <o:OLEObject Type="Embed" ProgID="PBrush" ShapeID="_x0000_i1029" DrawAspect="Content" ObjectID="_1520428005" r:id="rId29"/>
+                <o:OLEObject Type="Embed" ProgID="PBrush" ShapeID="_x0000_i1029" DrawAspect="Content" ObjectID="_1520545948" r:id="rId29"/>
               </w:object>
             </w:r>
           </w:p>
@@ -3580,10 +3700,10 @@
                 <w:bCs w:val="0"/>
               </w:rPr>
               <w:object w:dxaOrig="510" w:dyaOrig="2115" w14:anchorId="4B86472E">
-                <v:shape id="_x0000_i1030" type="#_x0000_t75" style="width:33.95pt;height:115.45pt" o:ole="">
+                <v:shape id="_x0000_i1030" type="#_x0000_t75" style="width:34.35pt;height:115.55pt" o:ole="">
                   <v:imagedata r:id="rId30" o:title=""/>
                 </v:shape>
-                <o:OLEObject Type="Embed" ProgID="PBrush" ShapeID="_x0000_i1030" DrawAspect="Content" ObjectID="_1520428006" r:id="rId31"/>
+                <o:OLEObject Type="Embed" ProgID="PBrush" ShapeID="_x0000_i1030" DrawAspect="Content" ObjectID="_1520545949" r:id="rId31"/>
               </w:object>
             </w:r>
           </w:p>
@@ -3697,6 +3817,17 @@
       </w:pPr>
       <w:r>
         <w:rPr>
+          <w:noProof/>
+        </w:rPr>
+        <w:pict w14:anchorId="18786C00">
+          <v:shape id="_x0000_s1033" type="#_x0000_t75" style="position:absolute;margin-left:-70.35pt;margin-top:57.45pt;width:610.3pt;height:359.2pt;z-index:251661312;mso-position-horizontal-relative:text;mso-position-vertical-relative:text;mso-width-relative:page;mso-height-relative:page">
+            <v:imagedata r:id="rId32" o:title="AssignTaskDiagram.fw"/>
+            <w10:wrap type="square"/>
+          </v:shape>
+        </w:pict>
+      </w:r>
+      <w:r>
+        <w:rPr>
           <w:rFonts w:ascii="Times New Roman" w:hAnsi="Times New Roman" w:cs="Times New Roman"/>
         </w:rPr>
         <w:t xml:space="preserve">The sequence diagram displayed below is the interaction of how the project leader assigns a task to a member. </w:t>
@@ -3728,17 +3859,510 @@
           <w:rFonts w:ascii="Times New Roman" w:hAnsi="Times New Roman" w:cs="Times New Roman"/>
         </w:rPr>
       </w:pPr>
-      <w:r>
+    </w:p>
+    <w:p>
+      <w:pPr>
+        <w:pStyle w:val="ListParagraph"/>
+        <w:spacing w:before="240"/>
+        <w:ind w:left="0"/>
+        <w:rPr>
+          <w:rFonts w:ascii="Times New Roman" w:hAnsi="Times New Roman" w:cs="Times New Roman"/>
+        </w:rPr>
+      </w:pPr>
+      <w:r>
+        <w:rPr>
+          <w:rFonts w:ascii="Times New Roman" w:hAnsi="Times New Roman" w:cs="Times New Roman"/>
+          <w:b/>
+          <w:sz w:val="22"/>
+          <w:szCs w:val="20"/>
+        </w:rPr>
+        <w:t>Figure 2.2</w:t>
+      </w:r>
+      <w:r>
+        <w:rPr>
+          <w:rFonts w:ascii="Times New Roman" w:hAnsi="Times New Roman" w:cs="Times New Roman"/>
+          <w:sz w:val="22"/>
+          <w:szCs w:val="20"/>
+        </w:rPr>
+        <w:t xml:space="preserve"> </w:t>
+      </w:r>
+      <w:r>
+        <w:rPr>
+          <w:rFonts w:ascii="Times New Roman" w:hAnsi="Times New Roman" w:cs="Times New Roman"/>
+          <w:sz w:val="22"/>
+          <w:szCs w:val="20"/>
+        </w:rPr>
+        <w:t xml:space="preserve">– Is a </w:t>
+      </w:r>
+      <w:r>
+        <w:rPr>
+          <w:rFonts w:ascii="Times New Roman" w:hAnsi="Times New Roman" w:cs="Times New Roman"/>
+        </w:rPr>
+        <w:t>sequence diagram displaying the</w:t>
+      </w:r>
+      <w:r>
+        <w:rPr>
+          <w:rFonts w:ascii="Times New Roman" w:hAnsi="Times New Roman" w:cs="Times New Roman"/>
+        </w:rPr>
+        <w:t xml:space="preserve"> interaction of how the project lea</w:t>
+      </w:r>
+      <w:r>
+        <w:rPr>
+          <w:rFonts w:ascii="Times New Roman" w:hAnsi="Times New Roman" w:cs="Times New Roman"/>
+        </w:rPr>
+        <w:t>der assigns a task to a member using attribute notation.</w:t>
+      </w:r>
+    </w:p>
+    <w:p>
+      <w:pPr>
+        <w:pStyle w:val="ListParagraph"/>
+        <w:spacing w:before="240"/>
+        <w:ind w:left="0"/>
         <w:rPr>
           <w:rFonts w:ascii="Times New Roman" w:hAnsi="Times New Roman" w:cs="Times New Roman"/>
           <w:noProof/>
+          <w:sz w:val="28"/>
           <w:lang w:eastAsia="zh-CN"/>
         </w:rPr>
+      </w:pPr>
+    </w:p>
+    <w:p>
+      <w:pPr>
+        <w:pStyle w:val="ListParagraph"/>
+        <w:spacing w:before="240"/>
+        <w:ind w:left="0"/>
+        <w:rPr>
+          <w:rFonts w:ascii="Times New Roman" w:hAnsi="Times New Roman" w:cs="Times New Roman"/>
+        </w:rPr>
+      </w:pPr>
+    </w:p>
+    <w:p>
+      <w:pPr>
+        <w:pStyle w:val="ListParagraph"/>
+        <w:spacing w:before="240"/>
+        <w:ind w:left="0"/>
+        <w:rPr>
+          <w:rFonts w:ascii="Times New Roman" w:hAnsi="Times New Roman" w:cs="Times New Roman"/>
+          <w:sz w:val="23"/>
+          <w:szCs w:val="23"/>
+        </w:rPr>
+      </w:pPr>
+    </w:p>
+    <w:p>
+      <w:pPr>
+        <w:pStyle w:val="ListParagraph"/>
+        <w:spacing w:before="240"/>
+        <w:ind w:left="0"/>
+        <w:rPr>
+          <w:rFonts w:ascii="Times New Roman" w:hAnsi="Times New Roman" w:cs="Times New Roman"/>
+          <w:sz w:val="23"/>
+          <w:szCs w:val="23"/>
+        </w:rPr>
+      </w:pPr>
+    </w:p>
+    <w:p>
+      <w:pPr>
+        <w:pStyle w:val="ListParagraph"/>
+        <w:spacing w:before="240"/>
+        <w:ind w:left="0"/>
+        <w:rPr>
+          <w:rFonts w:ascii="Times New Roman" w:hAnsi="Times New Roman" w:cs="Times New Roman"/>
+          <w:sz w:val="23"/>
+          <w:szCs w:val="23"/>
+        </w:rPr>
+      </w:pPr>
+    </w:p>
+    <w:p>
+      <w:pPr>
+        <w:pStyle w:val="ListParagraph"/>
+        <w:spacing w:before="240"/>
+        <w:ind w:left="0"/>
+        <w:rPr>
+          <w:rFonts w:ascii="Times New Roman" w:hAnsi="Times New Roman" w:cs="Times New Roman"/>
+          <w:sz w:val="23"/>
+          <w:szCs w:val="23"/>
+        </w:rPr>
+      </w:pPr>
+    </w:p>
+    <w:p>
+      <w:pPr>
+        <w:pStyle w:val="ListParagraph"/>
+        <w:spacing w:before="240"/>
+        <w:ind w:left="0"/>
+        <w:rPr>
+          <w:rFonts w:ascii="Times New Roman" w:hAnsi="Times New Roman" w:cs="Times New Roman"/>
+          <w:sz w:val="23"/>
+          <w:szCs w:val="23"/>
+        </w:rPr>
+      </w:pPr>
+    </w:p>
+    <w:p>
+      <w:pPr>
+        <w:pStyle w:val="ListParagraph"/>
+        <w:spacing w:before="240"/>
+        <w:ind w:left="0"/>
+        <w:rPr>
+          <w:rFonts w:ascii="Times New Roman" w:hAnsi="Times New Roman" w:cs="Times New Roman"/>
+          <w:sz w:val="23"/>
+          <w:szCs w:val="23"/>
+        </w:rPr>
+      </w:pPr>
+    </w:p>
+    <w:p>
+      <w:pPr>
+        <w:pStyle w:val="ListParagraph"/>
+        <w:spacing w:before="240"/>
+        <w:ind w:left="0"/>
+        <w:rPr>
+          <w:rFonts w:ascii="Times New Roman" w:hAnsi="Times New Roman" w:cs="Times New Roman"/>
+          <w:sz w:val="23"/>
+          <w:szCs w:val="23"/>
+        </w:rPr>
+      </w:pPr>
+    </w:p>
+    <w:p>
+      <w:pPr>
+        <w:pStyle w:val="ListParagraph"/>
+        <w:spacing w:before="240"/>
+        <w:ind w:left="0"/>
+        <w:rPr>
+          <w:rFonts w:ascii="Times New Roman" w:hAnsi="Times New Roman" w:cs="Times New Roman"/>
+          <w:sz w:val="23"/>
+          <w:szCs w:val="23"/>
+        </w:rPr>
+      </w:pPr>
+    </w:p>
+    <w:p>
+      <w:pPr>
+        <w:pStyle w:val="ListParagraph"/>
+        <w:spacing w:before="240"/>
+        <w:ind w:left="0"/>
+        <w:rPr>
+          <w:rFonts w:ascii="Times New Roman" w:hAnsi="Times New Roman" w:cs="Times New Roman"/>
+          <w:sz w:val="23"/>
+          <w:szCs w:val="23"/>
+        </w:rPr>
+      </w:pPr>
+    </w:p>
+    <w:p>
+      <w:pPr>
+        <w:pStyle w:val="ListParagraph"/>
+        <w:spacing w:before="240"/>
+        <w:ind w:left="0"/>
+        <w:rPr>
+          <w:rFonts w:ascii="Times New Roman" w:hAnsi="Times New Roman" w:cs="Times New Roman"/>
+          <w:color w:val="FF0000"/>
+        </w:rPr>
+      </w:pPr>
+      <w:r>
+        <w:rPr>
+          <w:noProof/>
+        </w:rPr>
+        <w:lastRenderedPageBreak/>
+        <w:pict w14:anchorId="45AE6B28">
+          <v:shape id="_x0000_s1034" type="#_x0000_t75" style="position:absolute;margin-left:-67pt;margin-top:81.45pt;width:592.75pt;height:348.85pt;z-index:251663360;mso-position-horizontal-relative:text;mso-position-vertical-relative:text;mso-width-relative:page;mso-height-relative:page">
+            <v:imagedata r:id="rId33" o:title="SubmitTaskDiagram.fw"/>
+            <w10:wrap type="square"/>
+          </v:shape>
+        </w:pict>
+      </w:r>
+      <w:r>
+        <w:rPr>
+          <w:rFonts w:ascii="Times New Roman" w:hAnsi="Times New Roman" w:cs="Times New Roman"/>
+        </w:rPr>
+        <w:t>The sequence diagram displayed below is the interaction of how the project member</w:t>
+      </w:r>
+      <w:r>
+        <w:rPr>
+          <w:rFonts w:ascii="Times New Roman" w:hAnsi="Times New Roman" w:cs="Times New Roman"/>
+        </w:rPr>
+        <w:t xml:space="preserve"> submits a task</w:t>
+      </w:r>
+      <w:r>
+        <w:rPr>
+          <w:rFonts w:ascii="Times New Roman" w:hAnsi="Times New Roman" w:cs="Times New Roman"/>
+        </w:rPr>
+        <w:t xml:space="preserve"> to the project leader for review. </w:t>
+      </w:r>
+      <w:r>
+        <w:rPr>
+          <w:rFonts w:ascii="Times New Roman" w:hAnsi="Times New Roman" w:cs="Times New Roman"/>
+          <w:color w:val="FF0000"/>
+        </w:rPr>
+        <w:t>First, to submit a task a member must login. Next, the member must select a task to complete. Once completed the task will be sent to the leader for review. The leader will review the task and send back a status of complete or will reassign the task to the member to make improvements.</w:t>
+      </w:r>
+    </w:p>
+    <w:p>
+      <w:pPr>
+        <w:pStyle w:val="ListParagraph"/>
+        <w:spacing w:before="240"/>
+        <w:ind w:left="0"/>
+        <w:rPr>
+          <w:rFonts w:ascii="Times New Roman" w:hAnsi="Times New Roman" w:cs="Times New Roman"/>
+        </w:rPr>
+      </w:pPr>
+    </w:p>
+    <w:p>
+      <w:pPr>
+        <w:pStyle w:val="ListParagraph"/>
+        <w:spacing w:before="240"/>
+        <w:ind w:left="0"/>
+        <w:rPr>
+          <w:rFonts w:ascii="Times New Roman" w:hAnsi="Times New Roman" w:cs="Times New Roman"/>
+        </w:rPr>
+      </w:pPr>
+    </w:p>
+    <w:p>
+      <w:pPr>
+        <w:pStyle w:val="ListParagraph"/>
+        <w:spacing w:before="240"/>
+        <w:ind w:left="0"/>
+        <w:rPr>
+          <w:rFonts w:ascii="Times New Roman" w:hAnsi="Times New Roman" w:cs="Times New Roman"/>
+          <w:noProof/>
+          <w:sz w:val="22"/>
+          <w:szCs w:val="22"/>
+          <w:lang w:eastAsia="zh-CN"/>
+        </w:rPr>
+      </w:pPr>
+      <w:r>
+        <w:rPr>
+          <w:rFonts w:ascii="Times New Roman" w:hAnsi="Times New Roman" w:cs="Times New Roman"/>
+          <w:b/>
+          <w:sz w:val="22"/>
+          <w:szCs w:val="22"/>
+        </w:rPr>
+        <w:t xml:space="preserve">Figure 2.3 </w:t>
+      </w:r>
+      <w:r>
+        <w:rPr>
+          <w:rFonts w:ascii="Times New Roman" w:hAnsi="Times New Roman" w:cs="Times New Roman"/>
+          <w:b/>
+          <w:sz w:val="22"/>
+          <w:szCs w:val="22"/>
+        </w:rPr>
+        <w:t xml:space="preserve">– </w:t>
+      </w:r>
+      <w:r>
+        <w:rPr>
+          <w:rFonts w:ascii="Times New Roman" w:hAnsi="Times New Roman" w:cs="Times New Roman"/>
+          <w:sz w:val="22"/>
+          <w:szCs w:val="22"/>
+        </w:rPr>
+        <w:t>Is</w:t>
+      </w:r>
+      <w:r>
+        <w:rPr>
+          <w:rFonts w:ascii="Times New Roman" w:hAnsi="Times New Roman" w:cs="Times New Roman"/>
+          <w:b/>
+          <w:sz w:val="22"/>
+          <w:szCs w:val="22"/>
+        </w:rPr>
+        <w:t xml:space="preserve"> </w:t>
+      </w:r>
+      <w:r>
+        <w:rPr>
+          <w:rFonts w:ascii="Times New Roman" w:hAnsi="Times New Roman" w:cs="Times New Roman"/>
+          <w:sz w:val="22"/>
+          <w:szCs w:val="22"/>
+        </w:rPr>
+        <w:t>a sequence d</w:t>
+      </w:r>
+      <w:r>
+        <w:rPr>
+          <w:rFonts w:ascii="Times New Roman" w:hAnsi="Times New Roman" w:cs="Times New Roman"/>
+          <w:sz w:val="22"/>
+          <w:szCs w:val="22"/>
+        </w:rPr>
+        <w:t xml:space="preserve">iagram </w:t>
+      </w:r>
+      <w:r>
+        <w:rPr>
+          <w:rFonts w:ascii="Times New Roman" w:hAnsi="Times New Roman" w:cs="Times New Roman"/>
+        </w:rPr>
+        <w:t xml:space="preserve">displaying </w:t>
+      </w:r>
+      <w:r>
+        <w:rPr>
+          <w:rFonts w:ascii="Times New Roman" w:hAnsi="Times New Roman" w:cs="Times New Roman"/>
+        </w:rPr>
+        <w:t>the interaction of how the project member submits a task to the project leader for review</w:t>
+      </w:r>
+      <w:r>
+        <w:rPr>
+          <w:rFonts w:ascii="Times New Roman" w:hAnsi="Times New Roman" w:cs="Times New Roman"/>
+        </w:rPr>
+        <w:t xml:space="preserve"> using attribute notation.</w:t>
+      </w:r>
+    </w:p>
+    <w:p>
+      <w:pPr>
+        <w:tabs>
+          <w:tab w:val="left" w:pos="5679"/>
+        </w:tabs>
+        <w:spacing w:before="240"/>
+        <w:rPr>
+          <w:rFonts w:ascii="Times New Roman" w:hAnsi="Times New Roman" w:cs="Times New Roman"/>
+          <w:b/>
+          <w:sz w:val="40"/>
+        </w:rPr>
+      </w:pPr>
+    </w:p>
+    <w:p>
+      <w:pPr>
+        <w:tabs>
+          <w:tab w:val="left" w:pos="5679"/>
+        </w:tabs>
+        <w:spacing w:before="240"/>
+        <w:rPr>
+          <w:rFonts w:ascii="Times New Roman" w:hAnsi="Times New Roman" w:cs="Times New Roman"/>
+          <w:b/>
+          <w:sz w:val="40"/>
+        </w:rPr>
+      </w:pPr>
+    </w:p>
+    <w:p>
+      <w:pPr>
+        <w:tabs>
+          <w:tab w:val="left" w:pos="5679"/>
+        </w:tabs>
+        <w:spacing w:before="240"/>
+        <w:rPr>
+          <w:rFonts w:ascii="Times New Roman" w:hAnsi="Times New Roman" w:cs="Times New Roman"/>
+          <w:b/>
+          <w:sz w:val="40"/>
+        </w:rPr>
+      </w:pPr>
+    </w:p>
+    <w:p>
+      <w:pPr>
+        <w:tabs>
+          <w:tab w:val="left" w:pos="5679"/>
+        </w:tabs>
+        <w:spacing w:before="240"/>
+        <w:rPr>
+          <w:rFonts w:ascii="Times New Roman" w:hAnsi="Times New Roman" w:cs="Times New Roman"/>
+          <w:b/>
+          <w:sz w:val="40"/>
+        </w:rPr>
+      </w:pPr>
+    </w:p>
+    <w:p>
+      <w:pPr>
+        <w:pStyle w:val="ListParagraph"/>
+        <w:spacing w:before="240"/>
+        <w:ind w:left="0"/>
+        <w:rPr>
+          <w:rFonts w:ascii="Times New Roman" w:hAnsi="Times New Roman" w:cs="Times New Roman"/>
+          <w:color w:val="FF0000"/>
+        </w:rPr>
+      </w:pPr>
+      <w:r>
+        <w:rPr>
+          <w:rFonts w:ascii="Times New Roman" w:hAnsi="Times New Roman" w:cs="Times New Roman"/>
+          <w:color w:val="FF0000"/>
+        </w:rPr>
+        <w:lastRenderedPageBreak/>
+        <w:t xml:space="preserve">The sequence diagram displayed below is the interaction of how </w:t>
+      </w:r>
+      <w:r>
+        <w:rPr>
+          <w:rFonts w:ascii="Times New Roman" w:hAnsi="Times New Roman" w:cs="Times New Roman"/>
+          <w:color w:val="FF0000"/>
+        </w:rPr>
+        <w:t>a</w:t>
+      </w:r>
+      <w:r>
+        <w:rPr>
+          <w:rFonts w:ascii="Times New Roman" w:hAnsi="Times New Roman" w:cs="Times New Roman"/>
+          <w:color w:val="FF0000"/>
+        </w:rPr>
+        <w:t xml:space="preserve"> project member </w:t>
+      </w:r>
+      <w:r>
+        <w:rPr>
+          <w:rFonts w:ascii="Times New Roman" w:hAnsi="Times New Roman" w:cs="Times New Roman"/>
+          <w:color w:val="FF0000"/>
+        </w:rPr>
+        <w:t>views their progress</w:t>
+      </w:r>
+      <w:r>
+        <w:rPr>
+          <w:rFonts w:ascii="Times New Roman" w:hAnsi="Times New Roman" w:cs="Times New Roman"/>
+          <w:color w:val="FF0000"/>
+        </w:rPr>
+        <w:t>. First</w:t>
+      </w:r>
+      <w:r>
+        <w:rPr>
+          <w:rFonts w:ascii="Times New Roman" w:hAnsi="Times New Roman" w:cs="Times New Roman"/>
+          <w:color w:val="FF0000"/>
+        </w:rPr>
+        <w:t xml:space="preserve">, </w:t>
+      </w:r>
+      <w:r>
+        <w:rPr>
+          <w:rFonts w:ascii="Times New Roman" w:hAnsi="Times New Roman" w:cs="Times New Roman"/>
+          <w:color w:val="FF0000"/>
+        </w:rPr>
+        <w:t>assuming the user is logged in, they must select a project they are a member of</w:t>
+      </w:r>
+      <w:r>
+        <w:rPr>
+          <w:rFonts w:ascii="Times New Roman" w:hAnsi="Times New Roman" w:cs="Times New Roman"/>
+          <w:color w:val="FF0000"/>
+        </w:rPr>
+        <w:t xml:space="preserve">. Next, the member must select </w:t>
+      </w:r>
+      <w:r>
+        <w:rPr>
+          <w:rFonts w:ascii="Times New Roman" w:hAnsi="Times New Roman" w:cs="Times New Roman"/>
+          <w:color w:val="FF0000"/>
+        </w:rPr>
+        <w:t>the view progress button</w:t>
+      </w:r>
+      <w:r>
+        <w:rPr>
+          <w:rFonts w:ascii="Times New Roman" w:hAnsi="Times New Roman" w:cs="Times New Roman"/>
+          <w:color w:val="FF0000"/>
+        </w:rPr>
+        <w:t xml:space="preserve">. </w:t>
+      </w:r>
+      <w:r>
+        <w:rPr>
+          <w:rFonts w:ascii="Times New Roman" w:hAnsi="Times New Roman" w:cs="Times New Roman"/>
+          <w:color w:val="FF0000"/>
+        </w:rPr>
+        <w:t>The database then sends back percentages for all the tasks they are assigned to. The results are then displayed visually via a pie chart.</w:t>
+      </w:r>
+    </w:p>
+    <w:p>
+      <w:pPr>
+        <w:pStyle w:val="ListParagraph"/>
+        <w:spacing w:before="240"/>
+        <w:ind w:left="0"/>
+        <w:rPr>
+          <w:rFonts w:ascii="Times New Roman" w:hAnsi="Times New Roman" w:cs="Times New Roman"/>
+        </w:rPr>
+      </w:pPr>
+      <w:r>
+        <w:rPr>
+          <w:rFonts w:ascii="Times New Roman" w:hAnsi="Times New Roman" w:cs="Times New Roman"/>
+          <w:color w:val="FF0000"/>
+        </w:rPr>
         <w:drawing>
-          <wp:inline distT="0" distB="0" distL="0" distR="0" wp14:anchorId="79659BFB" wp14:editId="4A1DD814">
-            <wp:extent cx="5944204" cy="3621024"/>
-            <wp:effectExtent l="0" t="0" r="0" b="0"/>
-            <wp:docPr id="11" name="Picture 11"/>
+          <wp:anchor distT="0" distB="0" distL="114300" distR="114300" simplePos="0" relativeHeight="251672576" behindDoc="0" locked="0" layoutInCell="1" allowOverlap="1" wp14:anchorId="3C88E3A9" wp14:editId="2DD25DCE">
+            <wp:simplePos x="0" y="0"/>
+            <wp:positionH relativeFrom="column">
+              <wp:posOffset>-861695</wp:posOffset>
+            </wp:positionH>
+            <wp:positionV relativeFrom="paragraph">
+              <wp:posOffset>186690</wp:posOffset>
+            </wp:positionV>
+            <wp:extent cx="7581265" cy="4837430"/>
+            <wp:effectExtent l="0" t="0" r="635" b="1270"/>
+            <wp:wrapSquare wrapText="bothSides"/>
+            <wp:docPr id="1" name="Picture 1"/>
             <wp:cNvGraphicFramePr>
               <a:graphicFrameLocks xmlns:a="http://schemas.openxmlformats.org/drawingml/2006/main" noChangeAspect="1"/>
             </wp:cNvGraphicFramePr>
@@ -3746,11 +4370,11 @@
               <a:graphicData uri="http://schemas.openxmlformats.org/drawingml/2006/picture">
                 <pic:pic xmlns:pic="http://schemas.openxmlformats.org/drawingml/2006/picture">
                   <pic:nvPicPr>
-                    <pic:cNvPr id="0" name="AssignTaskDiagram.fw.png"/>
+                    <pic:cNvPr id="0" name=""/>
                     <pic:cNvPicPr/>
                   </pic:nvPicPr>
                   <pic:blipFill>
-                    <a:blip r:embed="rId32" cstate="print">
+                    <a:blip r:embed="rId34">
                       <a:extLst>
                         <a:ext uri="{28A0092B-C50C-407E-A947-70E740481C1C}">
                           <a14:useLocalDpi xmlns:a14="http://schemas.microsoft.com/office/drawing/2010/main" val="0"/>
@@ -3764,7 +4388,7 @@
                   <pic:spPr>
                     <a:xfrm>
                       <a:off x="0" y="0"/>
-                      <a:ext cx="5943600" cy="3620656"/>
+                      <a:ext cx="7581265" cy="4837430"/>
                     </a:xfrm>
                     <a:prstGeom prst="rect">
                       <a:avLst/>
@@ -3773,7 +4397,13 @@
                 </pic:pic>
               </a:graphicData>
             </a:graphic>
-          </wp:inline>
+            <wp14:sizeRelH relativeFrom="page">
+              <wp14:pctWidth>0</wp14:pctWidth>
+            </wp14:sizeRelH>
+            <wp14:sizeRelV relativeFrom="page">
+              <wp14:pctHeight>0</wp14:pctHeight>
+            </wp14:sizeRelV>
+          </wp:anchor>
         </w:drawing>
       </w:r>
     </w:p>
@@ -3786,49 +4416,6 @@
           <w:rFonts w:ascii="Times New Roman" w:hAnsi="Times New Roman" w:cs="Times New Roman"/>
         </w:rPr>
       </w:pPr>
-      <w:r>
-        <w:rPr>
-          <w:rFonts w:ascii="Times New Roman" w:hAnsi="Times New Roman" w:cs="Times New Roman"/>
-          <w:b/>
-          <w:sz w:val="22"/>
-          <w:szCs w:val="20"/>
-        </w:rPr>
-        <w:t>Figure 2.2</w:t>
-      </w:r>
-      <w:r>
-        <w:rPr>
-          <w:rFonts w:ascii="Times New Roman" w:hAnsi="Times New Roman" w:cs="Times New Roman"/>
-          <w:sz w:val="22"/>
-          <w:szCs w:val="20"/>
-        </w:rPr>
-        <w:t xml:space="preserve"> </w:t>
-      </w:r>
-      <w:r>
-        <w:rPr>
-          <w:rFonts w:ascii="Times New Roman" w:hAnsi="Times New Roman" w:cs="Times New Roman"/>
-          <w:sz w:val="22"/>
-          <w:szCs w:val="20"/>
-        </w:rPr>
-        <w:t xml:space="preserve">– Is a </w:t>
-      </w:r>
-      <w:r>
-        <w:rPr>
-          <w:rFonts w:ascii="Times New Roman" w:hAnsi="Times New Roman" w:cs="Times New Roman"/>
-        </w:rPr>
-        <w:t>sequence diagram displaying the</w:t>
-      </w:r>
-      <w:r>
-        <w:rPr>
-          <w:rFonts w:ascii="Times New Roman" w:hAnsi="Times New Roman" w:cs="Times New Roman"/>
-        </w:rPr>
-        <w:t xml:space="preserve"> interaction of how the project lea</w:t>
-      </w:r>
-      <w:r>
-        <w:rPr>
-          <w:rFonts w:ascii="Times New Roman" w:hAnsi="Times New Roman" w:cs="Times New Roman"/>
-        </w:rPr>
-        <w:t>der assigns a task to a member using attribute notation.</w:t>
-      </w:r>
     </w:p>
     <w:p>
       <w:pPr>
@@ -3838,8 +4425,148 @@
         <w:rPr>
           <w:rFonts w:ascii="Times New Roman" w:hAnsi="Times New Roman" w:cs="Times New Roman"/>
           <w:noProof/>
-          <w:sz w:val="28"/>
+          <w:color w:val="FF0000"/>
+          <w:sz w:val="22"/>
+          <w:szCs w:val="22"/>
           <w:lang w:eastAsia="zh-CN"/>
+        </w:rPr>
+      </w:pPr>
+      <w:r>
+        <w:rPr>
+          <w:rFonts w:ascii="Times New Roman" w:hAnsi="Times New Roman" w:cs="Times New Roman"/>
+          <w:b/>
+          <w:color w:val="FF0000"/>
+          <w:sz w:val="22"/>
+          <w:szCs w:val="22"/>
+        </w:rPr>
+        <w:t>Figure 2.</w:t>
+      </w:r>
+      <w:r>
+        <w:rPr>
+          <w:rFonts w:ascii="Times New Roman" w:hAnsi="Times New Roman" w:cs="Times New Roman"/>
+          <w:b/>
+          <w:color w:val="FF0000"/>
+          <w:sz w:val="22"/>
+          <w:szCs w:val="22"/>
+        </w:rPr>
+        <w:t>4</w:t>
+      </w:r>
+      <w:r>
+        <w:rPr>
+          <w:rFonts w:ascii="Times New Roman" w:hAnsi="Times New Roman" w:cs="Times New Roman"/>
+          <w:b/>
+          <w:color w:val="FF0000"/>
+          <w:sz w:val="22"/>
+          <w:szCs w:val="22"/>
+        </w:rPr>
+        <w:t xml:space="preserve"> – </w:t>
+      </w:r>
+      <w:r>
+        <w:rPr>
+          <w:rFonts w:ascii="Times New Roman" w:hAnsi="Times New Roman" w:cs="Times New Roman"/>
+          <w:color w:val="FF0000"/>
+          <w:sz w:val="22"/>
+          <w:szCs w:val="22"/>
+        </w:rPr>
+        <w:t>Is</w:t>
+      </w:r>
+      <w:r>
+        <w:rPr>
+          <w:rFonts w:ascii="Times New Roman" w:hAnsi="Times New Roman" w:cs="Times New Roman"/>
+          <w:b/>
+          <w:color w:val="FF0000"/>
+          <w:sz w:val="22"/>
+          <w:szCs w:val="22"/>
+        </w:rPr>
+        <w:t xml:space="preserve"> </w:t>
+      </w:r>
+      <w:r>
+        <w:rPr>
+          <w:rFonts w:ascii="Times New Roman" w:hAnsi="Times New Roman" w:cs="Times New Roman"/>
+          <w:color w:val="FF0000"/>
+          <w:sz w:val="22"/>
+          <w:szCs w:val="22"/>
+        </w:rPr>
+        <w:t xml:space="preserve">a sequence diagram </w:t>
+      </w:r>
+      <w:r>
+        <w:rPr>
+          <w:rFonts w:ascii="Times New Roman" w:hAnsi="Times New Roman" w:cs="Times New Roman"/>
+          <w:color w:val="FF0000"/>
+        </w:rPr>
+        <w:t xml:space="preserve">displaying the interaction of how </w:t>
+      </w:r>
+      <w:r>
+        <w:rPr>
+          <w:rFonts w:ascii="Times New Roman" w:hAnsi="Times New Roman" w:cs="Times New Roman"/>
+          <w:color w:val="FF0000"/>
+        </w:rPr>
+        <w:t>a</w:t>
+      </w:r>
+      <w:r>
+        <w:rPr>
+          <w:rFonts w:ascii="Times New Roman" w:hAnsi="Times New Roman" w:cs="Times New Roman"/>
+          <w:color w:val="FF0000"/>
+        </w:rPr>
+        <w:t xml:space="preserve"> project member </w:t>
+      </w:r>
+      <w:r>
+        <w:rPr>
+          <w:rFonts w:ascii="Times New Roman" w:hAnsi="Times New Roman" w:cs="Times New Roman"/>
+          <w:color w:val="FF0000"/>
+        </w:rPr>
+        <w:t>views their task progress.</w:t>
+      </w:r>
+    </w:p>
+    <w:p>
+      <w:pPr>
+        <w:tabs>
+          <w:tab w:val="left" w:pos="5679"/>
+        </w:tabs>
+        <w:spacing w:before="240"/>
+        <w:rPr>
+          <w:rFonts w:ascii="Times New Roman" w:hAnsi="Times New Roman" w:cs="Times New Roman"/>
+          <w:b/>
+          <w:sz w:val="40"/>
+        </w:rPr>
+      </w:pPr>
+    </w:p>
+    <w:p>
+      <w:pPr>
+        <w:tabs>
+          <w:tab w:val="left" w:pos="5679"/>
+        </w:tabs>
+        <w:spacing w:before="240"/>
+        <w:rPr>
+          <w:rFonts w:ascii="Times New Roman" w:hAnsi="Times New Roman" w:cs="Times New Roman"/>
+          <w:b/>
+          <w:sz w:val="40"/>
+        </w:rPr>
+      </w:pPr>
+    </w:p>
+    <w:p>
+      <w:pPr>
+        <w:tabs>
+          <w:tab w:val="left" w:pos="5679"/>
+        </w:tabs>
+        <w:spacing w:before="240"/>
+        <w:rPr>
+          <w:rFonts w:ascii="Times New Roman" w:hAnsi="Times New Roman" w:cs="Times New Roman"/>
+          <w:b/>
+          <w:sz w:val="40"/>
+        </w:rPr>
+      </w:pPr>
+    </w:p>
+    <w:p>
+      <w:pPr>
+        <w:tabs>
+          <w:tab w:val="left" w:pos="5679"/>
+        </w:tabs>
+        <w:spacing w:before="240"/>
+        <w:rPr>
+          <w:rFonts w:ascii="Times New Roman" w:hAnsi="Times New Roman" w:cs="Times New Roman"/>
+          <w:b/>
+          <w:sz w:val="40"/>
         </w:rPr>
       </w:pPr>
     </w:p>
@@ -3850,8 +4577,79 @@
         <w:ind w:left="0"/>
         <w:rPr>
           <w:rFonts w:ascii="Times New Roman" w:hAnsi="Times New Roman" w:cs="Times New Roman"/>
-        </w:rPr>
-      </w:pPr>
+          <w:color w:val="FF0000"/>
+        </w:rPr>
+      </w:pPr>
+      <w:r>
+        <w:rPr>
+          <w:rFonts w:ascii="Times New Roman" w:hAnsi="Times New Roman" w:cs="Times New Roman"/>
+          <w:color w:val="FF0000"/>
+        </w:rPr>
+        <w:lastRenderedPageBreak/>
+        <w:t xml:space="preserve">The sequence diagram displayed below is the interaction of how the project </w:t>
+      </w:r>
+      <w:r>
+        <w:rPr>
+          <w:rFonts w:ascii="Times New Roman" w:hAnsi="Times New Roman" w:cs="Times New Roman"/>
+          <w:color w:val="FF0000"/>
+        </w:rPr>
+        <w:t xml:space="preserve">leader removes a member. </w:t>
+      </w:r>
+      <w:r>
+        <w:rPr>
+          <w:rFonts w:ascii="Times New Roman" w:hAnsi="Times New Roman" w:cs="Times New Roman"/>
+          <w:color w:val="FF0000"/>
+        </w:rPr>
+        <w:t>First</w:t>
+      </w:r>
+      <w:r>
+        <w:rPr>
+          <w:rFonts w:ascii="Times New Roman" w:hAnsi="Times New Roman" w:cs="Times New Roman"/>
+          <w:color w:val="FF0000"/>
+        </w:rPr>
+        <w:t>, to remove a member a user</w:t>
+      </w:r>
+      <w:r>
+        <w:rPr>
+          <w:rFonts w:ascii="Times New Roman" w:hAnsi="Times New Roman" w:cs="Times New Roman"/>
+          <w:color w:val="FF0000"/>
+        </w:rPr>
+        <w:t xml:space="preserve"> must login</w:t>
+      </w:r>
+      <w:r>
+        <w:rPr>
+          <w:rFonts w:ascii="Times New Roman" w:hAnsi="Times New Roman" w:cs="Times New Roman"/>
+          <w:color w:val="FF0000"/>
+        </w:rPr>
+        <w:t xml:space="preserve"> and select a project they are the leader of</w:t>
+      </w:r>
+      <w:r>
+        <w:rPr>
+          <w:rFonts w:ascii="Times New Roman" w:hAnsi="Times New Roman" w:cs="Times New Roman"/>
+          <w:color w:val="FF0000"/>
+        </w:rPr>
+        <w:t xml:space="preserve">. Next, </w:t>
+      </w:r>
+      <w:r>
+        <w:rPr>
+          <w:rFonts w:ascii="Times New Roman" w:hAnsi="Times New Roman" w:cs="Times New Roman"/>
+          <w:color w:val="FF0000"/>
+        </w:rPr>
+        <w:t xml:space="preserve">the leader must click on the “Members” button to view all the members of the selected project. By holding down on a member’s email the leader is given the option to delete the selected member or cancel. If delete is selected they are deleted from the list and the new list is sent to the database. Last, the database returns the </w:t>
+      </w:r>
+      <w:r>
+        <w:rPr>
+          <w:rFonts w:ascii="Times New Roman" w:hAnsi="Times New Roman" w:cs="Times New Roman"/>
+          <w:color w:val="FF0000"/>
+        </w:rPr>
+        <w:t>new project member list.</w:t>
+      </w:r>
+      <w:r>
+        <w:rPr>
+          <w:noProof/>
+        </w:rPr>
+        <w:t xml:space="preserve"> </w:t>
+      </w:r>
     </w:p>
     <w:p>
       <w:pPr>
@@ -3860,258 +4658,26 @@
         <w:ind w:left="0"/>
         <w:rPr>
           <w:rFonts w:ascii="Times New Roman" w:hAnsi="Times New Roman" w:cs="Times New Roman"/>
-          <w:sz w:val="23"/>
-          <w:szCs w:val="23"/>
-        </w:rPr>
-      </w:pPr>
-    </w:p>
-    <w:p>
-      <w:pPr>
-        <w:pStyle w:val="ListParagraph"/>
-        <w:spacing w:before="240"/>
-        <w:ind w:left="0"/>
-        <w:rPr>
-          <w:rFonts w:ascii="Times New Roman" w:hAnsi="Times New Roman" w:cs="Times New Roman"/>
-          <w:sz w:val="23"/>
-          <w:szCs w:val="23"/>
-        </w:rPr>
-      </w:pPr>
-    </w:p>
-    <w:p>
-      <w:pPr>
-        <w:pStyle w:val="ListParagraph"/>
-        <w:spacing w:before="240"/>
-        <w:ind w:left="0"/>
-        <w:rPr>
-          <w:rFonts w:ascii="Times New Roman" w:hAnsi="Times New Roman" w:cs="Times New Roman"/>
-          <w:sz w:val="23"/>
-          <w:szCs w:val="23"/>
-        </w:rPr>
-      </w:pPr>
-    </w:p>
-    <w:p>
-      <w:pPr>
-        <w:pStyle w:val="ListParagraph"/>
-        <w:spacing w:before="240"/>
-        <w:ind w:left="0"/>
-        <w:rPr>
-          <w:rFonts w:ascii="Times New Roman" w:hAnsi="Times New Roman" w:cs="Times New Roman"/>
-          <w:sz w:val="23"/>
-          <w:szCs w:val="23"/>
-        </w:rPr>
-      </w:pPr>
-    </w:p>
-    <w:p>
-      <w:pPr>
-        <w:pStyle w:val="ListParagraph"/>
-        <w:spacing w:before="240"/>
-        <w:ind w:left="0"/>
-        <w:rPr>
-          <w:rFonts w:ascii="Times New Roman" w:hAnsi="Times New Roman" w:cs="Times New Roman"/>
-          <w:sz w:val="23"/>
-          <w:szCs w:val="23"/>
-        </w:rPr>
-      </w:pPr>
-    </w:p>
-    <w:p>
-      <w:pPr>
-        <w:pStyle w:val="ListParagraph"/>
-        <w:spacing w:before="240"/>
-        <w:ind w:left="0"/>
-        <w:rPr>
-          <w:rFonts w:ascii="Times New Roman" w:hAnsi="Times New Roman" w:cs="Times New Roman"/>
-          <w:sz w:val="23"/>
-          <w:szCs w:val="23"/>
-        </w:rPr>
-      </w:pPr>
-    </w:p>
-    <w:p>
-      <w:pPr>
-        <w:pStyle w:val="ListParagraph"/>
-        <w:spacing w:before="240"/>
-        <w:ind w:left="0"/>
-        <w:rPr>
-          <w:rFonts w:ascii="Times New Roman" w:hAnsi="Times New Roman" w:cs="Times New Roman"/>
-          <w:sz w:val="23"/>
-          <w:szCs w:val="23"/>
-        </w:rPr>
-      </w:pPr>
-    </w:p>
-    <w:p>
-      <w:pPr>
-        <w:pStyle w:val="ListParagraph"/>
-        <w:spacing w:before="240"/>
-        <w:ind w:left="0"/>
-        <w:rPr>
-          <w:rFonts w:ascii="Times New Roman" w:hAnsi="Times New Roman" w:cs="Times New Roman"/>
-          <w:sz w:val="23"/>
-          <w:szCs w:val="23"/>
-        </w:rPr>
-      </w:pPr>
-    </w:p>
-    <w:p>
-      <w:pPr>
-        <w:pStyle w:val="ListParagraph"/>
-        <w:spacing w:before="240"/>
-        <w:ind w:left="0"/>
-        <w:rPr>
-          <w:rFonts w:ascii="Times New Roman" w:hAnsi="Times New Roman" w:cs="Times New Roman"/>
-          <w:sz w:val="23"/>
-          <w:szCs w:val="23"/>
-        </w:rPr>
-      </w:pPr>
-    </w:p>
-    <w:p>
-      <w:pPr>
-        <w:pStyle w:val="ListParagraph"/>
-        <w:spacing w:before="240"/>
-        <w:ind w:left="0"/>
-        <w:rPr>
-          <w:rFonts w:ascii="Times New Roman" w:hAnsi="Times New Roman" w:cs="Times New Roman"/>
-          <w:sz w:val="23"/>
-          <w:szCs w:val="23"/>
-        </w:rPr>
-      </w:pPr>
-    </w:p>
-    <w:p>
-      <w:pPr>
-        <w:pStyle w:val="ListParagraph"/>
-        <w:spacing w:before="240"/>
-        <w:ind w:left="0"/>
-        <w:rPr>
-          <w:rFonts w:ascii="Times New Roman" w:hAnsi="Times New Roman" w:cs="Times New Roman"/>
-          <w:sz w:val="23"/>
-          <w:szCs w:val="23"/>
-        </w:rPr>
-      </w:pPr>
-    </w:p>
-    <w:p>
-      <w:pPr>
-        <w:pStyle w:val="ListParagraph"/>
-        <w:spacing w:before="240"/>
-        <w:ind w:left="0"/>
-        <w:rPr>
-          <w:rFonts w:ascii="Times New Roman" w:hAnsi="Times New Roman" w:cs="Times New Roman"/>
-          <w:sz w:val="23"/>
-          <w:szCs w:val="23"/>
-        </w:rPr>
-      </w:pPr>
-    </w:p>
-    <w:p>
-      <w:pPr>
-        <w:pStyle w:val="ListParagraph"/>
-        <w:spacing w:before="240"/>
-        <w:ind w:left="0"/>
-        <w:rPr>
-          <w:rFonts w:ascii="Times New Roman" w:hAnsi="Times New Roman" w:cs="Times New Roman"/>
-          <w:sz w:val="23"/>
-          <w:szCs w:val="23"/>
-        </w:rPr>
-      </w:pPr>
-    </w:p>
-    <w:p>
-      <w:pPr>
-        <w:pStyle w:val="ListParagraph"/>
-        <w:spacing w:before="240"/>
-        <w:ind w:left="0"/>
-        <w:rPr>
-          <w:rFonts w:ascii="Times New Roman" w:hAnsi="Times New Roman" w:cs="Times New Roman"/>
-          <w:sz w:val="23"/>
-          <w:szCs w:val="23"/>
-        </w:rPr>
-      </w:pPr>
-    </w:p>
-    <w:p>
-      <w:pPr>
-        <w:pStyle w:val="ListParagraph"/>
-        <w:spacing w:before="240"/>
-        <w:ind w:left="0"/>
-        <w:rPr>
-          <w:rFonts w:ascii="Times New Roman" w:hAnsi="Times New Roman" w:cs="Times New Roman"/>
-          <w:sz w:val="23"/>
-          <w:szCs w:val="23"/>
-        </w:rPr>
-      </w:pPr>
-    </w:p>
-    <w:p>
-      <w:pPr>
-        <w:pStyle w:val="ListParagraph"/>
-        <w:spacing w:before="240"/>
-        <w:ind w:left="0"/>
-        <w:rPr>
-          <w:rFonts w:ascii="Times New Roman" w:hAnsi="Times New Roman" w:cs="Times New Roman"/>
-          <w:sz w:val="23"/>
-          <w:szCs w:val="23"/>
-        </w:rPr>
-      </w:pPr>
-    </w:p>
-    <w:p>
-      <w:pPr>
-        <w:pStyle w:val="ListParagraph"/>
-        <w:spacing w:before="240"/>
-        <w:ind w:left="0"/>
+        </w:rPr>
+      </w:pPr>
+      <w:r>
         <w:rPr>
           <w:rFonts w:ascii="Times New Roman" w:hAnsi="Times New Roman" w:cs="Times New Roman"/>
           <w:color w:val="FF0000"/>
         </w:rPr>
-      </w:pPr>
-      <w:r>
-        <w:rPr>
-          <w:rFonts w:ascii="Times New Roman" w:hAnsi="Times New Roman" w:cs="Times New Roman"/>
-        </w:rPr>
-        <w:lastRenderedPageBreak/>
-        <w:t>The sequence diagram displayed below is the interaction of how the project member</w:t>
-      </w:r>
-      <w:r>
-        <w:rPr>
-          <w:rFonts w:ascii="Times New Roman" w:hAnsi="Times New Roman" w:cs="Times New Roman"/>
-        </w:rPr>
-        <w:t xml:space="preserve"> submits a task</w:t>
-      </w:r>
-      <w:r>
-        <w:rPr>
-          <w:rFonts w:ascii="Times New Roman" w:hAnsi="Times New Roman" w:cs="Times New Roman"/>
-        </w:rPr>
-        <w:t xml:space="preserve"> to the project leader for review. </w:t>
-      </w:r>
-      <w:r>
-        <w:rPr>
-          <w:rFonts w:ascii="Times New Roman" w:hAnsi="Times New Roman" w:cs="Times New Roman"/>
-          <w:color w:val="FF0000"/>
-        </w:rPr>
-        <w:t>First, to submit a task a member must login. Next, the member must select a task to complete. Once completed the task will be sent to the leader for review. The leader will review the task and send back a status of complete or will reassign the task to the member to make improvements.</w:t>
-      </w:r>
-    </w:p>
-    <w:p>
-      <w:pPr>
-        <w:pStyle w:val="ListParagraph"/>
-        <w:spacing w:before="240"/>
-        <w:ind w:left="0"/>
-        <w:rPr>
-          <w:rFonts w:ascii="Times New Roman" w:hAnsi="Times New Roman" w:cs="Times New Roman"/>
-        </w:rPr>
-      </w:pPr>
-    </w:p>
-    <w:p>
-      <w:pPr>
-        <w:pStyle w:val="ListParagraph"/>
-        <w:spacing w:before="240"/>
-        <w:ind w:left="0"/>
-        <w:rPr>
-          <w:rFonts w:ascii="Times New Roman" w:hAnsi="Times New Roman" w:cs="Times New Roman"/>
-        </w:rPr>
-      </w:pPr>
-      <w:r>
-        <w:rPr>
-          <w:rFonts w:ascii="Times New Roman" w:hAnsi="Times New Roman" w:cs="Times New Roman"/>
-          <w:noProof/>
-          <w:lang w:eastAsia="zh-CN"/>
-        </w:rPr>
         <w:drawing>
-          <wp:inline distT="0" distB="0" distL="0" distR="0" wp14:anchorId="75F766AE" wp14:editId="7BACE8CE">
-            <wp:extent cx="5944202" cy="3547872"/>
-            <wp:effectExtent l="0" t="0" r="0" b="0"/>
-            <wp:docPr id="12" name="Picture 12"/>
+          <wp:anchor distT="0" distB="0" distL="114300" distR="114300" simplePos="0" relativeHeight="251676672" behindDoc="0" locked="0" layoutInCell="1" allowOverlap="1" wp14:anchorId="1EA02C08" wp14:editId="234F0D35">
+            <wp:simplePos x="0" y="0"/>
+            <wp:positionH relativeFrom="column">
+              <wp:posOffset>-829945</wp:posOffset>
+            </wp:positionH>
+            <wp:positionV relativeFrom="paragraph">
+              <wp:posOffset>96520</wp:posOffset>
+            </wp:positionV>
+            <wp:extent cx="7559675" cy="4854575"/>
+            <wp:effectExtent l="0" t="0" r="3175" b="3175"/>
+            <wp:wrapSquare wrapText="bothSides"/>
+            <wp:docPr id="16" name="Picture 16"/>
             <wp:cNvGraphicFramePr>
               <a:graphicFrameLocks xmlns:a="http://schemas.openxmlformats.org/drawingml/2006/main" noChangeAspect="1"/>
             </wp:cNvGraphicFramePr>
@@ -4119,11 +4685,11 @@
               <a:graphicData uri="http://schemas.openxmlformats.org/drawingml/2006/picture">
                 <pic:pic xmlns:pic="http://schemas.openxmlformats.org/drawingml/2006/picture">
                   <pic:nvPicPr>
-                    <pic:cNvPr id="1" name="SubmitTaskDiagram.fw.png"/>
+                    <pic:cNvPr id="0" name=""/>
                     <pic:cNvPicPr/>
                   </pic:nvPicPr>
                   <pic:blipFill>
-                    <a:blip r:embed="rId33" cstate="print">
+                    <a:blip r:embed="rId35">
                       <a:extLst>
                         <a:ext uri="{28A0092B-C50C-407E-A947-70E740481C1C}">
                           <a14:useLocalDpi xmlns:a14="http://schemas.microsoft.com/office/drawing/2010/main" val="0"/>
@@ -4137,7 +4703,7 @@
                   <pic:spPr>
                     <a:xfrm>
                       <a:off x="0" y="0"/>
-                      <a:ext cx="5943600" cy="3547513"/>
+                      <a:ext cx="7559675" cy="4854575"/>
                     </a:xfrm>
                     <a:prstGeom prst="rect">
                       <a:avLst/>
@@ -4146,7 +4712,13 @@
                 </pic:pic>
               </a:graphicData>
             </a:graphic>
-          </wp:inline>
+            <wp14:sizeRelH relativeFrom="page">
+              <wp14:pctWidth>0</wp14:pctWidth>
+            </wp14:sizeRelH>
+            <wp14:sizeRelV relativeFrom="page">
+              <wp14:pctHeight>0</wp14:pctHeight>
+            </wp14:sizeRelV>
+          </wp:anchor>
         </w:drawing>
       </w:r>
     </w:p>
@@ -4157,7 +4729,18 @@
         <w:ind w:left="0"/>
         <w:rPr>
           <w:rFonts w:ascii="Times New Roman" w:hAnsi="Times New Roman" w:cs="Times New Roman"/>
+        </w:rPr>
+      </w:pPr>
+    </w:p>
+    <w:p>
+      <w:pPr>
+        <w:pStyle w:val="ListParagraph"/>
+        <w:spacing w:before="240"/>
+        <w:ind w:left="0"/>
+        <w:rPr>
+          <w:rFonts w:ascii="Times New Roman" w:hAnsi="Times New Roman" w:cs="Times New Roman"/>
           <w:noProof/>
+          <w:color w:val="FF0000"/>
           <w:sz w:val="22"/>
           <w:szCs w:val="22"/>
           <w:lang w:eastAsia="zh-CN"/>
@@ -4167,123 +4750,60 @@
         <w:rPr>
           <w:rFonts w:ascii="Times New Roman" w:hAnsi="Times New Roman" w:cs="Times New Roman"/>
           <w:b/>
+          <w:color w:val="FF0000"/>
           <w:sz w:val="22"/>
           <w:szCs w:val="22"/>
         </w:rPr>
-        <w:t xml:space="preserve">Figure 2.3 </w:t>
+        <w:t>Figure 2.</w:t>
       </w:r>
       <w:r>
         <w:rPr>
           <w:rFonts w:ascii="Times New Roman" w:hAnsi="Times New Roman" w:cs="Times New Roman"/>
           <w:b/>
+          <w:color w:val="FF0000"/>
           <w:sz w:val="22"/>
           <w:szCs w:val="22"/>
         </w:rPr>
-        <w:t xml:space="preserve">– </w:t>
-      </w:r>
-      <w:r>
-        <w:rPr>
-          <w:rFonts w:ascii="Times New Roman" w:hAnsi="Times New Roman" w:cs="Times New Roman"/>
+        <w:t>5</w:t>
+      </w:r>
+      <w:r>
+        <w:rPr>
+          <w:rFonts w:ascii="Times New Roman" w:hAnsi="Times New Roman" w:cs="Times New Roman"/>
+          <w:b/>
+          <w:color w:val="FF0000"/>
           <w:sz w:val="22"/>
           <w:szCs w:val="22"/>
         </w:rPr>
-        <w:t>Is</w:t>
-      </w:r>
-      <w:r>
-        <w:rPr>
-          <w:rFonts w:ascii="Times New Roman" w:hAnsi="Times New Roman" w:cs="Times New Roman"/>
-          <w:b/>
-          <w:sz w:val="22"/>
-          <w:szCs w:val="22"/>
+        <w:t xml:space="preserve"> – </w:t>
+      </w:r>
+      <w:r>
+        <w:rPr>
+          <w:rFonts w:ascii="Times New Roman" w:hAnsi="Times New Roman" w:cs="Times New Roman"/>
+          <w:color w:val="FF0000"/>
+        </w:rPr>
+        <w:t xml:space="preserve">The sequence diagram displayed is the interaction of how the project </w:t>
+      </w:r>
+      <w:r>
+        <w:rPr>
+          <w:rFonts w:ascii="Times New Roman" w:hAnsi="Times New Roman" w:cs="Times New Roman"/>
+          <w:color w:val="FF0000"/>
+        </w:rPr>
+        <w:t>leader removes a member</w:t>
+      </w:r>
+      <w:r>
+        <w:rPr>
+          <w:rFonts w:ascii="Times New Roman" w:hAnsi="Times New Roman" w:cs="Times New Roman"/>
+          <w:color w:val="FF0000"/>
         </w:rPr>
         <w:t xml:space="preserve"> </w:t>
       </w:r>
       <w:r>
         <w:rPr>
           <w:rFonts w:ascii="Times New Roman" w:hAnsi="Times New Roman" w:cs="Times New Roman"/>
-          <w:sz w:val="22"/>
-          <w:szCs w:val="22"/>
-        </w:rPr>
-        <w:t>a sequence d</w:t>
-      </w:r>
-      <w:r>
-        <w:rPr>
-          <w:rFonts w:ascii="Times New Roman" w:hAnsi="Times New Roman" w:cs="Times New Roman"/>
-          <w:sz w:val="22"/>
-          <w:szCs w:val="22"/>
-        </w:rPr>
-        <w:t xml:space="preserve">iagram </w:t>
-      </w:r>
-      <w:r>
-        <w:rPr>
-          <w:rFonts w:ascii="Times New Roman" w:hAnsi="Times New Roman" w:cs="Times New Roman"/>
-        </w:rPr>
-        <w:t xml:space="preserve">displaying </w:t>
-      </w:r>
-      <w:r>
-        <w:rPr>
-          <w:rFonts w:ascii="Times New Roman" w:hAnsi="Times New Roman" w:cs="Times New Roman"/>
-        </w:rPr>
-        <w:t>the interaction of how the project member submits a task to the project leader for review</w:t>
-      </w:r>
-      <w:r>
-        <w:rPr>
-          <w:rFonts w:ascii="Times New Roman" w:hAnsi="Times New Roman" w:cs="Times New Roman"/>
-        </w:rPr>
-        <w:t xml:space="preserve"> using attribute notation.</w:t>
-      </w:r>
-    </w:p>
-    <w:p>
-      <w:pPr>
-        <w:tabs>
-          <w:tab w:val="left" w:pos="5679"/>
-        </w:tabs>
-        <w:spacing w:before="240"/>
-        <w:rPr>
-          <w:rFonts w:ascii="Times New Roman" w:hAnsi="Times New Roman" w:cs="Times New Roman"/>
-          <w:b/>
-          <w:sz w:val="40"/>
-        </w:rPr>
-      </w:pPr>
-    </w:p>
-    <w:p>
-      <w:pPr>
-        <w:tabs>
-          <w:tab w:val="left" w:pos="5679"/>
-        </w:tabs>
-        <w:spacing w:before="240"/>
-        <w:rPr>
-          <w:rFonts w:ascii="Times New Roman" w:hAnsi="Times New Roman" w:cs="Times New Roman"/>
-          <w:b/>
-          <w:sz w:val="40"/>
-        </w:rPr>
-      </w:pPr>
-    </w:p>
-    <w:p>
-      <w:pPr>
-        <w:tabs>
-          <w:tab w:val="left" w:pos="5679"/>
-        </w:tabs>
-        <w:spacing w:before="240"/>
-        <w:rPr>
-          <w:rFonts w:ascii="Times New Roman" w:hAnsi="Times New Roman" w:cs="Times New Roman"/>
-          <w:b/>
-          <w:sz w:val="40"/>
-        </w:rPr>
-      </w:pPr>
-    </w:p>
-    <w:p>
-      <w:pPr>
-        <w:tabs>
-          <w:tab w:val="left" w:pos="5679"/>
-        </w:tabs>
-        <w:spacing w:before="240"/>
-        <w:rPr>
-          <w:rFonts w:ascii="Times New Roman" w:hAnsi="Times New Roman" w:cs="Times New Roman"/>
-          <w:b/>
-          <w:sz w:val="40"/>
-        </w:rPr>
-      </w:pPr>
+          <w:color w:val="FF0000"/>
+        </w:rPr>
+        <w:t>using attribute notation.</w:t>
+      </w:r>
     </w:p>
     <w:p>
       <w:pPr>
@@ -5384,7 +5904,6 @@
                 <w:noProof/>
                 <w:sz w:val="32"/>
                 <w:szCs w:val="32"/>
-                <w:lang w:eastAsia="zh-CN"/>
               </w:rPr>
               <w:drawing>
                 <wp:inline distT="0" distB="0" distL="0" distR="0" wp14:anchorId="2E7FE344" wp14:editId="7B3E80CA">
@@ -6066,7 +6585,6 @@
             <w:r>
               <w:rPr>
                 <w:noProof/>
-                <w:lang w:eastAsia="zh-CN"/>
               </w:rPr>
               <mc:AlternateContent>
                 <mc:Choice Requires="wps">
@@ -6250,8 +6768,6 @@
                 <w:rFonts w:ascii="Times New Roman" w:hAnsi="Times New Roman" w:cs="Times New Roman"/>
               </w:rPr>
             </w:pPr>
-            <w:bookmarkStart w:id="0" w:name="_GoBack"/>
-            <w:bookmarkEnd w:id="0"/>
           </w:p>
         </w:tc>
       </w:tr>
@@ -6306,10 +6822,10 @@
                 <w:bCs w:val="0"/>
               </w:rPr>
               <w:object w:dxaOrig="5775" w:dyaOrig="900" w14:anchorId="4E80BF1A">
-                <v:shape id="_x0000_i1031" type="#_x0000_t75" style="width:289.35pt;height:44.85pt" o:ole="">
-                  <v:imagedata r:id="rId34" o:title=""/>
+                <v:shape id="_x0000_i1031" type="#_x0000_t75" style="width:289.65pt;height:45.2pt" o:ole="">
+                  <v:imagedata r:id="rId36" o:title=""/>
                 </v:shape>
-                <o:OLEObject Type="Embed" ProgID="PBrush" ShapeID="_x0000_i1031" DrawAspect="Content" ObjectID="_1520428007" r:id="rId35"/>
+                <o:OLEObject Type="Embed" ProgID="PBrush" ShapeID="_x0000_i1031" DrawAspect="Content" ObjectID="_1520545950" r:id="rId37"/>
               </w:object>
             </w:r>
           </w:p>
@@ -6380,6 +6896,7 @@
           <w:sz w:val="32"/>
           <w:szCs w:val="32"/>
         </w:rPr>
+        <w:lastRenderedPageBreak/>
         <w:t>3.2</w:t>
       </w:r>
       <w:r>
@@ -6414,39 +6931,19 @@
         <w:rPr>
           <w:rFonts w:ascii="Times New Roman" w:hAnsi="Times New Roman" w:cs="Times New Roman"/>
         </w:rPr>
-        <w:t xml:space="preserve">The design class diagram displayed below illustrates the relationships of how the Task class, with its attributes and methods connect to other classes, using attribute notation. </w:t>
-      </w:r>
-    </w:p>
-    <w:p>
-      <w:pPr>
-        <w:pStyle w:val="ListParagraph"/>
-        <w:spacing w:before="240"/>
-        <w:ind w:left="0"/>
-        <w:rPr>
-          <w:rFonts w:ascii="Times New Roman" w:hAnsi="Times New Roman" w:cs="Times New Roman"/>
-        </w:rPr>
-      </w:pPr>
-    </w:p>
-    <w:p>
-      <w:pPr>
-        <w:pStyle w:val="ListParagraph"/>
-        <w:spacing w:before="240"/>
-        <w:ind w:left="0"/>
-        <w:rPr>
-          <w:rFonts w:ascii="Times New Roman" w:hAnsi="Times New Roman" w:cs="Times New Roman"/>
-        </w:rPr>
-      </w:pPr>
-      <w:r>
-        <w:rPr>
-          <w:rFonts w:ascii="Times New Roman" w:hAnsi="Times New Roman" w:cs="Times New Roman"/>
-          <w:noProof/>
-          <w:lang w:eastAsia="zh-CN"/>
-        </w:rPr>
         <w:drawing>
-          <wp:inline distT="0" distB="0" distL="0" distR="0" wp14:anchorId="3C30394A" wp14:editId="2112947E">
-            <wp:extent cx="6059605" cy="5213445"/>
-            <wp:effectExtent l="0" t="0" r="0" b="6350"/>
-            <wp:docPr id="1" name="Picture 1"/>
+          <wp:anchor distT="0" distB="0" distL="114300" distR="114300" simplePos="0" relativeHeight="251667456" behindDoc="0" locked="0" layoutInCell="1" allowOverlap="1" wp14:anchorId="085EC9E1" wp14:editId="05EBF316">
+            <wp:simplePos x="0" y="0"/>
+            <wp:positionH relativeFrom="column">
+              <wp:posOffset>-819150</wp:posOffset>
+            </wp:positionH>
+            <wp:positionV relativeFrom="paragraph">
+              <wp:posOffset>495935</wp:posOffset>
+            </wp:positionV>
+            <wp:extent cx="7580630" cy="5556885"/>
+            <wp:effectExtent l="0" t="0" r="1270" b="5715"/>
+            <wp:wrapSquare wrapText="bothSides"/>
+            <wp:docPr id="8" name="Picture 8"/>
             <wp:cNvGraphicFramePr>
               <a:graphicFrameLocks xmlns:a="http://schemas.openxmlformats.org/drawingml/2006/main" noChangeAspect="1"/>
             </wp:cNvGraphicFramePr>
@@ -6454,11 +6951,11 @@
               <a:graphicData uri="http://schemas.openxmlformats.org/drawingml/2006/picture">
                 <pic:pic xmlns:pic="http://schemas.openxmlformats.org/drawingml/2006/picture">
                   <pic:nvPicPr>
-                    <pic:cNvPr id="0" name="ClassDiagram.fw.png"/>
+                    <pic:cNvPr id="0" name=""/>
                     <pic:cNvPicPr/>
                   </pic:nvPicPr>
                   <pic:blipFill>
-                    <a:blip r:embed="rId36" cstate="print">
+                    <a:blip r:embed="rId38">
                       <a:extLst>
                         <a:ext uri="{28A0092B-C50C-407E-A947-70E740481C1C}">
                           <a14:useLocalDpi xmlns:a14="http://schemas.microsoft.com/office/drawing/2010/main" val="0"/>
@@ -6472,7 +6969,7 @@
                   <pic:spPr>
                     <a:xfrm>
                       <a:off x="0" y="0"/>
-                      <a:ext cx="6061925" cy="5215441"/>
+                      <a:ext cx="7580630" cy="5556885"/>
                     </a:xfrm>
                     <a:prstGeom prst="rect">
                       <a:avLst/>
@@ -6481,9 +6978,41 @@
                 </pic:pic>
               </a:graphicData>
             </a:graphic>
-          </wp:inline>
+            <wp14:sizeRelH relativeFrom="page">
+              <wp14:pctWidth>0</wp14:pctWidth>
+            </wp14:sizeRelH>
+            <wp14:sizeRelV relativeFrom="page">
+              <wp14:pctHeight>0</wp14:pctHeight>
+            </wp14:sizeRelV>
+          </wp:anchor>
         </w:drawing>
       </w:r>
+      <w:r>
+        <w:rPr>
+          <w:rFonts w:ascii="Times New Roman" w:hAnsi="Times New Roman" w:cs="Times New Roman"/>
+        </w:rPr>
+        <w:t xml:space="preserve">The design class diagram displayed below illustrates the relationships of how the Task class, with its attributes and methods connect to other classes, using attribute notation. </w:t>
+      </w:r>
+    </w:p>
+    <w:p>
+      <w:pPr>
+        <w:pStyle w:val="ListParagraph"/>
+        <w:spacing w:before="240"/>
+        <w:ind w:left="0"/>
+        <w:rPr>
+          <w:rFonts w:ascii="Times New Roman" w:hAnsi="Times New Roman" w:cs="Times New Roman"/>
+        </w:rPr>
+      </w:pPr>
+    </w:p>
+    <w:p>
+      <w:pPr>
+        <w:pStyle w:val="ListParagraph"/>
+        <w:spacing w:before="240"/>
+        <w:ind w:left="0"/>
+        <w:rPr>
+          <w:rFonts w:ascii="Times New Roman" w:hAnsi="Times New Roman" w:cs="Times New Roman"/>
+        </w:rPr>
+      </w:pPr>
     </w:p>
     <w:p>
       <w:pPr>
@@ -6535,8 +7064,6 @@
         <w:ind w:left="0"/>
         <w:rPr>
           <w:rFonts w:ascii="Times New Roman" w:hAnsi="Times New Roman" w:cs="Times New Roman"/>
-          <w:noProof/>
-          <w:lang w:eastAsia="zh-CN"/>
         </w:rPr>
       </w:pPr>
     </w:p>
@@ -6547,8 +7074,6 @@
         <w:ind w:left="0"/>
         <w:rPr>
           <w:rFonts w:ascii="Times New Roman" w:hAnsi="Times New Roman" w:cs="Times New Roman"/>
-          <w:noProof/>
-          <w:lang w:eastAsia="zh-CN"/>
         </w:rPr>
       </w:pPr>
     </w:p>
@@ -6559,151 +7084,26 @@
         <w:ind w:left="0"/>
         <w:rPr>
           <w:rFonts w:ascii="Times New Roman" w:hAnsi="Times New Roman" w:cs="Times New Roman"/>
-          <w:noProof/>
-          <w:lang w:eastAsia="zh-CN"/>
-        </w:rPr>
-      </w:pPr>
-    </w:p>
-    <w:p>
-      <w:pPr>
-        <w:pStyle w:val="ListParagraph"/>
-        <w:spacing w:before="240"/>
-        <w:ind w:left="0"/>
-        <w:rPr>
-          <w:rFonts w:ascii="Times New Roman" w:hAnsi="Times New Roman" w:cs="Times New Roman"/>
-          <w:noProof/>
-          <w:lang w:eastAsia="zh-CN"/>
-        </w:rPr>
-      </w:pPr>
-    </w:p>
-    <w:p>
-      <w:pPr>
-        <w:pStyle w:val="ListParagraph"/>
-        <w:spacing w:before="240"/>
-        <w:ind w:left="0"/>
-        <w:rPr>
-          <w:rFonts w:ascii="Times New Roman" w:hAnsi="Times New Roman" w:cs="Times New Roman"/>
-          <w:noProof/>
-          <w:lang w:eastAsia="zh-CN"/>
-        </w:rPr>
-      </w:pPr>
-    </w:p>
-    <w:p>
-      <w:pPr>
-        <w:pStyle w:val="ListParagraph"/>
-        <w:spacing w:before="240"/>
-        <w:ind w:left="0"/>
-        <w:rPr>
-          <w:rFonts w:ascii="Times New Roman" w:hAnsi="Times New Roman" w:cs="Times New Roman"/>
-        </w:rPr>
-      </w:pPr>
-    </w:p>
-    <w:p>
-      <w:pPr>
-        <w:pStyle w:val="ListParagraph"/>
-        <w:spacing w:before="240"/>
-        <w:ind w:left="0"/>
-        <w:rPr>
-          <w:rFonts w:ascii="Times New Roman" w:hAnsi="Times New Roman" w:cs="Times New Roman"/>
-        </w:rPr>
-      </w:pPr>
-    </w:p>
-    <w:p>
-      <w:pPr>
-        <w:pStyle w:val="ListParagraph"/>
-        <w:spacing w:before="240"/>
-        <w:ind w:left="0"/>
-        <w:rPr>
-          <w:rFonts w:ascii="Times New Roman" w:hAnsi="Times New Roman" w:cs="Times New Roman"/>
-        </w:rPr>
-      </w:pPr>
-    </w:p>
-    <w:p>
-      <w:pPr>
-        <w:pStyle w:val="ListParagraph"/>
-        <w:spacing w:before="240"/>
-        <w:ind w:left="0"/>
-        <w:rPr>
-          <w:rFonts w:ascii="Times New Roman" w:hAnsi="Times New Roman" w:cs="Times New Roman"/>
-        </w:rPr>
-      </w:pPr>
-    </w:p>
-    <w:p>
-      <w:pPr>
-        <w:pStyle w:val="ListParagraph"/>
-        <w:spacing w:before="240"/>
-        <w:ind w:left="0"/>
-        <w:rPr>
-          <w:rFonts w:ascii="Times New Roman" w:hAnsi="Times New Roman" w:cs="Times New Roman"/>
-        </w:rPr>
-      </w:pPr>
-      <w:r>
-        <w:rPr>
-          <w:rFonts w:ascii="Times New Roman" w:hAnsi="Times New Roman" w:cs="Times New Roman"/>
-        </w:rPr>
-        <w:t>The design class diagram displayed below illustrates the relationships of how the Task class, with its attributes and methods connect to other classes, using a</w:t>
-      </w:r>
-      <w:r>
-        <w:rPr>
-          <w:rFonts w:ascii="Times New Roman" w:hAnsi="Times New Roman" w:cs="Times New Roman"/>
-        </w:rPr>
-        <w:t>ssociation</w:t>
-      </w:r>
-      <w:r>
-        <w:rPr>
-          <w:rFonts w:ascii="Times New Roman" w:hAnsi="Times New Roman" w:cs="Times New Roman"/>
-        </w:rPr>
-        <w:t xml:space="preserve"> notation. </w:t>
-      </w:r>
-    </w:p>
-    <w:p>
-      <w:pPr>
-        <w:pStyle w:val="ListParagraph"/>
-        <w:spacing w:before="240"/>
-        <w:ind w:left="0"/>
-        <w:rPr>
-          <w:rFonts w:ascii="Times New Roman" w:hAnsi="Times New Roman" w:cs="Times New Roman"/>
-        </w:rPr>
-      </w:pPr>
-      <w:r>
-        <w:rPr>
-          <w:rFonts w:ascii="Times New Roman" w:hAnsi="Times New Roman" w:cs="Times New Roman"/>
-        </w:rPr>
-        <w:t xml:space="preserve"> </w:t>
-      </w:r>
-    </w:p>
-    <w:p>
-      <w:pPr>
-        <w:pStyle w:val="ListParagraph"/>
-        <w:spacing w:before="240"/>
-        <w:ind w:left="0"/>
-        <w:rPr>
-          <w:rFonts w:ascii="Times New Roman" w:hAnsi="Times New Roman" w:cs="Times New Roman"/>
-          <w:noProof/>
-          <w:lang w:eastAsia="zh-CN"/>
-        </w:rPr>
-      </w:pPr>
-    </w:p>
-    <w:p>
-      <w:pPr>
-        <w:pStyle w:val="ListParagraph"/>
-        <w:spacing w:before="240"/>
-        <w:ind w:left="0"/>
-        <w:rPr>
-          <w:rFonts w:ascii="Times New Roman" w:hAnsi="Times New Roman" w:cs="Times New Roman"/>
-        </w:rPr>
-      </w:pPr>
-      <w:r>
-        <w:rPr>
-          <w:rFonts w:ascii="Times New Roman" w:hAnsi="Times New Roman" w:cs="Times New Roman"/>
-          <w:noProof/>
-          <w:lang w:eastAsia="zh-CN"/>
-        </w:rPr>
+        </w:rPr>
+      </w:pPr>
+      <w:r>
+        <w:rPr>
+          <w:rFonts w:ascii="Times New Roman" w:hAnsi="Times New Roman" w:cs="Times New Roman"/>
+        </w:rPr>
+        <w:lastRenderedPageBreak/>
         <w:drawing>
-          <wp:inline distT="0" distB="0" distL="0" distR="0" wp14:anchorId="60D7599F" wp14:editId="40961D47">
-            <wp:extent cx="5940957" cy="5343690"/>
-            <wp:effectExtent l="0" t="0" r="3175" b="0"/>
-            <wp:docPr id="2" name="Picture 2"/>
+          <wp:anchor distT="0" distB="0" distL="114300" distR="114300" simplePos="0" relativeHeight="251666432" behindDoc="0" locked="0" layoutInCell="1" allowOverlap="1" wp14:anchorId="550C7AD3" wp14:editId="2857F60A">
+            <wp:simplePos x="0" y="0"/>
+            <wp:positionH relativeFrom="column">
+              <wp:posOffset>-808355</wp:posOffset>
+            </wp:positionH>
+            <wp:positionV relativeFrom="paragraph">
+              <wp:posOffset>658495</wp:posOffset>
+            </wp:positionV>
+            <wp:extent cx="7580630" cy="5648325"/>
+            <wp:effectExtent l="0" t="0" r="1270" b="9525"/>
+            <wp:wrapSquare wrapText="bothSides"/>
+            <wp:docPr id="6" name="Picture 6"/>
             <wp:cNvGraphicFramePr>
               <a:graphicFrameLocks xmlns:a="http://schemas.openxmlformats.org/drawingml/2006/main" noChangeAspect="1"/>
             </wp:cNvGraphicFramePr>
@@ -6711,11 +7111,11 @@
               <a:graphicData uri="http://schemas.openxmlformats.org/drawingml/2006/picture">
                 <pic:pic xmlns:pic="http://schemas.openxmlformats.org/drawingml/2006/picture">
                   <pic:nvPicPr>
-                    <pic:cNvPr id="0" name="DomainDiagram.fw.png"/>
+                    <pic:cNvPr id="0" name=""/>
                     <pic:cNvPicPr/>
                   </pic:nvPicPr>
                   <pic:blipFill>
-                    <a:blip r:embed="rId37" cstate="print">
+                    <a:blip r:embed="rId39">
                       <a:extLst>
                         <a:ext uri="{28A0092B-C50C-407E-A947-70E740481C1C}">
                           <a14:useLocalDpi xmlns:a14="http://schemas.microsoft.com/office/drawing/2010/main" val="0"/>
@@ -6729,7 +7129,7 @@
                   <pic:spPr>
                     <a:xfrm>
                       <a:off x="0" y="0"/>
-                      <a:ext cx="5943600" cy="5346067"/>
+                      <a:ext cx="7580630" cy="5648325"/>
                     </a:xfrm>
                     <a:prstGeom prst="rect">
                       <a:avLst/>
@@ -6738,10 +7138,262 @@
                 </pic:pic>
               </a:graphicData>
             </a:graphic>
-          </wp:inline>
+            <wp14:sizeRelH relativeFrom="page">
+              <wp14:pctWidth>0</wp14:pctWidth>
+            </wp14:sizeRelH>
+            <wp14:sizeRelV relativeFrom="page">
+              <wp14:pctHeight>0</wp14:pctHeight>
+            </wp14:sizeRelV>
+          </wp:anchor>
         </w:drawing>
       </w:r>
-    </w:p>
+      <w:r>
+        <w:rPr>
+          <w:rFonts w:ascii="Times New Roman" w:hAnsi="Times New Roman" w:cs="Times New Roman"/>
+        </w:rPr>
+        <w:t>The design class diagram displayed below illustrates the relationships of how the Task class, with its attributes and methods connect to other classes, using a</w:t>
+      </w:r>
+      <w:r>
+        <w:rPr>
+          <w:rFonts w:ascii="Times New Roman" w:hAnsi="Times New Roman" w:cs="Times New Roman"/>
+        </w:rPr>
+        <w:t>ssociation</w:t>
+      </w:r>
+      <w:r>
+        <w:rPr>
+          <w:rFonts w:ascii="Times New Roman" w:hAnsi="Times New Roman" w:cs="Times New Roman"/>
+        </w:rPr>
+        <w:t xml:space="preserve"> notation. </w:t>
+      </w:r>
+    </w:p>
+    <w:p>
+      <w:pPr>
+        <w:pStyle w:val="ListParagraph"/>
+        <w:spacing w:before="240"/>
+        <w:ind w:left="0"/>
+        <w:rPr>
+          <w:rFonts w:ascii="Times New Roman" w:hAnsi="Times New Roman" w:cs="Times New Roman"/>
+        </w:rPr>
+      </w:pPr>
+      <w:r>
+        <w:rPr>
+          <w:rFonts w:ascii="Times New Roman" w:hAnsi="Times New Roman" w:cs="Times New Roman"/>
+        </w:rPr>
+        <w:t xml:space="preserve"> </w:t>
+      </w:r>
+    </w:p>
+    <w:p>
+      <w:pPr>
+        <w:pStyle w:val="ListParagraph"/>
+        <w:spacing w:before="240"/>
+        <w:ind w:left="0"/>
+        <w:rPr>
+          <w:rFonts w:ascii="Times New Roman" w:hAnsi="Times New Roman" w:cs="Times New Roman"/>
+          <w:noProof/>
+          <w:lang w:eastAsia="zh-CN"/>
+        </w:rPr>
+      </w:pPr>
+    </w:p>
+    <w:p>
+      <w:pPr>
+        <w:pStyle w:val="ListParagraph"/>
+        <w:spacing w:before="240"/>
+        <w:ind w:left="0"/>
+        <w:rPr>
+          <w:rFonts w:ascii="Times New Roman" w:hAnsi="Times New Roman" w:cs="Times New Roman"/>
+        </w:rPr>
+      </w:pPr>
+    </w:p>
+    <w:p/>
+    <w:p>
+      <w:pPr>
+        <w:pStyle w:val="ListParagraph"/>
+        <w:spacing w:before="240"/>
+        <w:ind w:left="0"/>
+        <w:rPr>
+          <w:rFonts w:ascii="Times New Roman" w:hAnsi="Times New Roman" w:cs="Times New Roman"/>
+          <w:sz w:val="22"/>
+          <w:szCs w:val="22"/>
+        </w:rPr>
+      </w:pPr>
+      <w:r>
+        <w:rPr>
+          <w:rFonts w:ascii="Times New Roman" w:hAnsi="Times New Roman" w:cs="Times New Roman"/>
+          <w:b/>
+          <w:sz w:val="22"/>
+          <w:szCs w:val="22"/>
+        </w:rPr>
+        <w:t>Figure 3.3</w:t>
+      </w:r>
+      <w:r>
+        <w:rPr>
+          <w:rFonts w:ascii="Times New Roman" w:hAnsi="Times New Roman" w:cs="Times New Roman"/>
+          <w:sz w:val="22"/>
+          <w:szCs w:val="22"/>
+        </w:rPr>
+        <w:t xml:space="preserve"> Design Class Diagram using Association Notation.</w:t>
+      </w:r>
+    </w:p>
+    <w:p>
+      <w:pPr>
+        <w:pStyle w:val="ListParagraph"/>
+        <w:spacing w:before="240"/>
+        <w:ind w:left="0"/>
+        <w:rPr>
+          <w:rFonts w:ascii="Times New Roman" w:hAnsi="Times New Roman" w:cs="Times New Roman"/>
+          <w:sz w:val="22"/>
+          <w:szCs w:val="22"/>
+        </w:rPr>
+      </w:pPr>
+    </w:p>
+    <w:p>
+      <w:pPr>
+        <w:pStyle w:val="ListParagraph"/>
+        <w:spacing w:before="240"/>
+        <w:ind w:left="0"/>
+        <w:rPr>
+          <w:rFonts w:ascii="Times New Roman" w:hAnsi="Times New Roman" w:cs="Times New Roman"/>
+          <w:sz w:val="22"/>
+          <w:szCs w:val="22"/>
+        </w:rPr>
+      </w:pPr>
+    </w:p>
+    <w:p>
+      <w:pPr>
+        <w:pStyle w:val="ListParagraph"/>
+        <w:spacing w:before="240"/>
+        <w:ind w:left="0"/>
+        <w:rPr>
+          <w:rFonts w:ascii="Times New Roman" w:hAnsi="Times New Roman" w:cs="Times New Roman"/>
+          <w:sz w:val="22"/>
+          <w:szCs w:val="22"/>
+        </w:rPr>
+      </w:pPr>
+    </w:p>
+    <w:p>
+      <w:pPr>
+        <w:pStyle w:val="ListParagraph"/>
+        <w:spacing w:before="240"/>
+        <w:ind w:left="0"/>
+        <w:rPr>
+          <w:rFonts w:ascii="Times New Roman" w:hAnsi="Times New Roman" w:cs="Times New Roman"/>
+          <w:sz w:val="22"/>
+          <w:szCs w:val="22"/>
+        </w:rPr>
+      </w:pPr>
+    </w:p>
+    <w:p>
+      <w:pPr>
+        <w:pStyle w:val="ListParagraph"/>
+        <w:spacing w:before="240"/>
+        <w:ind w:left="0"/>
+        <w:rPr>
+          <w:rFonts w:ascii="Times New Roman" w:hAnsi="Times New Roman" w:cs="Times New Roman"/>
+          <w:sz w:val="22"/>
+          <w:szCs w:val="22"/>
+        </w:rPr>
+      </w:pPr>
+    </w:p>
+    <w:p>
+      <w:pPr>
+        <w:pStyle w:val="ListParagraph"/>
+        <w:spacing w:before="240"/>
+        <w:ind w:left="0"/>
+        <w:rPr>
+          <w:rFonts w:ascii="Times New Roman" w:hAnsi="Times New Roman" w:cs="Times New Roman"/>
+          <w:noProof/>
+          <w:color w:val="FF0000"/>
+          <w:sz w:val="22"/>
+          <w:szCs w:val="22"/>
+          <w:lang w:eastAsia="zh-CN"/>
+        </w:rPr>
+      </w:pPr>
+      <w:r>
+        <w:rPr>
+          <w:rFonts w:ascii="Times New Roman" w:hAnsi="Times New Roman" w:cs="Times New Roman"/>
+          <w:color w:val="FF0000"/>
+        </w:rPr>
+        <w:lastRenderedPageBreak/>
+        <w:t>The design class diagram displayed below illustrates the relationships of how the Task class,</w:t>
+      </w:r>
+      <w:r>
+        <w:rPr>
+          <w:rFonts w:ascii="Times New Roman" w:hAnsi="Times New Roman" w:cs="Times New Roman"/>
+          <w:color w:val="FF0000"/>
+        </w:rPr>
+        <w:t xml:space="preserve"> Project class, and User class interact by showing their </w:t>
+      </w:r>
+      <w:r>
+        <w:rPr>
+          <w:rFonts w:ascii="Times New Roman" w:hAnsi="Times New Roman" w:cs="Times New Roman"/>
+          <w:color w:val="FF0000"/>
+        </w:rPr>
+        <w:t>attributes and methods connect to other classes, using attribute notation.</w:t>
+      </w:r>
+    </w:p>
+    <w:p/>
+    <w:p>
+      <w:r>
+        <w:drawing>
+          <wp:anchor distT="0" distB="0" distL="114300" distR="114300" simplePos="0" relativeHeight="251674624" behindDoc="0" locked="0" layoutInCell="1" allowOverlap="1" wp14:anchorId="3936C6A3" wp14:editId="458F3DA1">
+            <wp:simplePos x="0" y="0"/>
+            <wp:positionH relativeFrom="column">
+              <wp:posOffset>-808355</wp:posOffset>
+            </wp:positionH>
+            <wp:positionV relativeFrom="paragraph">
+              <wp:posOffset>47625</wp:posOffset>
+            </wp:positionV>
+            <wp:extent cx="7495540" cy="3712210"/>
+            <wp:effectExtent l="0" t="0" r="0" b="2540"/>
+            <wp:wrapSquare wrapText="bothSides"/>
+            <wp:docPr id="14" name="Picture 14"/>
+            <wp:cNvGraphicFramePr>
+              <a:graphicFrameLocks xmlns:a="http://schemas.openxmlformats.org/drawingml/2006/main" noChangeAspect="1"/>
+            </wp:cNvGraphicFramePr>
+            <a:graphic xmlns:a="http://schemas.openxmlformats.org/drawingml/2006/main">
+              <a:graphicData uri="http://schemas.openxmlformats.org/drawingml/2006/picture">
+                <pic:pic xmlns:pic="http://schemas.openxmlformats.org/drawingml/2006/picture">
+                  <pic:nvPicPr>
+                    <pic:cNvPr id="0" name=""/>
+                    <pic:cNvPicPr/>
+                  </pic:nvPicPr>
+                  <pic:blipFill>
+                    <a:blip r:embed="rId40">
+                      <a:extLst>
+                        <a:ext uri="{28A0092B-C50C-407E-A947-70E740481C1C}">
+                          <a14:useLocalDpi xmlns:a14="http://schemas.microsoft.com/office/drawing/2010/main" val="0"/>
+                        </a:ext>
+                      </a:extLst>
+                    </a:blip>
+                    <a:stretch>
+                      <a:fillRect/>
+                    </a:stretch>
+                  </pic:blipFill>
+                  <pic:spPr>
+                    <a:xfrm>
+                      <a:off x="0" y="0"/>
+                      <a:ext cx="7495540" cy="3712210"/>
+                    </a:xfrm>
+                    <a:prstGeom prst="rect">
+                      <a:avLst/>
+                    </a:prstGeom>
+                  </pic:spPr>
+                </pic:pic>
+              </a:graphicData>
+            </a:graphic>
+            <wp14:sizeRelH relativeFrom="page">
+              <wp14:pctWidth>0</wp14:pctWidth>
+            </wp14:sizeRelH>
+            <wp14:sizeRelV relativeFrom="page">
+              <wp14:pctHeight>0</wp14:pctHeight>
+            </wp14:sizeRelV>
+          </wp:anchor>
+        </w:drawing>
+      </w:r>
+    </w:p>
+    <w:p/>
+    <w:p/>
+    <w:p/>
     <w:p/>
     <w:p>
       <w:pPr>
@@ -6763,18 +7415,247 @@
           <w:sz w:val="22"/>
           <w:szCs w:val="22"/>
         </w:rPr>
-        <w:t>Figure 3.3</w:t>
-      </w:r>
-      <w:r>
-        <w:rPr>
-          <w:rFonts w:ascii="Times New Roman" w:hAnsi="Times New Roman" w:cs="Times New Roman"/>
+        <w:t>Figure 3.</w:t>
+      </w:r>
+      <w:r>
+        <w:rPr>
+          <w:rFonts w:ascii="Times New Roman" w:hAnsi="Times New Roman" w:cs="Times New Roman"/>
+          <w:b/>
           <w:sz w:val="22"/>
           <w:szCs w:val="22"/>
         </w:rPr>
+        <w:t>4</w:t>
+      </w:r>
+      <w:r>
+        <w:rPr>
+          <w:rFonts w:ascii="Times New Roman" w:hAnsi="Times New Roman" w:cs="Times New Roman"/>
+          <w:b/>
+          <w:sz w:val="22"/>
+          <w:szCs w:val="22"/>
+        </w:rPr>
+        <w:t xml:space="preserve"> </w:t>
+      </w:r>
+      <w:r>
+        <w:rPr>
+          <w:rFonts w:ascii="Times New Roman" w:hAnsi="Times New Roman" w:cs="Times New Roman"/>
+          <w:sz w:val="22"/>
+          <w:szCs w:val="22"/>
+        </w:rPr>
+        <w:t>Design Class Diagram using Attribute Notation.</w:t>
+      </w:r>
+    </w:p>
+    <w:p/>
+    <w:p/>
+    <w:p/>
+    <w:p/>
+    <w:p/>
+    <w:p/>
+    <w:p/>
+    <w:p/>
+    <w:p>
+      <w:pPr>
+        <w:pStyle w:val="ListParagraph"/>
+        <w:spacing w:before="240"/>
+        <w:ind w:left="0"/>
+        <w:rPr>
+          <w:rFonts w:ascii="Times New Roman" w:hAnsi="Times New Roman" w:cs="Times New Roman"/>
+          <w:noProof/>
+          <w:sz w:val="22"/>
+          <w:szCs w:val="22"/>
+          <w:lang w:eastAsia="zh-CN"/>
+        </w:rPr>
+      </w:pPr>
+      <w:r>
+        <w:rPr>
+          <w:color w:val="FF0000"/>
+        </w:rPr>
+        <w:lastRenderedPageBreak/>
+        <w:drawing>
+          <wp:anchor distT="0" distB="0" distL="114300" distR="114300" simplePos="0" relativeHeight="251675648" behindDoc="0" locked="0" layoutInCell="1" allowOverlap="1" wp14:anchorId="2584F17E" wp14:editId="44702070">
+            <wp:simplePos x="0" y="0"/>
+            <wp:positionH relativeFrom="column">
+              <wp:posOffset>-106680</wp:posOffset>
+            </wp:positionH>
+            <wp:positionV relativeFrom="paragraph">
+              <wp:posOffset>754380</wp:posOffset>
+            </wp:positionV>
+            <wp:extent cx="5943600" cy="5445760"/>
+            <wp:effectExtent l="0" t="0" r="0" b="2540"/>
+            <wp:wrapSquare wrapText="bothSides"/>
+            <wp:docPr id="15" name="Picture 15"/>
+            <wp:cNvGraphicFramePr>
+              <a:graphicFrameLocks xmlns:a="http://schemas.openxmlformats.org/drawingml/2006/main" noChangeAspect="1"/>
+            </wp:cNvGraphicFramePr>
+            <a:graphic xmlns:a="http://schemas.openxmlformats.org/drawingml/2006/main">
+              <a:graphicData uri="http://schemas.openxmlformats.org/drawingml/2006/picture">
+                <pic:pic xmlns:pic="http://schemas.openxmlformats.org/drawingml/2006/picture">
+                  <pic:nvPicPr>
+                    <pic:cNvPr id="0" name=""/>
+                    <pic:cNvPicPr/>
+                  </pic:nvPicPr>
+                  <pic:blipFill>
+                    <a:blip r:embed="rId41">
+                      <a:extLst>
+                        <a:ext uri="{28A0092B-C50C-407E-A947-70E740481C1C}">
+                          <a14:useLocalDpi xmlns:a14="http://schemas.microsoft.com/office/drawing/2010/main" val="0"/>
+                        </a:ext>
+                      </a:extLst>
+                    </a:blip>
+                    <a:stretch>
+                      <a:fillRect/>
+                    </a:stretch>
+                  </pic:blipFill>
+                  <pic:spPr>
+                    <a:xfrm>
+                      <a:off x="0" y="0"/>
+                      <a:ext cx="5943600" cy="5445760"/>
+                    </a:xfrm>
+                    <a:prstGeom prst="rect">
+                      <a:avLst/>
+                    </a:prstGeom>
+                  </pic:spPr>
+                </pic:pic>
+              </a:graphicData>
+            </a:graphic>
+            <wp14:sizeRelH relativeFrom="page">
+              <wp14:pctWidth>0</wp14:pctWidth>
+            </wp14:sizeRelH>
+            <wp14:sizeRelV relativeFrom="page">
+              <wp14:pctHeight>0</wp14:pctHeight>
+            </wp14:sizeRelV>
+          </wp:anchor>
+        </w:drawing>
+      </w:r>
+      <w:r>
+        <w:rPr>
+          <w:rFonts w:ascii="Times New Roman" w:hAnsi="Times New Roman" w:cs="Times New Roman"/>
+          <w:color w:val="FF0000"/>
+        </w:rPr>
+        <w:t xml:space="preserve"> </w:t>
+      </w:r>
+      <w:r>
+        <w:rPr>
+          <w:rFonts w:ascii="Times New Roman" w:hAnsi="Times New Roman" w:cs="Times New Roman"/>
+          <w:color w:val="FF0000"/>
+        </w:rPr>
+        <w:t xml:space="preserve">The design class diagram displayed below illustrates the relationships of how </w:t>
+      </w:r>
+      <w:r>
+        <w:rPr>
+          <w:rFonts w:ascii="Times New Roman" w:hAnsi="Times New Roman" w:cs="Times New Roman"/>
+          <w:color w:val="FF0000"/>
+        </w:rPr>
+        <w:t>the</w:t>
+      </w:r>
+      <w:r>
+        <w:rPr>
+          <w:rFonts w:ascii="Times New Roman" w:hAnsi="Times New Roman" w:cs="Times New Roman"/>
+          <w:color w:val="FF0000"/>
+        </w:rPr>
+        <w:t xml:space="preserve"> Project class and User class interact by showing their attributes and methods connect</w:t>
+      </w:r>
+      <w:r>
+        <w:rPr>
+          <w:rFonts w:ascii="Times New Roman" w:hAnsi="Times New Roman" w:cs="Times New Roman"/>
+          <w:color w:val="FF0000"/>
+        </w:rPr>
+        <w:t>ing the User class to the Project class,</w:t>
+      </w:r>
+      <w:r>
+        <w:rPr>
+          <w:rFonts w:ascii="Times New Roman" w:hAnsi="Times New Roman" w:cs="Times New Roman"/>
+          <w:color w:val="FF0000"/>
+        </w:rPr>
+        <w:t xml:space="preserve"> attribute notation.</w:t>
+      </w:r>
+    </w:p>
+    <w:p>
+      <w:pPr>
+        <w:rPr>
+          <w:rFonts w:ascii="Times New Roman" w:hAnsi="Times New Roman" w:cs="Times New Roman"/>
+        </w:rPr>
+      </w:pPr>
+    </w:p>
+    <w:p>
+      <w:pPr>
+        <w:rPr>
+          <w:rFonts w:ascii="Times New Roman" w:hAnsi="Times New Roman" w:cs="Times New Roman"/>
+        </w:rPr>
+      </w:pPr>
+    </w:p>
+    <w:p>
+      <w:pPr>
+        <w:rPr>
+          <w:rFonts w:ascii="Times New Roman" w:hAnsi="Times New Roman" w:cs="Times New Roman"/>
+        </w:rPr>
+      </w:pPr>
+    </w:p>
+    <w:p>
+      <w:pPr>
+        <w:rPr>
+          <w:rFonts w:ascii="Times New Roman" w:hAnsi="Times New Roman" w:cs="Times New Roman"/>
+        </w:rPr>
+      </w:pPr>
+    </w:p>
+    <w:p>
+      <w:pPr>
+        <w:rPr>
+          <w:rFonts w:ascii="Times New Roman" w:hAnsi="Times New Roman" w:cs="Times New Roman"/>
+        </w:rPr>
+      </w:pPr>
+    </w:p>
+    <w:p>
+      <w:pPr>
+        <w:rPr>
+          <w:rFonts w:ascii="Times New Roman" w:hAnsi="Times New Roman" w:cs="Times New Roman"/>
+        </w:rPr>
+      </w:pPr>
+    </w:p>
+    <w:p>
+      <w:pPr>
+        <w:rPr>
+          <w:rFonts w:ascii="Times New Roman" w:hAnsi="Times New Roman" w:cs="Times New Roman"/>
+        </w:rPr>
+      </w:pPr>
+    </w:p>
+    <w:p>
+      <w:pPr>
+        <w:pStyle w:val="ListParagraph"/>
+        <w:spacing w:before="240"/>
+        <w:ind w:left="0"/>
+        <w:rPr>
+          <w:rFonts w:ascii="Times New Roman" w:hAnsi="Times New Roman" w:cs="Times New Roman"/>
+          <w:sz w:val="22"/>
+          <w:szCs w:val="22"/>
+        </w:rPr>
+      </w:pPr>
+      <w:r>
+        <w:rPr>
+          <w:rFonts w:ascii="Times New Roman" w:hAnsi="Times New Roman" w:cs="Times New Roman"/>
+          <w:b/>
+          <w:sz w:val="22"/>
+          <w:szCs w:val="22"/>
+        </w:rPr>
+        <w:t>Figure 3.</w:t>
+      </w:r>
+      <w:r>
+        <w:rPr>
+          <w:rFonts w:ascii="Times New Roman" w:hAnsi="Times New Roman" w:cs="Times New Roman"/>
+          <w:b/>
+          <w:sz w:val="22"/>
+          <w:szCs w:val="22"/>
+        </w:rPr>
+        <w:t>5</w:t>
+      </w:r>
+      <w:r>
+        <w:rPr>
+          <w:rFonts w:ascii="Times New Roman" w:hAnsi="Times New Roman" w:cs="Times New Roman"/>
+          <w:sz w:val="22"/>
+          <w:szCs w:val="22"/>
+        </w:rPr>
         <w:t xml:space="preserve"> Design Class Diagram using Association Notation.</w:t>
       </w:r>
     </w:p>
-    <w:p/>
     <w:sectPr>
       <w:pgSz w:w="12240" w:h="15840"/>
       <w:pgMar w:top="1440" w:right="1440" w:bottom="720" w:left="1440" w:header="720" w:footer="720" w:gutter="0"/>
@@ -6931,7 +7812,7 @@
           <w:rPr>
             <w:noProof/>
           </w:rPr>
-          <w:t>7</w:t>
+          <w:t>ii</w:t>
         </w:r>
         <w:r>
           <w:rPr>
@@ -9421,7 +10302,7 @@
 </file>
 
 <file path=customXml/itemProps1.xml><?xml version="1.0" encoding="utf-8"?>
-<ds:datastoreItem xmlns:ds="http://schemas.openxmlformats.org/officeDocument/2006/customXml" ds:itemID="{4EE3C23C-A78F-4558-906A-8BAB000C8165}">
+<ds:datastoreItem xmlns:ds="http://schemas.openxmlformats.org/officeDocument/2006/customXml" ds:itemID="{7CB91BE9-6B9A-4C27-B92A-4C48A815793E}">
   <ds:schemaRefs>
     <ds:schemaRef ds:uri="http://schemas.openxmlformats.org/officeDocument/2006/bibliography"/>
   </ds:schemaRefs>

</xml_diff>

<commit_message>
Made the final edits on the Sequence Diagram-Design Class Diagram v 2.1
</commit_message>
<xml_diff>
--- a/Documents/Sequence Diagram-Design Class  Diagram/Sequence Diagram-Design Class Diagram 2.0.docx
+++ b/Documents/Sequence Diagram-Design Class  Diagram/Sequence Diagram-Design Class Diagram 2.0.docx
@@ -11,6 +11,8 @@
           <w:sz w:val="48"/>
         </w:rPr>
       </w:pPr>
+      <w:bookmarkStart w:id="0" w:name="_GoBack"/>
+      <w:bookmarkEnd w:id="0"/>
       <w:r>
         <w:rPr>
           <w:rFonts w:ascii="Times New Roman" w:hAnsi="Times New Roman" w:cs="Times New Roman"/>
@@ -169,6 +171,7 @@
         <w:rPr>
           <w:rFonts w:ascii="Times New Roman" w:hAnsi="Times New Roman" w:cs="Times New Roman"/>
           <w:noProof/>
+          <w:lang w:eastAsia="zh-CN"/>
         </w:rPr>
         <w:drawing>
           <wp:anchor distT="0" distB="0" distL="114300" distR="114300" simplePos="0" relativeHeight="251592704" behindDoc="0" locked="0" layoutInCell="1" hidden="0" allowOverlap="1" wp14:anchorId="56654B22" wp14:editId="07002D86">
@@ -2131,8 +2134,6 @@
               </w:rPr>
               <w:t>.</w:t>
             </w:r>
-            <w:bookmarkStart w:id="0" w:name="_GoBack"/>
-            <w:bookmarkEnd w:id="0"/>
           </w:p>
         </w:tc>
         <w:tc>
@@ -3165,6 +3166,7 @@
                 <w:noProof/>
                 <w:sz w:val="32"/>
                 <w:szCs w:val="32"/>
+                <w:lang w:eastAsia="zh-CN"/>
               </w:rPr>
               <w:drawing>
                 <wp:inline distT="0" distB="0" distL="0" distR="0" wp14:anchorId="2CDF1CD0" wp14:editId="066114B5">
@@ -3308,7 +3310,7 @@
                 <v:shape id="_x0000_i1025" type="#_x0000_t75" style="width:72.85pt;height:34.35pt" o:ole="">
                   <v:imagedata r:id="rId19" o:title=""/>
                 </v:shape>
-                <o:OLEObject Type="Embed" ProgID="PBrush" ShapeID="_x0000_i1025" DrawAspect="Content" ObjectID="_1520545944" r:id="rId20"/>
+                <o:OLEObject Type="Embed" ProgID="PBrush" ShapeID="_x0000_i1025" DrawAspect="Content" ObjectID="_1520589668" r:id="rId20"/>
               </w:object>
             </w:r>
           </w:p>
@@ -3368,7 +3370,7 @@
                 <v:shape id="_x0000_i1026" type="#_x0000_t75" style="width:51.05pt;height:40.2pt" o:ole="">
                   <v:imagedata r:id="rId21" o:title=""/>
                 </v:shape>
-                <o:OLEObject Type="Embed" ProgID="PBrush" ShapeID="_x0000_i1026" DrawAspect="Content" ObjectID="_1520545945" r:id="rId22"/>
+                <o:OLEObject Type="Embed" ProgID="PBrush" ShapeID="_x0000_i1026" DrawAspect="Content" ObjectID="_1520589669" r:id="rId22"/>
               </w:object>
             </w:r>
           </w:p>
@@ -3424,7 +3426,7 @@
                 <v:shape id="_x0000_i1027" type="#_x0000_t75" style="width:149pt;height:41pt" o:ole="">
                   <v:imagedata r:id="rId23" o:title=""/>
                 </v:shape>
-                <o:OLEObject Type="Embed" ProgID="PBrush" ShapeID="_x0000_i1027" DrawAspect="Content" ObjectID="_1520545946" r:id="rId24"/>
+                <o:OLEObject Type="Embed" ProgID="PBrush" ShapeID="_x0000_i1027" DrawAspect="Content" ObjectID="_1520589670" r:id="rId24"/>
               </w:object>
             </w:r>
           </w:p>
@@ -3481,6 +3483,7 @@
                 <w:noProof/>
                 <w:sz w:val="32"/>
                 <w:szCs w:val="32"/>
+                <w:lang w:eastAsia="zh-CN"/>
               </w:rPr>
               <w:drawing>
                 <wp:inline distT="0" distB="0" distL="0" distR="0" wp14:anchorId="0E4BDE8A" wp14:editId="0FA51C12">
@@ -3584,7 +3587,7 @@
                 <v:shape id="_x0000_i1028" type="#_x0000_t75" style="width:149.85pt;height:16.75pt" o:ole="">
                   <v:imagedata r:id="rId26" o:title=""/>
                 </v:shape>
-                <o:OLEObject Type="Embed" ProgID="PBrush" ShapeID="_x0000_i1028" DrawAspect="Content" ObjectID="_1520545947" r:id="rId27"/>
+                <o:OLEObject Type="Embed" ProgID="PBrush" ShapeID="_x0000_i1028" DrawAspect="Content" ObjectID="_1520589671" r:id="rId27"/>
               </w:object>
             </w:r>
           </w:p>
@@ -3644,7 +3647,7 @@
                 <v:shape id="_x0000_i1029" type="#_x0000_t75" style="width:30.15pt;height:102.15pt" o:ole="">
                   <v:imagedata r:id="rId28" o:title=""/>
                 </v:shape>
-                <o:OLEObject Type="Embed" ProgID="PBrush" ShapeID="_x0000_i1029" DrawAspect="Content" ObjectID="_1520545948" r:id="rId29"/>
+                <o:OLEObject Type="Embed" ProgID="PBrush" ShapeID="_x0000_i1029" DrawAspect="Content" ObjectID="_1520589672" r:id="rId29"/>
               </w:object>
             </w:r>
           </w:p>
@@ -3703,7 +3706,7 @@
                 <v:shape id="_x0000_i1030" type="#_x0000_t75" style="width:34.35pt;height:115.55pt" o:ole="">
                   <v:imagedata r:id="rId30" o:title=""/>
                 </v:shape>
-                <o:OLEObject Type="Embed" ProgID="PBrush" ShapeID="_x0000_i1030" DrawAspect="Content" ObjectID="_1520545949" r:id="rId31"/>
+                <o:OLEObject Type="Embed" ProgID="PBrush" ShapeID="_x0000_i1030" DrawAspect="Content" ObjectID="_1520589673" r:id="rId31"/>
               </w:object>
             </w:r>
           </w:p>
@@ -3821,7 +3824,7 @@
         </w:rPr>
         <w:pict w14:anchorId="18786C00">
           <v:shape id="_x0000_s1033" type="#_x0000_t75" style="position:absolute;margin-left:-70.35pt;margin-top:57.45pt;width:610.3pt;height:359.2pt;z-index:251661312;mso-position-horizontal-relative:text;mso-position-vertical-relative:text;mso-width-relative:page;mso-height-relative:page">
-            <v:imagedata r:id="rId32" o:title="AssignTaskDiagram.fw"/>
+            <v:imagedata r:id="rId32" o:title="AssignTaskDiagram"/>
             <w10:wrap type="square"/>
           </v:shape>
         </w:pict>
@@ -4061,7 +4064,7 @@
         <w:lastRenderedPageBreak/>
         <w:pict w14:anchorId="45AE6B28">
           <v:shape id="_x0000_s1034" type="#_x0000_t75" style="position:absolute;margin-left:-67pt;margin-top:81.45pt;width:592.75pt;height:348.85pt;z-index:251663360;mso-position-horizontal-relative:text;mso-position-vertical-relative:text;mso-width-relative:page;mso-height-relative:page">
-            <v:imagedata r:id="rId33" o:title="SubmitTaskDiagram.fw"/>
+            <v:imagedata r:id="rId33" o:title="SubmitTaskDiagram"/>
             <w10:wrap type="square"/>
           </v:shape>
         </w:pict>
@@ -4348,7 +4351,9 @@
       <w:r>
         <w:rPr>
           <w:rFonts w:ascii="Times New Roman" w:hAnsi="Times New Roman" w:cs="Times New Roman"/>
+          <w:noProof/>
           <w:color w:val="FF0000"/>
+          <w:lang w:eastAsia="zh-CN"/>
         </w:rPr>
         <w:drawing>
           <wp:anchor distT="0" distB="0" distL="114300" distR="114300" simplePos="0" relativeHeight="251672576" behindDoc="0" locked="0" layoutInCell="1" allowOverlap="1" wp14:anchorId="3C88E3A9" wp14:editId="2DD25DCE">
@@ -4663,7 +4668,9 @@
       <w:r>
         <w:rPr>
           <w:rFonts w:ascii="Times New Roman" w:hAnsi="Times New Roman" w:cs="Times New Roman"/>
+          <w:noProof/>
           <w:color w:val="FF0000"/>
+          <w:lang w:eastAsia="zh-CN"/>
         </w:rPr>
         <w:drawing>
           <wp:anchor distT="0" distB="0" distL="114300" distR="114300" simplePos="0" relativeHeight="251676672" behindDoc="0" locked="0" layoutInCell="1" allowOverlap="1" wp14:anchorId="1EA02C08" wp14:editId="234F0D35">
@@ -4788,14 +4795,7 @@
           <w:rFonts w:ascii="Times New Roman" w:hAnsi="Times New Roman" w:cs="Times New Roman"/>
           <w:color w:val="FF0000"/>
         </w:rPr>
-        <w:t>leader removes a member</w:t>
-      </w:r>
-      <w:r>
-        <w:rPr>
-          <w:rFonts w:ascii="Times New Roman" w:hAnsi="Times New Roman" w:cs="Times New Roman"/>
-          <w:color w:val="FF0000"/>
-        </w:rPr>
-        <w:t xml:space="preserve"> </w:t>
+        <w:t xml:space="preserve">leader removes a member </w:t>
       </w:r>
       <w:r>
         <w:rPr>
@@ -5904,6 +5904,7 @@
                 <w:noProof/>
                 <w:sz w:val="32"/>
                 <w:szCs w:val="32"/>
+                <w:lang w:eastAsia="zh-CN"/>
               </w:rPr>
               <w:drawing>
                 <wp:inline distT="0" distB="0" distL="0" distR="0" wp14:anchorId="2E7FE344" wp14:editId="7B3E80CA">
@@ -6585,6 +6586,7 @@
             <w:r>
               <w:rPr>
                 <w:noProof/>
+                <w:lang w:eastAsia="zh-CN"/>
               </w:rPr>
               <mc:AlternateContent>
                 <mc:Choice Requires="wps">
@@ -6825,7 +6827,7 @@
                 <v:shape id="_x0000_i1031" type="#_x0000_t75" style="width:289.65pt;height:45.2pt" o:ole="">
                   <v:imagedata r:id="rId36" o:title=""/>
                 </v:shape>
-                <o:OLEObject Type="Embed" ProgID="PBrush" ShapeID="_x0000_i1031" DrawAspect="Content" ObjectID="_1520545950" r:id="rId37"/>
+                <o:OLEObject Type="Embed" ProgID="PBrush" ShapeID="_x0000_i1031" DrawAspect="Content" ObjectID="_1520589674" r:id="rId37"/>
               </w:object>
             </w:r>
           </w:p>
@@ -6930,6 +6932,8 @@
       <w:r>
         <w:rPr>
           <w:rFonts w:ascii="Times New Roman" w:hAnsi="Times New Roman" w:cs="Times New Roman"/>
+          <w:noProof/>
+          <w:lang w:eastAsia="zh-CN"/>
         </w:rPr>
         <w:drawing>
           <wp:anchor distT="0" distB="0" distL="114300" distR="114300" simplePos="0" relativeHeight="251667456" behindDoc="0" locked="0" layoutInCell="1" allowOverlap="1" wp14:anchorId="085EC9E1" wp14:editId="05EBF316">
@@ -7089,6 +7093,8 @@
       <w:r>
         <w:rPr>
           <w:rFonts w:ascii="Times New Roman" w:hAnsi="Times New Roman" w:cs="Times New Roman"/>
+          <w:noProof/>
+          <w:lang w:eastAsia="zh-CN"/>
         </w:rPr>
         <w:lastRenderedPageBreak/>
         <w:drawing>
@@ -7334,6 +7340,10 @@
     <w:p/>
     <w:p>
       <w:r>
+        <w:rPr>
+          <w:noProof/>
+          <w:lang w:eastAsia="zh-CN"/>
+        </w:rPr>
         <w:drawing>
           <wp:anchor distT="0" distB="0" distL="114300" distR="114300" simplePos="0" relativeHeight="251674624" behindDoc="0" locked="0" layoutInCell="1" allowOverlap="1" wp14:anchorId="3936C6A3" wp14:editId="458F3DA1">
             <wp:simplePos x="0" y="0"/>
@@ -7467,7 +7477,9 @@
       </w:pPr>
       <w:r>
         <w:rPr>
+          <w:noProof/>
           <w:color w:val="FF0000"/>
+          <w:lang w:eastAsia="zh-CN"/>
         </w:rPr>
         <w:lastRenderedPageBreak/>
         <w:drawing>
@@ -7531,42 +7543,7 @@
           <w:rFonts w:ascii="Times New Roman" w:hAnsi="Times New Roman" w:cs="Times New Roman"/>
           <w:color w:val="FF0000"/>
         </w:rPr>
-        <w:t xml:space="preserve"> </w:t>
-      </w:r>
-      <w:r>
-        <w:rPr>
-          <w:rFonts w:ascii="Times New Roman" w:hAnsi="Times New Roman" w:cs="Times New Roman"/>
-          <w:color w:val="FF0000"/>
-        </w:rPr>
-        <w:t xml:space="preserve">The design class diagram displayed below illustrates the relationships of how </w:t>
-      </w:r>
-      <w:r>
-        <w:rPr>
-          <w:rFonts w:ascii="Times New Roman" w:hAnsi="Times New Roman" w:cs="Times New Roman"/>
-          <w:color w:val="FF0000"/>
-        </w:rPr>
-        <w:t>the</w:t>
-      </w:r>
-      <w:r>
-        <w:rPr>
-          <w:rFonts w:ascii="Times New Roman" w:hAnsi="Times New Roman" w:cs="Times New Roman"/>
-          <w:color w:val="FF0000"/>
-        </w:rPr>
-        <w:t xml:space="preserve"> Project class and User class interact by showing their attributes and methods connect</w:t>
-      </w:r>
-      <w:r>
-        <w:rPr>
-          <w:rFonts w:ascii="Times New Roman" w:hAnsi="Times New Roman" w:cs="Times New Roman"/>
-          <w:color w:val="FF0000"/>
-        </w:rPr>
-        <w:t>ing the User class to the Project class,</w:t>
-      </w:r>
-      <w:r>
-        <w:rPr>
-          <w:rFonts w:ascii="Times New Roman" w:hAnsi="Times New Roman" w:cs="Times New Roman"/>
-          <w:color w:val="FF0000"/>
-        </w:rPr>
-        <w:t xml:space="preserve"> attribute notation.</w:t>
+        <w:t xml:space="preserve"> The design class diagram displayed below illustrates the relationships of how the Project class and User class interact by showing their attributes and methods connecting the User class to the Project class, attribute notation.</w:t>
       </w:r>
     </w:p>
     <w:p>
@@ -7812,7 +7789,7 @@
           <w:rPr>
             <w:noProof/>
           </w:rPr>
-          <w:t>ii</w:t>
+          <w:t>i</w:t>
         </w:r>
         <w:r>
           <w:rPr>
@@ -10302,7 +10279,7 @@
 </file>
 
 <file path=customXml/itemProps1.xml><?xml version="1.0" encoding="utf-8"?>
-<ds:datastoreItem xmlns:ds="http://schemas.openxmlformats.org/officeDocument/2006/customXml" ds:itemID="{7CB91BE9-6B9A-4C27-B92A-4C48A815793E}">
+<ds:datastoreItem xmlns:ds="http://schemas.openxmlformats.org/officeDocument/2006/customXml" ds:itemID="{06C03B7A-9909-41E2-94CF-7236A9EAD167}">
   <ds:schemaRefs>
     <ds:schemaRef ds:uri="http://schemas.openxmlformats.org/officeDocument/2006/bibliography"/>
   </ds:schemaRefs>

</xml_diff>